<commit_message>
Updated design proposal document
</commit_message>
<xml_diff>
--- a/Documentation/Design Proposal/Design Proposal Document/Design Proposal.docx
+++ b/Documentation/Design Proposal/Design Proposal Document/Design Proposal.docx
@@ -938,7 +938,7 @@
               </mc:Choice>
               <mc:Fallback>
                 <w:pict>
-                  <v:group w14:anchorId="7A32BA73" id="Group 2" o:spid="_x0000_s1026" style="position:absolute;margin-left:0;margin-top:0;width:432.65pt;height:448.55pt;z-index:-251656192;mso-width-percent:706;mso-height-percent:566;mso-left-percent:220;mso-top-percent:300;mso-position-horizontal-relative:page;mso-position-vertical-relative:page;mso-width-percent:706;mso-height-percent:566;mso-left-percent:220;mso-top-percent:300" coordsize="43291,44910" o:gfxdata="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">
+                  <v:group w14:anchorId="77BB6768" id="Group 2" o:spid="_x0000_s1026" style="position:absolute;margin-left:0;margin-top:0;width:432.65pt;height:448.55pt;z-index:-251656192;mso-width-percent:706;mso-height-percent:566;mso-left-percent:220;mso-top-percent:300;mso-position-horizontal-relative:page;mso-position-vertical-relative:page;mso-width-percent:706;mso-height-percent:566;mso-left-percent:220;mso-top-percent:300" coordsize="43291,44910" o:gfxdata="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">
                     <o:lock v:ext="edit" aspectratio="t"/>
                     <v:shape id="Freeform 64" o:spid="_x0000_s1027" style="position:absolute;left:15017;width:28274;height:28352;visibility:visible;mso-wrap-style:square;v-text-anchor:top" coordsize="1781,1786" o:gfxdata="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" path="m4,1786l,1782,1776,r5,5l4,1786xe" filled="f" stroked="f">
                       <v:path arrowok="t" o:connecttype="custom" o:connectlocs="6350,2835275;0,2828925;2819400,0;2827338,7938;6350,2835275" o:connectangles="0,0,0,0,0"/>
@@ -1200,11 +1200,6 @@
     <w:p>
       <w:pPr>
         <w:pStyle w:val="Heading1"/>
-        <w:rPr>
-          <w:rFonts w:asciiTheme="minorHAnsi" w:eastAsiaTheme="minorHAnsi" w:hAnsiTheme="minorHAnsi" w:cstheme="minorBidi"/>
-          <w:sz w:val="22"/>
-          <w:szCs w:val="22"/>
-        </w:rPr>
       </w:pPr>
       <w:r>
         <w:lastRenderedPageBreak/>
@@ -1289,6 +1284,639 @@
         <w:pStyle w:val="Heading1"/>
       </w:pPr>
       <w:r>
+        <w:t>Introduction and Overview of Basic Strategy</w:t>
+      </w:r>
+    </w:p>
+    <w:p>
+      <w:pPr>
+        <w:pStyle w:val="NoSpacing"/>
+      </w:pPr>
+      <w:r>
+        <w:t xml:space="preserve">This report is intended to serve as the plans for the construction of a robot for the 2013 Engineering Physics 253 robot competition, as well as a method of soliciting feedback from the instructors and TAs of the course.  </w:t>
+      </w:r>
+    </w:p>
+    <w:p>
+      <w:pPr>
+        <w:pStyle w:val="NoSpacing"/>
+      </w:pPr>
+    </w:p>
+    <w:p>
+      <w:pPr>
+        <w:pStyle w:val="NoSpacing"/>
+      </w:pPr>
+      <w:r>
+        <w:t xml:space="preserve">In each section detailing a mechanical system (firing mechanism, chassis, etc.) the materials, dimensions, fabrication process, and method of assembly have been included, culminating in a step-by-step description of the function of the part.  Rough calculations (force required, weight, speed) have been provided where appropriate.  The chassis section includes the method by which each component will be fastened to the robot, as well as a description of how the balls will be moved from the collection mechanism and prepared for firing.  </w:t>
+      </w:r>
+    </w:p>
+    <w:p>
+      <w:pPr>
+        <w:pStyle w:val="NoSpacing"/>
+      </w:pPr>
+    </w:p>
+    <w:p>
+      <w:pPr>
+        <w:pStyle w:val="NoSpacing"/>
+      </w:pPr>
+      <w:r>
+        <w:t xml:space="preserve">The electrical design and sensor system sections include detailed descriptions of the circuits involved in each: schematics and proposed methods of cable management, in particular.  The sensor system section additionally includes a complete diagram of all sensors in relation to the TINAH board, with expected input/output values, and the electrical design section includes a list of each </w:t>
+      </w:r>
+      <w:proofErr w:type="spellStart"/>
+      <w:r>
+        <w:t>protoboard</w:t>
+      </w:r>
+      <w:proofErr w:type="spellEnd"/>
+      <w:r>
+        <w:t xml:space="preserve">/PCB to be used, with approximate size, number of connections, and physical location.  </w:t>
+      </w:r>
+    </w:p>
+    <w:p>
+      <w:pPr>
+        <w:pStyle w:val="NoSpacing"/>
+      </w:pPr>
+    </w:p>
+    <w:p>
+      <w:pPr>
+        <w:pStyle w:val="NoSpacing"/>
+      </w:pPr>
+      <w:r>
+        <w:t xml:space="preserve">Potential issues as well as associated solutions and alternative methods are included in the risk management and contingency planning section.  Probabilities have been estimated and assigned to each problem, as well as impact and changes to the project each would cause.  </w:t>
+      </w:r>
+    </w:p>
+    <w:p>
+      <w:pPr>
+        <w:pStyle w:val="NoSpacing"/>
+      </w:pPr>
+    </w:p>
+    <w:p>
+      <w:pPr>
+        <w:pStyle w:val="NoSpacing"/>
+      </w:pPr>
+      <w:r>
+        <w:t xml:space="preserve">The task list, major milestone, and team responsibilities is relatively self-explanatory.  A proposed calendar, list of each team member’s main areas of responsibility, and rough Gantt chart are included.  </w:t>
+      </w:r>
+    </w:p>
+    <w:p>
+      <w:pPr>
+        <w:pStyle w:val="NoSpacing"/>
+      </w:pPr>
+    </w:p>
+    <w:p>
+      <w:pPr>
+        <w:pStyle w:val="NoSpacing"/>
+      </w:pPr>
+      <w:r>
+        <w:t xml:space="preserve">The basic strategy or the robot is fairly simplistic, working from the idea that the simplest ideas are the easiest to implement successfully.  The robot will initially acquire tape, move to the back of the arena, and collect balls by forcing the collecting wheel into the wall.  After collecting, the robot will reverse, spin 180 degrees, and ‘wobble’ back and forth while moving forward until it acquires tape.  At this point, it will advance until it reaches the end of the tape, and continue forward (no longer following tape) until it comes into contact with the front wall.  It will then maneuver so that the front of the robot is perpendicular to the targets.  </w:t>
+      </w:r>
+    </w:p>
+    <w:p>
+      <w:pPr>
+        <w:pStyle w:val="NoSpacing"/>
+      </w:pPr>
+    </w:p>
+    <w:p>
+      <w:pPr>
+        <w:pStyle w:val="NoSpacing"/>
+      </w:pPr>
+      <w:r>
+        <w:t>At this stage we rotate our wheels, so that, without having moved the chassis of the robot, we can move side-to-side in front of the targets.  Each time a target is detected with both of our 1000 Hz detectors, the robot will stop and fire a ball.  This ball, ideally, will be collected immediately after firing.  After three seconds of waiting, to allow for ball collection, the robot will continue to move sideways, repeating the process at each detected target.  When the robot reaches the opposite wall, detected by one of the side-mounted touch sensors, it will reverse direction.  If and when it runs out of balls, it will continue to move in the direction it was moving, until the rear-mounted QRD sensors indicate that the robot is directly in front of tape.  At this stage, we will reverse, leaving the wall far enough to rotate, acquire tape, and proceed to collect more balls in the same manner as previo</w:t>
+      </w:r>
+      <w:r>
+        <w:t xml:space="preserve">usly described. </w:t>
+      </w:r>
+    </w:p>
+    <w:p>
+      <w:pPr>
+        <w:pStyle w:val="NoSpacing"/>
+      </w:pPr>
+    </w:p>
+    <w:p>
+      <w:pPr>
+        <w:pStyle w:val="Heading1"/>
+      </w:pPr>
+      <w:r>
+        <w:t>Electrical Design</w:t>
+      </w:r>
+    </w:p>
+    <w:p>
+      <w:pPr>
+        <w:pStyle w:val="NoSpacing"/>
+      </w:pPr>
+      <w:r>
+        <w:t xml:space="preserve">The circuits used in the robot can be broken down into sensor and drive circuits.  The circuits which interpret (compare, filter) the sensor signals will be placed near the sensors themselves.  Other circuits, such as the H-bridges used, will be placed near the TINAH board.  The batteries will be placed as close to the TINAH board as possible, to reduce the moment of inertia.  No cable will interface directly with the TINAH board: all cables will go through a permanently mounted circuit board which has leads to battery outputs and TINAH inputs.  </w:t>
+      </w:r>
+    </w:p>
+    <w:p>
+      <w:pPr>
+        <w:pStyle w:val="NoSpacing"/>
+      </w:pPr>
+    </w:p>
+    <w:p>
+      <w:pPr>
+        <w:pStyle w:val="NoSpacing"/>
+      </w:pPr>
+      <w:r>
+        <w:t xml:space="preserve">The comparators for the reflectance sensors used to follow tape at the front of the robot will be mounted behind the larger-radius wheel, on the right of the robot.  This board will contain 4 LM311 comparator chips, and several resistors.  It will be approximately 60 by 25 mm, and mounted sideways, parallel to the side of the chassis.  Removing and replacing the circuit will be as easy as pulling it out—it will be held in place loosely and constrained by two bolts during the competition itself.  </w:t>
+      </w:r>
+    </w:p>
+    <w:p>
+      <w:pPr>
+        <w:pStyle w:val="NoSpacing"/>
+      </w:pPr>
+    </w:p>
+    <w:p>
+      <w:pPr>
+        <w:pStyle w:val="NoSpacing"/>
+      </w:pPr>
+      <w:r>
+        <w:t xml:space="preserve">The touch sensors require no circuit to interpret their signal.  They will be connected via header pins on the reflectance sensor interpreter board to the wire-to-board header mounted on the same board that goes to the ribbon cable.  </w:t>
+      </w:r>
+    </w:p>
+    <w:p>
+      <w:pPr>
+        <w:pStyle w:val="NoSpacing"/>
+      </w:pPr>
+    </w:p>
+    <w:p>
+      <w:pPr>
+        <w:pStyle w:val="NoSpacing"/>
+      </w:pPr>
+      <w:r>
+        <w:t xml:space="preserve">The internal reflectance sensor (used to determine whether or not the robot has a ball to fire) and trailing tape follower will be individually routed to the TINAH input board.  </w:t>
+      </w:r>
+    </w:p>
+    <w:p>
+      <w:pPr>
+        <w:pStyle w:val="NoSpacing"/>
+      </w:pPr>
+    </w:p>
+    <w:p>
+      <w:pPr>
+        <w:pStyle w:val="NoSpacing"/>
+      </w:pPr>
+      <w:r>
+        <w:t xml:space="preserve">The IR sensors will be individually routed to the TINAH board/battery via shielded cables.  The two 1 kHz wires will be twisted together before joining the sensor ribbon cable and moving back towards the TINAH board.  The 10 kHz cable will be routed alongside the trailing tape follower cable.  </w:t>
+      </w:r>
+    </w:p>
+    <w:p>
+      <w:pPr>
+        <w:pStyle w:val="NoSpacing"/>
+      </w:pPr>
+    </w:p>
+    <w:p>
+      <w:pPr>
+        <w:pStyle w:val="NoSpacing"/>
+      </w:pPr>
+      <w:r>
+        <w:t xml:space="preserve">The two H-bridge circuits will be enclosed in a bent sheet-metal box (approximately 60 by 120 by 40 mm) kept close to the TINAH board.  The inputs to the H-bridges will come from the TINAH board/battery board, and the outputs will move to snap-fit connectors, which go to the motors.  All of the servos (two wheel-rotation, one loading mechanism) will go directly to the TINAH/battery interface board.  The two other geared Barber Coleman motors (collector and firing mechanism) will go directly to the TINAH/battery interface board, as neither requires H-Bridge circuits.  </w:t>
+      </w:r>
+    </w:p>
+    <w:p>
+      <w:pPr>
+        <w:pStyle w:val="NoSpacing"/>
+      </w:pPr>
+    </w:p>
+    <w:tbl>
+      <w:tblPr>
+        <w:tblStyle w:val="TableGrid"/>
+        <w:tblW w:w="0" w:type="auto"/>
+        <w:tblLook w:val="04A0" w:firstRow="1" w:lastRow="0" w:firstColumn="1" w:lastColumn="0" w:noHBand="0" w:noVBand="1"/>
+      </w:tblPr>
+      <w:tblGrid>
+        <w:gridCol w:w="1943"/>
+        <w:gridCol w:w="2211"/>
+        <w:gridCol w:w="2210"/>
+        <w:gridCol w:w="2652"/>
+      </w:tblGrid>
+      <w:tr>
+        <w:tc>
+          <w:tcPr>
+            <w:tcW w:w="0" w:type="auto"/>
+          </w:tcPr>
+          <w:p>
+            <w:pPr>
+              <w:pStyle w:val="NoSpacing"/>
+            </w:pPr>
+            <w:r>
+              <w:t>Name (quantity, size) (pins)</w:t>
+            </w:r>
+          </w:p>
+        </w:tc>
+        <w:tc>
+          <w:tcPr>
+            <w:tcW w:w="0" w:type="auto"/>
+          </w:tcPr>
+          <w:p>
+            <w:pPr>
+              <w:pStyle w:val="NoSpacing"/>
+            </w:pPr>
+            <w:r>
+              <w:t>Function</w:t>
+            </w:r>
+          </w:p>
+        </w:tc>
+        <w:tc>
+          <w:tcPr>
+            <w:tcW w:w="0" w:type="auto"/>
+          </w:tcPr>
+          <w:p>
+            <w:pPr>
+              <w:pStyle w:val="NoSpacing"/>
+            </w:pPr>
+            <w:r>
+              <w:t>Input/output values</w:t>
+            </w:r>
+          </w:p>
+        </w:tc>
+        <w:tc>
+          <w:tcPr>
+            <w:tcW w:w="0" w:type="auto"/>
+          </w:tcPr>
+          <w:p>
+            <w:pPr>
+              <w:pStyle w:val="NoSpacing"/>
+            </w:pPr>
+            <w:r>
+              <w:t>Comments</w:t>
+            </w:r>
+          </w:p>
+        </w:tc>
+      </w:tr>
+      <w:tr>
+        <w:tc>
+          <w:tcPr>
+            <w:tcW w:w="0" w:type="auto"/>
+          </w:tcPr>
+          <w:p>
+            <w:pPr>
+              <w:pStyle w:val="NoSpacing"/>
+            </w:pPr>
+            <w:r>
+              <w:t>H-bridge (1, 60*120)</w:t>
+            </w:r>
+          </w:p>
+          <w:p>
+            <w:pPr>
+              <w:pStyle w:val="NoSpacing"/>
+            </w:pPr>
+            <w:r>
+              <w:t>Input pins: 12V, ground, 2 TINAH PWN</w:t>
+            </w:r>
+          </w:p>
+          <w:p>
+            <w:pPr>
+              <w:pStyle w:val="NoSpacing"/>
+            </w:pPr>
+            <w:r>
+              <w:t>Output pins: 2 battery PWM</w:t>
+            </w:r>
+          </w:p>
+        </w:tc>
+        <w:tc>
+          <w:tcPr>
+            <w:tcW w:w="0" w:type="auto"/>
+          </w:tcPr>
+          <w:p>
+            <w:pPr>
+              <w:pStyle w:val="NoSpacing"/>
+            </w:pPr>
+            <w:r>
+              <w:t>Locomotion motor inputs/outputs</w:t>
+            </w:r>
+          </w:p>
+        </w:tc>
+        <w:tc>
+          <w:tcPr>
+            <w:tcW w:w="0" w:type="auto"/>
+          </w:tcPr>
+          <w:p>
+            <w:pPr>
+              <w:pStyle w:val="NoSpacing"/>
+            </w:pPr>
+            <w:r>
+              <w:t>Inputs: 12V, ~1.3 A (max)</w:t>
+            </w:r>
+            <w:r>
+              <w:br/>
+              <w:t>Outputs: 12V ~1.3 A (max)</w:t>
+            </w:r>
+          </w:p>
+        </w:tc>
+        <w:tc>
+          <w:tcPr>
+            <w:tcW w:w="0" w:type="auto"/>
+          </w:tcPr>
+          <w:p>
+            <w:pPr>
+              <w:pStyle w:val="NoSpacing"/>
+            </w:pPr>
+            <w:r>
+              <w:t>Enclosed within a metal box, 40 mm tall.  Cables to motors are three-strand shielded wire</w:t>
+            </w:r>
+          </w:p>
+        </w:tc>
+      </w:tr>
+      <w:tr>
+        <w:tc>
+          <w:tcPr>
+            <w:tcW w:w="0" w:type="auto"/>
+          </w:tcPr>
+          <w:p>
+            <w:pPr>
+              <w:pStyle w:val="NoSpacing"/>
+            </w:pPr>
+            <w:r>
+              <w:t>TINAH board/battery interface (1, 15*150)</w:t>
+            </w:r>
+            <w:r>
+              <w:br/>
+              <w:t>Input pins: Battery ground, 5V, 9V, 12V, various sensors</w:t>
+            </w:r>
+            <w:r>
+              <w:br/>
+              <w:t>Output pins: VCC and ground, sensor data (to various TINAH inputs)</w:t>
+            </w:r>
+            <w:r>
+              <w:br/>
+            </w:r>
+          </w:p>
+        </w:tc>
+        <w:tc>
+          <w:tcPr>
+            <w:tcW w:w="0" w:type="auto"/>
+          </w:tcPr>
+          <w:p>
+            <w:pPr>
+              <w:pStyle w:val="NoSpacing"/>
+            </w:pPr>
+            <w:r>
+              <w:t xml:space="preserve">Provides a single interface for connecting inputs/outputs requiring both TINAH and battery.  </w:t>
+            </w:r>
+          </w:p>
+        </w:tc>
+        <w:tc>
+          <w:tcPr>
+            <w:tcW w:w="0" w:type="auto"/>
+          </w:tcPr>
+          <w:p>
+            <w:pPr>
+              <w:pStyle w:val="NoSpacing"/>
+            </w:pPr>
+            <w:r>
+              <w:t>Three rails of outputs/inputs (VCC, ground, signal) and three rails of constants (5V, 9V, 12V)</w:t>
+            </w:r>
+          </w:p>
+        </w:tc>
+        <w:tc>
+          <w:tcPr>
+            <w:tcW w:w="0" w:type="auto"/>
+          </w:tcPr>
+          <w:p>
+            <w:pPr>
+              <w:pStyle w:val="NoSpacing"/>
+            </w:pPr>
+            <w:r>
+              <w:t>Mounted close to/over TINAH and battery, near back of robot.  Signal rail is not continuous, and has individual wires leading to TINAH inputs</w:t>
+            </w:r>
+          </w:p>
+        </w:tc>
+      </w:tr>
+      <w:tr>
+        <w:tc>
+          <w:tcPr>
+            <w:tcW w:w="0" w:type="auto"/>
+          </w:tcPr>
+          <w:p>
+            <w:pPr>
+              <w:pStyle w:val="NoSpacing"/>
+            </w:pPr>
+            <w:r>
+              <w:t>Reflectance sensor interpreter (1, 25*60)</w:t>
+            </w:r>
+            <w:r>
+              <w:br/>
+              <w:t>Inputs: 4 QRD outputs, 4 touch outputs</w:t>
+            </w:r>
+            <w:r>
+              <w:br/>
+            </w:r>
+            <w:proofErr w:type="spellStart"/>
+            <w:r>
+              <w:t>Outputs</w:t>
+            </w:r>
+            <w:proofErr w:type="spellEnd"/>
+            <w:r>
+              <w:t>: 4 9V/ground (QRD), 4 touch inputs (5V)</w:t>
+            </w:r>
+          </w:p>
+        </w:tc>
+        <w:tc>
+          <w:tcPr>
+            <w:tcW w:w="0" w:type="auto"/>
+          </w:tcPr>
+          <w:p>
+            <w:pPr>
+              <w:pStyle w:val="NoSpacing"/>
+            </w:pPr>
+            <w:r>
+              <w:t xml:space="preserve">Four LM311 comparators, and touch sensor to ribbon cable inputs.  </w:t>
+            </w:r>
+          </w:p>
+        </w:tc>
+        <w:tc>
+          <w:tcPr>
+            <w:tcW w:w="0" w:type="auto"/>
+          </w:tcPr>
+          <w:p>
+            <w:pPr>
+              <w:pStyle w:val="NoSpacing"/>
+            </w:pPr>
+            <w:r>
+              <w:t>Inputs: Front tape-following sensors (5V, 40mA) touch sensors (5V)</w:t>
+            </w:r>
+            <w:r>
+              <w:br/>
+              <w:t>Outputs: compared (digital) tape-following signal (5V), touch sensors (5V)</w:t>
+            </w:r>
+          </w:p>
+        </w:tc>
+        <w:tc>
+          <w:tcPr>
+            <w:tcW w:w="0" w:type="auto"/>
+          </w:tcPr>
+          <w:p>
+            <w:pPr>
+              <w:pStyle w:val="NoSpacing"/>
+            </w:pPr>
+            <w:r>
+              <w:t xml:space="preserve">A single ribbon cable comes from this board and is routed to the board/battery interface.  It includes touch sensor and compared tape sensor outputs.  </w:t>
+            </w:r>
+          </w:p>
+        </w:tc>
+      </w:tr>
+      <w:tr>
+        <w:tc>
+          <w:tcPr>
+            <w:tcW w:w="0" w:type="auto"/>
+          </w:tcPr>
+          <w:p>
+            <w:pPr>
+              <w:pStyle w:val="NoSpacing"/>
+            </w:pPr>
+            <w:r>
+              <w:t>IR sensor filter (3, 75*25)</w:t>
+            </w:r>
+          </w:p>
+        </w:tc>
+        <w:tc>
+          <w:tcPr>
+            <w:tcW w:w="0" w:type="auto"/>
+          </w:tcPr>
+          <w:p>
+            <w:pPr>
+              <w:pStyle w:val="NoSpacing"/>
+            </w:pPr>
+            <w:r>
+              <w:t xml:space="preserve">Amplifies and filters 1 kHz and 10kHz IR inputs.  </w:t>
+            </w:r>
+          </w:p>
+        </w:tc>
+        <w:tc>
+          <w:tcPr>
+            <w:tcW w:w="0" w:type="auto"/>
+          </w:tcPr>
+          <w:p>
+            <w:pPr>
+              <w:pStyle w:val="NoSpacing"/>
+            </w:pPr>
+            <w:r>
+              <w:t>Inputs: IR light, 9V, ground</w:t>
+            </w:r>
+            <w:r>
+              <w:br/>
+              <w:t xml:space="preserve">Outputs: 0-5 volts </w:t>
+            </w:r>
+          </w:p>
+        </w:tc>
+        <w:tc>
+          <w:tcPr>
+            <w:tcW w:w="0" w:type="auto"/>
+          </w:tcPr>
+          <w:p>
+            <w:pPr>
+              <w:pStyle w:val="NoSpacing"/>
+            </w:pPr>
+            <w:r>
+              <w:t xml:space="preserve">Stored in bent sheet-metal boxes, mounted 6 inches apart, </w:t>
+            </w:r>
+            <w:proofErr w:type="spellStart"/>
+            <w:r>
+              <w:t>centred</w:t>
+            </w:r>
+            <w:proofErr w:type="spellEnd"/>
+            <w:r>
+              <w:t xml:space="preserve"> above the brush.  Outputs are sent via.  </w:t>
+            </w:r>
+          </w:p>
+        </w:tc>
+      </w:tr>
+    </w:tbl>
+    <w:p>
+      <w:pPr>
+        <w:pStyle w:val="Heading1"/>
+      </w:pPr>
+      <w:r>
+        <w:t>Sensor system</w:t>
+      </w:r>
+    </w:p>
+    <w:p>
+      <w:pPr>
+        <w:pStyle w:val="NoSpacing"/>
+      </w:pPr>
+      <w:r>
+        <w:t xml:space="preserve">The sensor system consists of three varieties of sensors: touch, IR light, and reflectance.  The touch sensors serve to align the robot with the front wall when firing at targets, and indicate when the robot is at the end of a wall.  The IR light detectors are primarily used in acquiring targets, but a 10 kHz sensor has been included as a contingency measure, if other methods of orientation should fail.  Five reflectance sensors are used to follow tape, and one is used to detect whether the robot has balls ready to fire.  While the signals will be routed to the TINAH board, the sensors will draw their power from two VOLTAGE </w:t>
+      </w:r>
+      <w:proofErr w:type="spellStart"/>
+      <w:r>
+        <w:t>LiPo</w:t>
+      </w:r>
+      <w:proofErr w:type="spellEnd"/>
+      <w:r>
+        <w:t xml:space="preserve"> batteries.  </w:t>
+      </w:r>
+    </w:p>
+    <w:p>
+      <w:pPr>
+        <w:pStyle w:val="NoSpacing"/>
+      </w:pPr>
+    </w:p>
+    <w:p>
+      <w:pPr>
+        <w:pStyle w:val="NoSpacing"/>
+      </w:pPr>
+      <w:r>
+        <w:t xml:space="preserve">Each reflectance sensor will be attached to an LM311 comparator and a potentiometer.  This will allow the reflectance sensors to output a digital signal (the input voltage compared to the voltage across the potentiometer) reducing the number of analog pins required by six.  Four of the sensors will be mounted on the front of the robot—two near the middle, and one at each side.  The two near the middle will be used for following tape, and the two on the sides will be used to detect the end of tape near the targets.  One sensor will be towed behind the robot, used to sense when the robot is directly in front of tape, allowing us to reverse directly onto tape from firing, as opposed to having to re-acquire tape blindly.  The final reflectance sensor is internal, and used to sense when a ball is in the loading mechanism.  Our intention is to replace the potentiometers with fixed-value resistors after calibrating them to sense tape/ball, as appropriate.  </w:t>
+      </w:r>
+    </w:p>
+    <w:p>
+      <w:pPr>
+        <w:pStyle w:val="NoSpacing"/>
+      </w:pPr>
+    </w:p>
+    <w:p>
+      <w:pPr>
+        <w:pStyle w:val="NoSpacing"/>
+      </w:pPr>
+      <w:r>
+        <w:t xml:space="preserve">The IR light detectors are the most complicated sensor.  Each requires ten circuits: a detector, DC filter, amplifier, two active filters, a rectifier, and four unity-gain amplifiers.  Our intention is to leave each of these as discrete circuits, as opposed to combining several in one.  This is to ensure that debugging and tuning are relatively easy.  Two of the sensors, mounted facing the front, will detect 1 kHz IR light at a distance of one foot, allowing us to aim at targets.  The third will detect 10 kHz light at a variety of distances (achieved using a CIRCUIT, which switches between several amplification values) and will be used as a last-resort method of re-orienting, as well as a method of finding the back wall to collect balls.  The two 1 kHz sensors will be mounted DISTANCE apart, to ensure that THING.  </w:t>
+      </w:r>
+    </w:p>
+    <w:p>
+      <w:pPr>
+        <w:pStyle w:val="NoSpacing"/>
+      </w:pPr>
+    </w:p>
+    <w:p>
+      <w:pPr>
+        <w:pStyle w:val="NoSpacing"/>
+      </w:pPr>
+      <w:r>
+        <w:t xml:space="preserve">The four touch sensors are, at this stage in planning, somewhat in flux.  The initial plan is to use digital touch sensors—buttons.  One sensor will be mounted on each side of the robot, used to detect when a wall has been reached.  The front sensors, while initially planned to be digital switches, might evolve into more complex analog sensors, putting bearings on metal ‘whiskers’ which rotate as the bearings come into contact with the wall, held in the default position using springs.  Their rotation will be transformed into a measure of how hard we are pressing into the wall, allowing us to more accurately sense whether or not we are perpendicular to the wall.  If it is possibly to use a PID algorithm to stay perpendicular to the wall using digital touch sensors, this will not be necessary, but we see no easy way to test this until our robot is moving: our first goal.  </w:t>
+      </w:r>
+    </w:p>
+    <w:p>
+      <w:pPr>
+        <w:pStyle w:val="NoSpacing"/>
+      </w:pPr>
+    </w:p>
+    <w:p>
+      <w:pPr>
+        <w:pStyle w:val="NoSpacing"/>
+      </w:pPr>
+      <w:r>
+        <w:t xml:space="preserve">In all cases, cables leading from the sensors and to the TINAH board and batteries will be collected and routed as a single entity, as opposed to a group of individual wires.  We intend to use ribbon cable as frequently as is possible, and to have the battery inputs for all our circuits as close to the TINAH board as prudent, to ensure that the cables remain grouped as long as is possible.  Our intention is to route the four QRD circuits at the front in conjunction with the touch sensors, simplifying the wiring of the majority of the components located away from the robot’s core.  Each tape sensor has three inputs (VCC, ground, and signal) and each touch sensor, two, bringing us to a total of 20 wires required.  24-conductor ribbon cable will be routed from these sensors to a permanently mounted shrouded box header, which will, in turn, be routed to the TINAH board.  </w:t>
+      </w:r>
+    </w:p>
+    <w:p>
+      <w:pPr>
+        <w:pStyle w:val="NoSpacing"/>
+      </w:pPr>
+    </w:p>
+    <w:p>
+      <w:pPr>
+        <w:pStyle w:val="NoSpacing"/>
+      </w:pPr>
+      <w:r>
+        <w:t xml:space="preserve">The three IR sensors will be routed similarly, using three three-wire insulated cables, tied together and routed to a permanently mounted connector, which in turn leads to the TINAH board.  The trailing tape-follower will consist of three cables, also routed </w:t>
+      </w:r>
+      <w:r>
+        <w:t>as a unit.</w:t>
+      </w:r>
+    </w:p>
+    <w:p>
+      <w:pPr>
+        <w:pStyle w:val="Heading1"/>
+      </w:pPr>
+      <w:r>
         <w:t>Software Code and Algorithm</w:t>
       </w:r>
     </w:p>
@@ -1296,6 +1924,8 @@
       <w:pPr>
         <w:pStyle w:val="Heading2"/>
       </w:pPr>
+      <w:bookmarkStart w:id="0" w:name="_GoBack"/>
+      <w:bookmarkEnd w:id="0"/>
       <w:r>
         <w:t>Overview</w:t>
       </w:r>
@@ -1415,7 +2045,6 @@
         <w:pStyle w:val="Heading2"/>
       </w:pPr>
       <w:r>
-        <w:lastRenderedPageBreak/>
         <w:t>Locating Tape</w:t>
       </w:r>
     </w:p>
@@ -1484,6 +2113,7 @@
                 <w:rFonts w:ascii="Consolas" w:hAnsi="Consolas" w:cs="Consolas"/>
                 <w:color w:val="608B4E"/>
               </w:rPr>
+              <w:lastRenderedPageBreak/>
               <w:t>// POST: Stopped with rear QRD sensor on </w:t>
             </w:r>
             <w:proofErr w:type="spellStart"/>
@@ -3062,16 +3692,7 @@
         <w:t>ad infinitum</w:t>
       </w:r>
       <w:r>
-        <w:t xml:space="preserve">. It is difficult to implement a reliable tape recovery algorithm due to lack of sensor </w:t>
-      </w:r>
-      <w:r>
-        <w:lastRenderedPageBreak/>
-        <w:t xml:space="preserve">input and the limited computing power </w:t>
-      </w:r>
-      <w:bookmarkStart w:id="0" w:name="_GoBack"/>
-      <w:bookmarkEnd w:id="0"/>
-      <w:r>
-        <w:t xml:space="preserve">of the ATMega128. </w:t>
+        <w:t xml:space="preserve">. It is difficult to implement a reliable tape recovery algorithm due to lack of sensor input and the limited computing power of the ATMega128. </w:t>
       </w:r>
       <w:r>
         <w:t>Because of this, heuristic</w:t>
@@ -3533,6 +4154,7 @@
                 <w:rFonts w:ascii="Consolas" w:hAnsi="Consolas" w:cs="Consolas"/>
                 <w:color w:val="DCDCDC"/>
               </w:rPr>
+              <w:lastRenderedPageBreak/>
               <w:tab/>
             </w:r>
             <w:r>
@@ -5692,11 +6314,7 @@
         <w:t>manoeuvre</w:t>
       </w:r>
       <w:r>
-        <w:t xml:space="preserve"> is executed by driving the robot forward in the direction of the collector (10 kHz emitter). QRD reflectance sensors paired with comparators will be mounted in the ball hopper to detect successful ball collections. When a ball rolls past a QRD sensor, it causes a </w:t>
-      </w:r>
-      <w:r>
-        <w:lastRenderedPageBreak/>
-        <w:t>temporary state change from LOW to HIGH. This will trigger a standard hardware CPU interrupt that will increment the ball count.</w:t>
+        <w:t xml:space="preserve"> is executed by driving the robot forward in the direction of the collector (10 kHz emitter). QRD reflectance sensors paired with comparators will be mounted in the ball hopper to detect successful ball collections. When a ball rolls past a QRD sensor, it causes a temporary state change from LOW to HIGH. This will trigger a standard hardware CPU interrupt that will increment the ball count.</w:t>
       </w:r>
     </w:p>
     <w:p/>
@@ -5767,7 +6385,6 @@
           <w:noProof/>
           <w:lang w:eastAsia="en-GB"/>
         </w:rPr>
-        <w:lastRenderedPageBreak/>
         <w:drawing>
           <wp:inline distT="0" distB="0" distL="0" distR="0" wp14:anchorId="1777C3A2" wp14:editId="6898EE79">
             <wp:extent cx="5132268" cy="4184396"/>
@@ -5839,11 +6456,6 @@
       <w:r>
         <w:t xml:space="preserve"> remain, the robot stops shooting and enters a ball collection state.</w:t>
       </w:r>
-    </w:p>
-    <w:p>
-      <w:pPr>
-        <w:pStyle w:val="Heading1"/>
-      </w:pPr>
     </w:p>
     <w:p/>
     <w:sectPr>
@@ -6030,7 +6642,7 @@
     <w:lsdException w:name="Table Web 2" w:semiHidden="1" w:unhideWhenUsed="1"/>
     <w:lsdException w:name="Table Web 3" w:semiHidden="1" w:unhideWhenUsed="1"/>
     <w:lsdException w:name="Balloon Text" w:semiHidden="1" w:unhideWhenUsed="1"/>
-    <w:lsdException w:name="Table Grid" w:uiPriority="39"/>
+    <w:lsdException w:name="Table Grid" w:uiPriority="59"/>
     <w:lsdException w:name="Table Theme" w:semiHidden="1" w:unhideWhenUsed="1"/>
     <w:lsdException w:name="Placeholder Text" w:semiHidden="1"/>
     <w:lsdException w:name="No Spacing" w:uiPriority="1" w:qFormat="1"/>
@@ -6420,7 +7032,7 @@
   <w:style w:type="table" w:styleId="TableGrid">
     <w:name w:val="Table Grid"/>
     <w:basedOn w:val="TableNormal"/>
-    <w:uiPriority w:val="39"/>
+    <w:uiPriority w:val="59"/>
     <w:rsid w:val="00BD075E"/>
     <w:pPr>
       <w:spacing w:after="0" w:line="240" w:lineRule="auto"/>
@@ -6593,7 +7205,7 @@
   </w:compat>
   <w:rsids>
     <w:rsidRoot w:val="00F21706"/>
-    <w:rsid w:val="004525B9"/>
+    <w:rsid w:val="00EB5F61"/>
     <w:rsid w:val="00F21706"/>
   </w:rsids>
   <m:mathPr>

</xml_diff>

<commit_message>
Added Scott/Liam PID instructions
</commit_message>
<xml_diff>
--- a/Documentation/Design Proposal/Design Proposal Document/Design Proposal.docx
+++ b/Documentation/Design Proposal/Design Proposal Document/Design Proposal.docx
@@ -1,6 +1,6 @@
 
 <file path=word/document.xml><?xml version="1.0" encoding="utf-8"?>
-<w:document xmlns:wpc="http://schemas.microsoft.com/office/word/2010/wordprocessingCanvas" xmlns:mc="http://schemas.openxmlformats.org/markup-compatibility/2006" xmlns:o="urn:schemas-microsoft-com:office:office" xmlns:r="http://schemas.openxmlformats.org/officeDocument/2006/relationships" xmlns:m="http://schemas.openxmlformats.org/officeDocument/2006/math" xmlns:v="urn:schemas-microsoft-com:vml" xmlns:wp14="http://schemas.microsoft.com/office/word/2010/wordprocessingDrawing" xmlns:wp="http://schemas.openxmlformats.org/drawingml/2006/wordprocessingDrawing" xmlns:w10="urn:schemas-microsoft-com:office:word" xmlns:w="http://schemas.openxmlformats.org/wordprocessingml/2006/main" xmlns:w14="http://schemas.microsoft.com/office/word/2010/wordml" xmlns:wpg="http://schemas.microsoft.com/office/word/2010/wordprocessingGroup" xmlns:wpi="http://schemas.microsoft.com/office/word/2010/wordprocessingInk" xmlns:wne="http://schemas.microsoft.com/office/word/2006/wordml" xmlns:wps="http://schemas.microsoft.com/office/word/2010/wordprocessingShape" mc:Ignorable="w14 wp14">
+<w:document xmlns:wpc="http://schemas.microsoft.com/office/word/2010/wordprocessingCanvas" xmlns:mc="http://schemas.openxmlformats.org/markup-compatibility/2006" xmlns:o="urn:schemas-microsoft-com:office:office" xmlns:r="http://schemas.openxmlformats.org/officeDocument/2006/relationships" xmlns:m="http://schemas.openxmlformats.org/officeDocument/2006/math" xmlns:v="urn:schemas-microsoft-com:vml" xmlns:wp14="http://schemas.microsoft.com/office/word/2010/wordprocessingDrawing" xmlns:wp="http://schemas.openxmlformats.org/drawingml/2006/wordprocessingDrawing" xmlns:w10="urn:schemas-microsoft-com:office:word" xmlns:w="http://schemas.openxmlformats.org/wordprocessingml/2006/main" xmlns:w14="http://schemas.microsoft.com/office/word/2010/wordml" xmlns:w15="http://schemas.microsoft.com/office/word/2012/wordml" xmlns:wpg="http://schemas.microsoft.com/office/word/2010/wordprocessingGroup" xmlns:wpi="http://schemas.microsoft.com/office/word/2010/wordprocessingInk" xmlns:wne="http://schemas.microsoft.com/office/word/2006/wordml" xmlns:wps="http://schemas.microsoft.com/office/word/2010/wordprocessingShape" mc:Ignorable="w14 w15 wp14">
   <w:body>
     <w:sdt>
       <w:sdtPr>
@@ -468,7 +468,7 @@
             </w:rPr>
             <w:t xml:space="preserve">We hope that this report will meet with your approval. If you have questions or require additional information, please contact John Harvey at </w:t>
           </w:r>
-          <w:hyperlink r:id="rId7" w:history="1">
+          <w:hyperlink r:id="rId6" w:history="1">
             <w:r>
               <w:rPr>
                 <w:rStyle w:val="Hyperlink"/>
@@ -759,7 +759,7 @@
           <w:r>
             <w:rPr>
               <w:noProof/>
-              <w:lang w:val="en-CA" w:eastAsia="en-CA"/>
+              <w:lang w:eastAsia="en-GB"/>
             </w:rPr>
             <mc:AlternateContent>
               <mc:Choice Requires="wps">
@@ -827,6 +827,7 @@
                                   <w:dataBinding w:prefixMappings="xmlns:ns0='http://purl.org/dc/elements/1.1/' xmlns:ns1='http://schemas.openxmlformats.org/package/2006/metadata/core-properties' " w:xpath="/ns1:coreProperties[1]/ns0:title[1]" w:storeItemID="{6C3C8BC8-F283-45AE-878A-BAB7291924A1}"/>
                                   <w:text/>
                                 </w:sdtPr>
+                                <w:sdtEndPr/>
                                 <w:sdtContent>
                                   <w:p>
                                     <w:pPr>
@@ -1010,7 +1011,7 @@
               </mc:Choice>
               <mc:Fallback>
                 <w:pict>
-                  <v:shapetype id="_x0000_t202" coordsize="21600,21600" o:spt="202" path="m,l,21600r21600,l21600,xe">
+                  <v:shapetype w14:anchorId="0BF36882" id="_x0000_t202" coordsize="21600,21600" o:spt="202" path="m,l,21600r21600,l21600,xe">
                     <v:stroke joinstyle="miter"/>
                     <v:path gradientshapeok="t" o:connecttype="rect"/>
                   </v:shapetype>
@@ -1033,6 +1034,7 @@
                             <w:dataBinding w:prefixMappings="xmlns:ns0='http://purl.org/dc/elements/1.1/' xmlns:ns1='http://schemas.openxmlformats.org/package/2006/metadata/core-properties' " w:xpath="/ns1:coreProperties[1]/ns0:title[1]" w:storeItemID="{6C3C8BC8-F283-45AE-878A-BAB7291924A1}"/>
                             <w:text/>
                           </w:sdtPr>
+                          <w:sdtEndPr/>
                           <w:sdtContent>
                             <w:p>
                               <w:pPr>
@@ -1211,7 +1213,7 @@
               <w:color w:val="5B9BD5" w:themeColor="accent1"/>
               <w:sz w:val="36"/>
               <w:szCs w:val="36"/>
-              <w:lang w:val="en-CA" w:eastAsia="en-CA"/>
+              <w:lang w:eastAsia="en-GB"/>
             </w:rPr>
             <mc:AlternateContent>
               <mc:Choice Requires="wpg">
@@ -1716,9 +1718,9 @@
                   </wp:anchor>
                 </w:drawing>
               </mc:Choice>
-              <mc:Fallback xmlns:w15="http://schemas.microsoft.com/office/word/2012/wordml">
+              <mc:Fallback>
                 <w:pict>
-                  <v:group w14:anchorId="77BB6768" id="Group 2" o:spid="_x0000_s1026" style="position:absolute;margin-left:0;margin-top:0;width:432.65pt;height:448.55pt;z-index:-251656192;mso-width-percent:706;mso-height-percent:566;mso-left-percent:220;mso-top-percent:300;mso-position-horizontal-relative:page;mso-position-vertical-relative:page;mso-width-percent:706;mso-height-percent:566;mso-left-percent:220;mso-top-percent:300" coordsize="43291,44910" o:gfxdata="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">
+                  <v:group w14:anchorId="3E9906E8" id="Group 2" o:spid="_x0000_s1026" style="position:absolute;margin-left:0;margin-top:0;width:432.65pt;height:448.55pt;z-index:-251656192;mso-width-percent:706;mso-height-percent:566;mso-left-percent:220;mso-top-percent:300;mso-position-horizontal-relative:page;mso-position-vertical-relative:page;mso-width-percent:706;mso-height-percent:566;mso-left-percent:220;mso-top-percent:300" coordsize="43291,44910" o:gfxdata="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">
                     <o:lock v:ext="edit" aspectratio="t"/>
                     <v:shape id="Freeform 64" o:spid="_x0000_s1027" style="position:absolute;left:15017;width:28274;height:28352;visibility:visible;mso-wrap-style:square;v-text-anchor:top" coordsize="1781,1786" o:gfxdata="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" path="m4,1786l,1782,1776,r5,5l4,1786xe" filled="f" stroked="f">
                       <v:path arrowok="t" o:connecttype="custom" o:connectlocs="6350,2835275;0,2828925;2819400,0;2827338,7938;6350,2835275" o:connectangles="0,0,0,0,0"/>
@@ -1744,7 +1746,7 @@
           <w:r>
             <w:rPr>
               <w:noProof/>
-              <w:lang w:val="en-CA" w:eastAsia="en-CA"/>
+              <w:lang w:eastAsia="en-GB"/>
             </w:rPr>
             <mc:AlternateContent>
               <mc:Choice Requires="wps">
@@ -1890,7 +1892,7 @@
               </mc:Choice>
               <mc:Fallback>
                 <w:pict>
-                  <v:shape id="Text Box 69" o:spid="_x0000_s1027" type="#_x0000_t202" style="position:absolute;margin-left:0;margin-top:0;width:468pt;height:29.5pt;z-index:251659264;visibility:visible;mso-wrap-style:square;mso-width-percent:765;mso-height-percent:0;mso-wrap-distance-left:9pt;mso-wrap-distance-top:0;mso-wrap-distance-right:9pt;mso-wrap-distance-bottom:0;mso-position-horizontal:center;mso-position-horizontal-relative:page;mso-position-vertical:bottom;mso-position-vertical-relative:margin;mso-width-percent:765;mso-height-percent:0;mso-width-relative:page;mso-height-relative:margin;v-text-anchor:bottom" o:gfxdata="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" filled="f" stroked="f" strokeweight=".5pt">
+                  <v:shape w14:anchorId="2FD39668" id="Text Box 69" o:spid="_x0000_s1027" type="#_x0000_t202" style="position:absolute;margin-left:0;margin-top:0;width:468pt;height:29.5pt;z-index:251659264;visibility:visible;mso-wrap-style:square;mso-width-percent:765;mso-height-percent:0;mso-wrap-distance-left:9pt;mso-wrap-distance-top:0;mso-wrap-distance-right:9pt;mso-wrap-distance-bottom:0;mso-position-horizontal:center;mso-position-horizontal-relative:page;mso-position-vertical:bottom;mso-position-vertical-relative:margin;mso-width-percent:765;mso-height-percent:0;mso-width-relative:page;mso-height-relative:margin;v-text-anchor:bottom" o:gfxdata="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" filled="f" stroked="f" strokeweight=".5pt">
                     <v:textbox style="mso-fit-shape-to-text:t" inset="0,0,0,0">
                       <w:txbxContent>
                         <w:p>
@@ -2038,6 +2040,8 @@
       <w:pPr>
         <w:pStyle w:val="Heading1"/>
       </w:pPr>
+      <w:bookmarkStart w:id="0" w:name="_GoBack"/>
+      <w:bookmarkEnd w:id="0"/>
       <w:r>
         <w:t>1.0—</w:t>
       </w:r>
@@ -2157,15 +2161,7 @@
         <w:pStyle w:val="NoSpacing"/>
       </w:pPr>
       <w:r>
-        <w:t xml:space="preserve">At this stage we rotate our wheels, so that, without having moved the chassis of the robot, we can move side-to-side in front of the targets.  Each time a target is detected with both of our 1000 Hz </w:t>
-      </w:r>
-      <w:proofErr w:type="gramStart"/>
-      <w:r>
-        <w:t>detectors,</w:t>
-      </w:r>
-      <w:proofErr w:type="gramEnd"/>
-      <w:r>
-        <w:t xml:space="preserve"> the robot will stop and fire a ball.  This ball, ideally, will be collected immediately after firing.  After three seconds of waiting, to allow for ball collection, the robot will continue to move sideways, repeating the process at each detected target.  When the robot reaches the opposite wall, detected by one of the side-mounted touch sensors, it will reverse direction.  If and when it runs out of balls, it will continue to move in the direction it was moving, until the rear-mounted QRD sensors indicate that the robot is directly in front of tape.  At this stage, we will reverse, leaving the wall far enough to rotate, acquire tape, and proceed to collect more balls in the same manner as previously described.  </w:t>
+        <w:t xml:space="preserve">At this stage we rotate our wheels, so that, without having moved the chassis of the robot, we can move side-to-side in front of the targets.  Each time a target is detected with both of our 1000 Hz detectors, the robot will stop and fire a ball.  This ball, ideally, will be collected immediately after firing.  After three seconds of waiting, to allow for ball collection, the robot will continue to move sideways, repeating the process at each detected target.  When the robot reaches the opposite wall, detected by one of the side-mounted touch sensors, it will reverse direction.  If and when it runs out of balls, it will continue to move in the direction it was moving, until the rear-mounted QRD sensors indicate that the robot is directly in front of tape.  At this stage, we will reverse, leaving the wall far enough to rotate, acquire tape, and proceed to collect more balls in the same manner as previously described.  </w:t>
       </w:r>
     </w:p>
     <w:p>
@@ -2178,13 +2174,7 @@
         <w:pStyle w:val="Heading1"/>
       </w:pPr>
       <w:r>
-        <w:t>2</w:t>
-      </w:r>
-      <w:r>
-        <w:t>.0—</w:t>
-      </w:r>
-      <w:r>
-        <w:t>Mechanical Components</w:t>
+        <w:t>2.0—Mechanical Components</w:t>
       </w:r>
     </w:p>
     <w:p>
@@ -2211,19 +2201,7 @@
         <w:spacing w:after="0"/>
       </w:pPr>
       <w:r>
-        <w:t xml:space="preserve">The main characteristics we wanted in the chassis were simplicity, rigidity and modularity, as it will be the structure onto which the rest of the robot components will be mounted. The base of the chassis will consist of a flat rectangle of 3mm </w:t>
-      </w:r>
-      <w:r>
-        <w:t>aluminium</w:t>
-      </w:r>
-      <w:r>
-        <w:t xml:space="preserve"> sheet metal, with arms extending forward leaving a gap for the brush. 3mm </w:t>
-      </w:r>
-      <w:r>
-        <w:t>aluminium</w:t>
-      </w:r>
-      <w:r>
-        <w:t xml:space="preserve"> provides enough stiffness for our requirements, and allows us to add threaded holes to the chassis. Clearance holes and tapped holes will be cut in the base to allow for rapid mounting of components, and two large holes are located near the rear corners of the chassis for the wheels, where the drive system will be located. This part will be fabricated using the </w:t>
+        <w:t xml:space="preserve">The main characteristics we wanted in the chassis were simplicity, rigidity and modularity, as it will be the structure onto which the rest of the robot components will be mounted. The base of the chassis will consist of a flat rectangle of 3mm aluminium sheet metal, with arms extending forward leaving a gap for the brush. 3mm aluminium provides enough stiffness for our requirements, and allows us to add threaded holes to the chassis. Clearance holes and tapped holes will be cut in the base to allow for rapid mounting of components, and two large holes are located near the rear corners of the chassis for the wheels, where the drive system will be located. This part will be fabricated using the </w:t>
       </w:r>
       <w:proofErr w:type="spellStart"/>
       <w:r>
@@ -2284,10 +2262,7 @@
         <w:pStyle w:val="Heading3"/>
       </w:pPr>
       <w:r>
-        <w:t>2.1.2—Brush Holders</w:t>
-      </w:r>
-      <w:r>
-        <w:t xml:space="preserve">   </w:t>
+        <w:t xml:space="preserve">2.1.2—Brush Holders   </w:t>
       </w:r>
     </w:p>
     <w:p>
@@ -2335,13 +2310,7 @@
         <w:pStyle w:val="Heading3"/>
       </w:pPr>
       <w:r>
-        <w:t>2.1.4</w:t>
-      </w:r>
-      <w:r>
-        <w:t>—</w:t>
-      </w:r>
-      <w:r>
-        <w:t>Omni-Bearings</w:t>
+        <w:t>2.1.4—Omni-Bearings</w:t>
       </w:r>
     </w:p>
     <w:p>
@@ -2349,15 +2318,7 @@
         <w:spacing w:after="0"/>
       </w:pPr>
       <w:r>
-        <w:t xml:space="preserve">The robot will be driven by two powered wheels at the rear of the </w:t>
-      </w:r>
-      <w:proofErr w:type="gramStart"/>
-      <w:r>
-        <w:t>chassis,</w:t>
-      </w:r>
-      <w:proofErr w:type="gramEnd"/>
-      <w:r>
-        <w:t xml:space="preserve"> however it will also have unpowered bearing wheels near the front of the robot. These will consist of 3D printed holders for small (about 1cm) diameter ball bearings. The printed part will be screwed into the bottom of the chassis, allowing the bearing to roll freely between the printed holder and the chassis sheet metal. </w:t>
+        <w:t xml:space="preserve">The robot will be driven by two powered wheels at the rear of the chassis, however it will also have unpowered bearing wheels near the front of the robot. These will consist of 3D printed holders for small (about 1cm) diameter ball bearings. The printed part will be screwed into the bottom of the chassis, allowing the bearing to roll freely between the printed holder and the chassis sheet metal. </w:t>
       </w:r>
     </w:p>
     <w:p>
@@ -2370,16 +2331,7 @@
     </w:p>
     <w:p>
       <w:r>
-        <w:t>A</w:t>
-      </w:r>
-      <w:r>
-        <w:t xml:space="preserve"> ramp will be fabricated out of sheet metal and riveted together; it will guide the ball from the brush to the firing mechanism. The design of this component has </w:t>
-      </w:r>
-      <w:r>
-        <w:t>yet to be</w:t>
-      </w:r>
-      <w:r>
-        <w:t xml:space="preserve"> finalized, as it will be a simple design, and it is dependent on the finalization of the firing loading mechanism and location.</w:t>
+        <w:t>A ramp will be fabricated out of sheet metal and riveted together; it will guide the ball from the brush to the firing mechanism. The design of this component has yet to be finalized, as it will be a simple design, and it is dependent on the finalization of the firing loading mechanism and location.</w:t>
       </w:r>
     </w:p>
     <w:p>
@@ -2435,10 +2387,7 @@
       </w:r>
       <w:proofErr w:type="spellEnd"/>
       <w:r>
-        <w:t>)</w:t>
-      </w:r>
-      <w:r>
-        <w:t xml:space="preserve"> – 30g</w:t>
+        <w:t>) – 30g</w:t>
       </w:r>
     </w:p>
     <w:p>
@@ -2454,16 +2403,7 @@
         <w:spacing w:after="0"/>
       </w:pPr>
       <w:r>
-        <w:t>3</w:t>
-      </w:r>
-      <w:r>
-        <w:t>x geared Barber Coleman motors</w:t>
-      </w:r>
-      <w:r>
-        <w:t xml:space="preserve"> – </w:t>
-      </w:r>
-      <w:r>
-        <w:t xml:space="preserve"> </w:t>
+        <w:t xml:space="preserve">3x geared Barber Coleman motors –  </w:t>
       </w:r>
     </w:p>
     <w:p>
@@ -2479,10 +2419,7 @@
         <w:spacing w:after="0"/>
       </w:pPr>
       <w:r>
-        <w:t>2x servo motors</w:t>
-      </w:r>
-      <w:r>
-        <w:t xml:space="preserve"> –</w:t>
+        <w:t>2x servo motors –</w:t>
       </w:r>
     </w:p>
     <w:p>
@@ -2495,10 +2432,7 @@
         <w:pStyle w:val="Heading2"/>
       </w:pPr>
       <w:r>
-        <w:t>2</w:t>
-      </w:r>
-      <w:r>
-        <w:t>.2—Brush</w:t>
+        <w:t>2.2—Brush</w:t>
       </w:r>
     </w:p>
     <w:p>
@@ -2519,15 +2453,7 @@
         <w:spacing w:after="0"/>
       </w:pPr>
       <w:r>
-        <w:t xml:space="preserve">The brush consists of two disks of different diameters (80mm and 60mm) mounted axially on a shaft 260mm apart. The two disks have inward-facing T-slots cut at equally spaced intervals around the outer diameter, which are strung with fishing line. The fishing line passes back and forth between the slots on both disks, forming a long cylindrical surface with which to grab and pull in balls. Fishing wire was chosen as it is very lightweight, yet has a high tensile strength, which is important as each loop is tensioned between the end disks. Fishing wire is also flexible, allowing it to deform inwards when it is rolling over a ball – this allows us to leave a gap smaller than the ball diameter (approximately 20-30mm for a 40mm ball) between the ground and the outer diameter of the brush. Testing has shown that the brush will easily pull in a ball and push it up the vertical wall behind the brush, however further testing will need to be done to determine the optimal spacing between the brush and the floor/wall, as well as to verify what surface finish will provide sufficient friction on the vertical wall to allow it to pushed up. The spacing of the strung wires is such that balls should not pass through the string into the interior of the </w:t>
-      </w:r>
-      <w:proofErr w:type="gramStart"/>
-      <w:r>
-        <w:t>brush,</w:t>
-      </w:r>
-      <w:proofErr w:type="gramEnd"/>
-      <w:r>
-        <w:t xml:space="preserve"> however an inner tube may be added if testing showing that this intrusion is a possibility. In the prototypes fabricated so far, the brush has been strung with a single length of fishing line. This presents a risk, as if one section of the line breaks, the entire brush will be rendered useless. To overcome this, we are considering stringing the brush with multiple shorter lengths of fishing line, or else fully threading the entire brush with a few long overlapping lengths of line.  Another property of fishing wire is that it is fairly slippery, so that balls will not jam against it. This brings up the reason for the unequal wheel diameters: the lower edge of the brush will be parallel to the ground, meaning that the upper edge will be at an angle to the horizontal. Extending the vertical wall (up which the ball is pushed) above the brush allows the ball to roll between the top of the brush and the wall instead of simply being pushed over, and due to the slope of the brush, it will be pushed along the top of the brush towards one end. Because the brush is constantly rolling, if multiple balls are on top of the brush at once, they will not jam together, which was our concern with using a static ramp or tube; it also means that we do not need another mechanism for funnelling the balls to one point.</w:t>
+        <w:t>The brush consists of two disks of different diameters (80mm and 60mm) mounted axially on a shaft 260mm apart. The two disks have inward-facing T-slots cut at equally spaced intervals around the outer diameter, which are strung with fishing line. The fishing line passes back and forth between the slots on both disks, forming a long cylindrical surface with which to grab and pull in balls. Fishing wire was chosen as it is very lightweight, yet has a high tensile strength, which is important as each loop is tensioned between the end disks. Fishing wire is also flexible, allowing it to deform inwards when it is rolling over a ball – this allows us to leave a gap smaller than the ball diameter (approximately 20-30mm for a 40mm ball) between the ground and the outer diameter of the brush. Testing has shown that the brush will easily pull in a ball and push it up the vertical wall behind the brush, however further testing will need to be done to determine the optimal spacing between the brush and the floor/wall, as well as to verify what surface finish will provide sufficient friction on the vertical wall to allow it to pushed up. The spacing of the strung wires is such that balls should not pass through the string into the interior of the brush, however an inner tube may be added if testing showing that this intrusion is a possibility. In the prototypes fabricated so far, the brush has been strung with a single length of fishing line. This presents a risk, as if one section of the line breaks, the entire brush will be rendered useless. To overcome this, we are considering stringing the brush with multiple shorter lengths of fishing line, or else fully threading the entire brush with a few long overlapping lengths of line.  Another property of fishing wire is that it is fairly slippery, so that balls will not jam against it. This brings up the reason for the unequal wheel diameters: the lower edge of the brush will be parallel to the ground, meaning that the upper edge will be at an angle to the horizontal. Extending the vertical wall (up which the ball is pushed) above the brush allows the ball to roll between the top of the brush and the wall instead of simply being pushed over, and due to the slope of the brush, it will be pushed along the top of the brush towards one end. Because the brush is constantly rolling, if multiple balls are on top of the brush at once, they will not jam together, which was our concern with using a static ramp or tube; it also means that we do not need another mechanism for funnelling the balls to one point.</w:t>
       </w:r>
     </w:p>
     <w:p>
@@ -2540,15 +2466,7 @@
         <w:spacing w:after="0"/>
       </w:pPr>
       <w:r>
-        <w:t xml:space="preserve">The size of the brush has been determined based on various constraints; however the optimal size has yet to be finalized. The maximum brush diameter is </w:t>
-      </w:r>
-      <w:proofErr w:type="gramStart"/>
-      <w:r>
-        <w:t>130mm,</w:t>
-      </w:r>
-      <w:proofErr w:type="gramEnd"/>
-      <w:r>
-        <w:t xml:space="preserve"> as if the brush is any larger than this the brush can’t pull in a ball from the rear wall. Minimum diameter is harder to calculate, however smaller is better, as it leaves more space for other components on the chassis. The difference between the two disk diameters, which creates the slope for the ball to roll down, can be fairly small; about 20cm difference in diameter. This sizing is an initial estimate, however the size will likely change as we perform tests.</w:t>
+        <w:t>The size of the brush has been determined based on various constraints; however the optimal size has yet to be finalized. The maximum brush diameter is 130mm, as if the brush is any larger than this the brush can’t pull in a ball from the rear wall. Minimum diameter is harder to calculate, however smaller is better, as it leaves more space for other components on the chassis. The difference between the two disk diameters, which creates the slope for the ball to roll down, can be fairly small; about 20cm difference in diameter. This sizing is an initial estimate, however the size will likely change as we perform tests.</w:t>
       </w:r>
     </w:p>
     <w:p>
@@ -2629,10 +2547,7 @@
     <w:p/>
     <w:p>
       <w:r>
-        <w:t>The u</w:t>
-      </w:r>
-      <w:r>
-        <w:t>n-geared Barber Coleman motor is used for its higher maximum speed.  Assuming a 5 m/s exit velocity of the ball and the 50 mm diameter rollers used in the design, the discs will need to be spun to about 1900 rpm.  A 1:1 gear ratio between the two rotors will ensure that their speeds are exactly synchronized, which is important for consistently firing the balls straight.  3D-printed guides will constrain the balls vertically between the rollers, away from the gearing.</w:t>
+        <w:t>The un-geared Barber Coleman motor is used for its higher maximum speed.  Assuming a 5 m/s exit velocity of the ball and the 50 mm diameter rollers used in the design, the discs will need to be spun to about 1900 rpm.  A 1:1 gear ratio between the two rotors will ensure that their speeds are exactly synchronized, which is important for consistently firing the balls straight.  3D-printed guides will constrain the balls vertically between the rollers, away from the gearing.</w:t>
       </w:r>
     </w:p>
     <w:p/>
@@ -2647,19 +2562,7 @@
     </w:p>
     <w:p>
       <w:r>
-        <w:t xml:space="preserve">Once </w:t>
-      </w:r>
-      <w:r>
-        <w:t>balls have been collected, they are corralled into a line</w:t>
-      </w:r>
-      <w:r>
-        <w:t xml:space="preserve"> below the firing mechanism.  This line</w:t>
-      </w:r>
-      <w:r>
-        <w:t xml:space="preserve"> </w:t>
-      </w:r>
-      <w:r>
-        <w:t>ends with the next ball to be fired sitting in the small hollow of a servo-actuated arm.  A reflectance sensor within this hollow confirms the presence of a ball before firing.  The arm lifts the ball into the gap between the rollers; once the ball makes contact with the roller's strings it is quickly accelerated between the rollers and towards the targets.</w:t>
+        <w:t>Once balls have been collected, they are corralled into a line below the firing mechanism.  This line ends with the next ball to be fired sitting in the small hollow of a servo-actuated arm.  A reflectance sensor within this hollow confirms the presence of a ball before firing.  The arm lifts the ball into the gap between the rollers; once the ball makes contact with the roller's strings it is quickly accelerated between the rollers and towards the targets.</w:t>
       </w:r>
     </w:p>
     <w:p/>
@@ -2676,13 +2579,7 @@
         <w:pStyle w:val="Heading3"/>
       </w:pPr>
       <w:r>
-        <w:t>2.3.3—</w:t>
-      </w:r>
-      <w:r>
-        <w:t>Tuning</w:t>
-      </w:r>
-      <w:r>
-        <w:t xml:space="preserve"> of the Firing System</w:t>
+        <w:t>2.3.3—Tuning of the Firing System</w:t>
       </w:r>
     </w:p>
     <w:p>
@@ -2691,10 +2588,7 @@
       </w:r>
       <w:r>
         <w:lastRenderedPageBreak/>
-        <w:t>with the design of the firing system's structure; with slots to adjust the angle of the entire firing assembly relative to the chassis and a ball-lifting system that can be adjusted to work with a range of firi</w:t>
-      </w:r>
-      <w:r>
-        <w:t>ng heights.</w:t>
+        <w:t>with the design of the firing system's structure; with slots to adjust the angle of the entire firing assembly relative to the chassis and a ball-lifting system that can be adjusted to work with a range of firing heights.</w:t>
       </w:r>
     </w:p>
     <w:p>
@@ -2707,27 +2601,12 @@
         <w:pStyle w:val="Heading1"/>
       </w:pPr>
       <w:r>
-        <w:t>3</w:t>
-      </w:r>
-      <w:r>
-        <w:t>.0—</w:t>
-      </w:r>
-      <w:r>
-        <w:t>Electrical Systems</w:t>
-      </w:r>
-    </w:p>
-    <w:p>
-      <w:r>
-        <w:t xml:space="preserve">Contained within this section is a description of </w:t>
-      </w:r>
-      <w:r>
-        <w:t>the electrical systems</w:t>
-      </w:r>
-      <w:r>
-        <w:t xml:space="preserve"> contained within the robo</w:t>
-      </w:r>
-      <w:r>
-        <w:t xml:space="preserve">t: the sensor array and basic electrical design—inputs and outputs into the main board, PCBs, and voltages/power provided.  </w:t>
+        <w:t>3.0—Electrical Systems</w:t>
+      </w:r>
+    </w:p>
+    <w:p>
+      <w:r>
+        <w:t xml:space="preserve">Contained within this section is a description of the electrical systems contained within the robot: the sensor array and basic electrical design—inputs and outputs into the main board, PCBs, and voltages/power provided.  </w:t>
       </w:r>
     </w:p>
     <w:p>
@@ -2735,13 +2614,7 @@
         <w:pStyle w:val="Heading2"/>
       </w:pPr>
       <w:r>
-        <w:t>3.1—Sensor S</w:t>
-      </w:r>
-      <w:r>
-        <w:t>ystem</w:t>
-      </w:r>
-      <w:r>
-        <w:t>s</w:t>
+        <w:t>3.1—Sensor Systems</w:t>
       </w:r>
     </w:p>
     <w:p>
@@ -3449,7 +3322,10 @@
         <w:keepNext/>
       </w:pPr>
       <w:r>
-        <w:t>The robot can be modelled as</w:t>
+        <w:t>The robot is</w:t>
+      </w:r>
+      <w:r>
+        <w:t xml:space="preserve"> modelled as</w:t>
       </w:r>
       <w:r>
         <w:t xml:space="preserve"> a finite state machine. The highest level states are tape following, collecting, </w:t>
@@ -3484,7 +3360,7 @@
       <w:r>
         <w:rPr>
           <w:noProof/>
-          <w:lang w:val="en-CA" w:eastAsia="en-CA"/>
+          <w:lang w:eastAsia="en-GB"/>
         </w:rPr>
         <w:drawing>
           <wp:inline distT="0" distB="0" distL="0" distR="0" wp14:anchorId="66C56879" wp14:editId="3E45D135">
@@ -3502,7 +3378,7 @@
                     <pic:cNvPicPr/>
                   </pic:nvPicPr>
                   <pic:blipFill>
-                    <a:blip r:embed="rId8"/>
+                    <a:blip r:embed="rId7"/>
                     <a:stretch>
                       <a:fillRect/>
                     </a:stretch>
@@ -3530,24 +3406,14 @@
       <w:r>
         <w:t xml:space="preserve">Figure </w:t>
       </w:r>
-      <w:r>
-        <w:fldChar w:fldCharType="begin"/>
-      </w:r>
-      <w:r>
-        <w:instrText xml:space="preserve"> SEQ Figure \* ARABIC </w:instrText>
-      </w:r>
-      <w:r>
-        <w:fldChar w:fldCharType="separate"/>
-      </w:r>
-      <w:r>
-        <w:rPr>
-          <w:noProof/>
-        </w:rPr>
-        <w:t>1</w:t>
-      </w:r>
-      <w:r>
-        <w:fldChar w:fldCharType="end"/>
-      </w:r>
+      <w:fldSimple w:instr=" SEQ Figure \* ARABIC ">
+        <w:r>
+          <w:rPr>
+            <w:noProof/>
+          </w:rPr>
+          <w:t>1</w:t>
+        </w:r>
+      </w:fldSimple>
       <w:r>
         <w:t>. Robot control is implemented as finite state machine.</w:t>
       </w:r>
@@ -7905,7 +7771,7 @@
       <w:r>
         <w:rPr>
           <w:noProof/>
-          <w:lang w:val="en-CA" w:eastAsia="en-CA"/>
+          <w:lang w:eastAsia="en-GB"/>
         </w:rPr>
         <w:lastRenderedPageBreak/>
         <w:drawing>
@@ -7924,7 +7790,7 @@
                     <pic:cNvPicPr/>
                   </pic:nvPicPr>
                   <pic:blipFill>
-                    <a:blip r:embed="rId9"/>
+                    <a:blip r:embed="rId8"/>
                     <a:stretch>
                       <a:fillRect/>
                     </a:stretch>
@@ -7952,24 +7818,14 @@
       <w:r>
         <w:t xml:space="preserve">Figure </w:t>
       </w:r>
-      <w:r>
-        <w:fldChar w:fldCharType="begin"/>
-      </w:r>
-      <w:r>
-        <w:instrText xml:space="preserve"> SEQ Figure \* ARABIC </w:instrText>
-      </w:r>
-      <w:r>
-        <w:fldChar w:fldCharType="separate"/>
-      </w:r>
-      <w:r>
-        <w:rPr>
-          <w:noProof/>
-        </w:rPr>
-        <w:t>2</w:t>
-      </w:r>
-      <w:r>
-        <w:fldChar w:fldCharType="end"/>
-      </w:r>
+      <w:fldSimple w:instr=" SEQ Figure \* ARABIC ">
+        <w:r>
+          <w:rPr>
+            <w:noProof/>
+          </w:rPr>
+          <w:t>2</w:t>
+        </w:r>
+      </w:fldSimple>
       <w:r>
         <w:t>. The shooting algorithm flowchart. When no ball</w:t>
       </w:r>
@@ -8031,13 +7887,8 @@
     </w:p>
     <w:p>
       <w:r>
-        <w:t xml:space="preserve">Scott Lawson—Software </w:t>
-      </w:r>
-      <w:proofErr w:type="gramStart"/>
-      <w:r>
-        <w:t>lead</w:t>
-      </w:r>
-      <w:proofErr w:type="gramEnd"/>
+        <w:t>Scott Lawson—Software lead</w:t>
+      </w:r>
     </w:p>
     <w:p>
       <w:pPr>
@@ -8227,7 +8078,7 @@
       <w:r>
         <w:rPr>
           <w:noProof/>
-          <w:lang w:eastAsia="en-CA"/>
+          <w:lang w:eastAsia="en-GB"/>
         </w:rPr>
         <w:lastRenderedPageBreak/>
         <w:drawing>
@@ -8238,14 +8089,12 @@
             <wp:cNvGraphicFramePr/>
             <a:graphic xmlns:a="http://schemas.openxmlformats.org/drawingml/2006/main">
               <a:graphicData uri="http://schemas.openxmlformats.org/drawingml/2006/diagram">
-                <dgm:relIds xmlns:dgm="http://schemas.openxmlformats.org/drawingml/2006/diagram" xmlns:r="http://schemas.openxmlformats.org/officeDocument/2006/relationships" r:dm="rId10" r:lo="rId11" r:qs="rId12" r:cs="rId13"/>
+                <dgm:relIds xmlns:dgm="http://schemas.openxmlformats.org/drawingml/2006/diagram" xmlns:r="http://schemas.openxmlformats.org/officeDocument/2006/relationships" r:dm="rId9" r:lo="rId10" r:qs="rId11" r:cs="rId12"/>
               </a:graphicData>
             </a:graphic>
           </wp:inline>
         </w:drawing>
       </w:r>
-      <w:bookmarkStart w:id="0" w:name="_GoBack"/>
-      <w:bookmarkEnd w:id="0"/>
     </w:p>
     <w:p/>
     <w:sectPr>
@@ -8261,7 +8110,7 @@
 </file>
 
 <file path=word/numbering.xml><?xml version="1.0" encoding="utf-8"?>
-<w:numbering xmlns:wpc="http://schemas.microsoft.com/office/word/2010/wordprocessingCanvas" xmlns:mc="http://schemas.openxmlformats.org/markup-compatibility/2006" xmlns:o="urn:schemas-microsoft-com:office:office" xmlns:r="http://schemas.openxmlformats.org/officeDocument/2006/relationships" xmlns:m="http://schemas.openxmlformats.org/officeDocument/2006/math" xmlns:v="urn:schemas-microsoft-com:vml" xmlns:wp14="http://schemas.microsoft.com/office/word/2010/wordprocessingDrawing" xmlns:wp="http://schemas.openxmlformats.org/drawingml/2006/wordprocessingDrawing" xmlns:w10="urn:schemas-microsoft-com:office:word" xmlns:w="http://schemas.openxmlformats.org/wordprocessingml/2006/main" xmlns:w14="http://schemas.microsoft.com/office/word/2010/wordml" xmlns:wpg="http://schemas.microsoft.com/office/word/2010/wordprocessingGroup" xmlns:wpi="http://schemas.microsoft.com/office/word/2010/wordprocessingInk" xmlns:wne="http://schemas.microsoft.com/office/word/2006/wordml" xmlns:wps="http://schemas.microsoft.com/office/word/2010/wordprocessingShape" mc:Ignorable="w14 wp14">
+<w:numbering xmlns:wpc="http://schemas.microsoft.com/office/word/2010/wordprocessingCanvas" xmlns:mc="http://schemas.openxmlformats.org/markup-compatibility/2006" xmlns:o="urn:schemas-microsoft-com:office:office" xmlns:r="http://schemas.openxmlformats.org/officeDocument/2006/relationships" xmlns:m="http://schemas.openxmlformats.org/officeDocument/2006/math" xmlns:v="urn:schemas-microsoft-com:vml" xmlns:wp14="http://schemas.microsoft.com/office/word/2010/wordprocessingDrawing" xmlns:wp="http://schemas.openxmlformats.org/drawingml/2006/wordprocessingDrawing" xmlns:w10="urn:schemas-microsoft-com:office:word" xmlns:w="http://schemas.openxmlformats.org/wordprocessingml/2006/main" xmlns:w14="http://schemas.microsoft.com/office/word/2010/wordml" xmlns:w15="http://schemas.microsoft.com/office/word/2012/wordml" xmlns:wpg="http://schemas.microsoft.com/office/word/2010/wordprocessingGroup" xmlns:wpi="http://schemas.microsoft.com/office/word/2010/wordprocessingInk" xmlns:wne="http://schemas.microsoft.com/office/word/2006/wordml" xmlns:wps="http://schemas.microsoft.com/office/word/2010/wordprocessingShape" mc:Ignorable="w14 w15 wp14">
   <w:abstractNum w:abstractNumId="0">
     <w:nsid w:val="45841A18"/>
     <w:multiLevelType w:val="hybridMultilevel"/>
@@ -8497,7 +8346,7 @@
 </file>
 
 <file path=word/styles.xml><?xml version="1.0" encoding="utf-8"?>
-<w:styles xmlns:mc="http://schemas.openxmlformats.org/markup-compatibility/2006" xmlns:r="http://schemas.openxmlformats.org/officeDocument/2006/relationships" xmlns:w="http://schemas.openxmlformats.org/wordprocessingml/2006/main" xmlns:w14="http://schemas.microsoft.com/office/word/2010/wordml" mc:Ignorable="w14">
+<w:styles xmlns:mc="http://schemas.openxmlformats.org/markup-compatibility/2006" xmlns:r="http://schemas.openxmlformats.org/officeDocument/2006/relationships" xmlns:w="http://schemas.openxmlformats.org/wordprocessingml/2006/main" xmlns:w14="http://schemas.microsoft.com/office/word/2010/wordml" xmlns:w15="http://schemas.microsoft.com/office/word/2012/wordml" mc:Ignorable="w14 w15">
   <w:docDefaults>
     <w:rPrDefault>
       <w:rPr>
@@ -8513,712 +8362,378 @@
       </w:pPr>
     </w:pPrDefault>
   </w:docDefaults>
-  <w:latentStyles w:defLockedState="0" w:defUIPriority="99" w:defSemiHidden="1" w:defUnhideWhenUsed="1" w:defQFormat="0" w:count="267">
-    <w:lsdException w:name="Normal" w:semiHidden="0" w:uiPriority="0" w:unhideWhenUsed="0" w:qFormat="1"/>
-    <w:lsdException w:name="heading 1" w:semiHidden="0" w:uiPriority="9" w:unhideWhenUsed="0" w:qFormat="1"/>
-    <w:lsdException w:name="heading 2" w:uiPriority="9" w:qFormat="1"/>
-    <w:lsdException w:name="heading 3" w:uiPriority="9" w:qFormat="1"/>
-    <w:lsdException w:name="heading 4" w:uiPriority="9" w:qFormat="1"/>
-    <w:lsdException w:name="heading 5" w:uiPriority="9" w:qFormat="1"/>
-    <w:lsdException w:name="heading 6" w:uiPriority="9" w:qFormat="1"/>
-    <w:lsdException w:name="heading 7" w:uiPriority="9" w:qFormat="1"/>
-    <w:lsdException w:name="heading 8" w:uiPriority="9" w:qFormat="1"/>
-    <w:lsdException w:name="heading 9" w:uiPriority="9" w:qFormat="1"/>
-    <w:lsdException w:name="toc 1" w:uiPriority="39"/>
-    <w:lsdException w:name="toc 2" w:uiPriority="39"/>
-    <w:lsdException w:name="toc 3" w:uiPriority="39"/>
-    <w:lsdException w:name="toc 4" w:uiPriority="39"/>
-    <w:lsdException w:name="toc 5" w:uiPriority="39"/>
-    <w:lsdException w:name="toc 6" w:uiPriority="39"/>
-    <w:lsdException w:name="toc 7" w:uiPriority="39"/>
-    <w:lsdException w:name="toc 8" w:uiPriority="39"/>
-    <w:lsdException w:name="toc 9" w:uiPriority="39"/>
-    <w:lsdException w:name="caption" w:uiPriority="35" w:qFormat="1"/>
-    <w:lsdException w:name="Title" w:semiHidden="0" w:uiPriority="10" w:unhideWhenUsed="0" w:qFormat="1"/>
-    <w:lsdException w:name="Default Paragraph Font" w:uiPriority="1"/>
-    <w:lsdException w:name="Subtitle" w:semiHidden="0" w:uiPriority="11" w:unhideWhenUsed="0" w:qFormat="1"/>
-    <w:lsdException w:name="Strong" w:semiHidden="0" w:uiPriority="22" w:unhideWhenUsed="0" w:qFormat="1"/>
-    <w:lsdException w:name="Emphasis" w:semiHidden="0" w:uiPriority="20" w:unhideWhenUsed="0" w:qFormat="1"/>
-    <w:lsdException w:name="Table Grid" w:semiHidden="0" w:uiPriority="59" w:unhideWhenUsed="0"/>
-    <w:lsdException w:name="Placeholder Text" w:unhideWhenUsed="0"/>
-    <w:lsdException w:name="No Spacing" w:semiHidden="0" w:uiPriority="1" w:unhideWhenUsed="0" w:qFormat="1"/>
-    <w:lsdException w:name="Light Shading" w:semiHidden="0" w:uiPriority="60" w:unhideWhenUsed="0"/>
-    <w:lsdException w:name="Light List" w:semiHidden="0" w:uiPriority="61" w:unhideWhenUsed="0"/>
-    <w:lsdException w:name="Light Grid" w:semiHidden="0" w:uiPriority="62" w:unhideWhenUsed="0"/>
-    <w:lsdException w:name="Medium Shading 1" w:semiHidden="0" w:uiPriority="63" w:unhideWhenUsed="0"/>
-    <w:lsdException w:name="Medium Shading 2" w:semiHidden="0" w:uiPriority="64" w:unhideWhenUsed="0"/>
-    <w:lsdException w:name="Medium List 1" w:semiHidden="0" w:uiPriority="65" w:unhideWhenUsed="0"/>
-    <w:lsdException w:name="Medium List 2" w:semiHidden="0" w:uiPriority="66" w:unhideWhenUsed="0"/>
-    <w:lsdException w:name="Medium Grid 1" w:semiHidden="0" w:uiPriority="67" w:unhideWhenUsed="0"/>
-    <w:lsdException w:name="Medium Grid 2" w:semiHidden="0" w:uiPriority="68" w:unhideWhenUsed="0"/>
-    <w:lsdException w:name="Medium Grid 3" w:semiHidden="0" w:uiPriority="69" w:unhideWhenUsed="0"/>
-    <w:lsdException w:name="Dark List" w:semiHidden="0" w:uiPriority="70" w:unhideWhenUsed="0"/>
-    <w:lsdException w:name="Colorful Shading" w:semiHidden="0" w:uiPriority="71" w:unhideWhenUsed="0"/>
-    <w:lsdException w:name="Colorful List" w:semiHidden="0" w:uiPriority="72" w:unhideWhenUsed="0"/>
-    <w:lsdException w:name="Colorful Grid" w:semiHidden="0" w:uiPriority="73" w:unhideWhenUsed="0"/>
-    <w:lsdException w:name="Light Shading Accent 1" w:semiHidden="0" w:uiPriority="60" w:unhideWhenUsed="0"/>
-    <w:lsdException w:name="Light List Accent 1" w:semiHidden="0" w:uiPriority="61" w:unhideWhenUsed="0"/>
-    <w:lsdException w:name="Light Grid Accent 1" w:semiHidden="0" w:uiPriority="62" w:unhideWhenUsed="0"/>
-    <w:lsdException w:name="Medium Shading 1 Accent 1" w:semiHidden="0" w:uiPriority="63" w:unhideWhenUsed="0"/>
-    <w:lsdException w:name="Medium Shading 2 Accent 1" w:semiHidden="0" w:uiPriority="64" w:unhideWhenUsed="0"/>
-    <w:lsdException w:name="Medium List 1 Accent 1" w:semiHidden="0" w:uiPriority="65" w:unhideWhenUsed="0"/>
-    <w:lsdException w:name="Revision" w:unhideWhenUsed="0"/>
-    <w:lsdException w:name="List Paragraph" w:semiHidden="0" w:uiPriority="34" w:unhideWhenUsed="0" w:qFormat="1"/>
-    <w:lsdException w:name="Quote" w:semiHidden="0" w:uiPriority="29" w:unhideWhenUsed="0" w:qFormat="1"/>
-    <w:lsdException w:name="Intense Quote" w:semiHidden="0" w:uiPriority="30" w:unhideWhenUsed="0" w:qFormat="1"/>
-    <w:lsdException w:name="Medium List 2 Accent 1" w:semiHidden="0" w:uiPriority="66" w:unhideWhenUsed="0"/>
-    <w:lsdException w:name="Medium Grid 1 Accent 1" w:semiHidden="0" w:uiPriority="67" w:unhideWhenUsed="0"/>
-    <w:lsdException w:name="Medium Grid 2 Accent 1" w:semiHidden="0" w:uiPriority="68" w:unhideWhenUsed="0"/>
-    <w:lsdException w:name="Medium Grid 3 Accent 1" w:semiHidden="0" w:uiPriority="69" w:unhideWhenUsed="0"/>
-    <w:lsdException w:name="Dark List Accent 1" w:semiHidden="0" w:uiPriority="70" w:unhideWhenUsed="0"/>
-    <w:lsdException w:name="Colorful Shading Accent 1" w:semiHidden="0" w:uiPriority="71" w:unhideWhenUsed="0"/>
-    <w:lsdException w:name="Colorful List Accent 1" w:semiHidden="0" w:uiPriority="72" w:unhideWhenUsed="0"/>
-    <w:lsdException w:name="Colorful Grid Accent 1" w:semiHidden="0" w:uiPriority="73" w:unhideWhenUsed="0"/>
-    <w:lsdException w:name="Light Shading Accent 2" w:semiHidden="0" w:uiPriority="60" w:unhideWhenUsed="0"/>
-    <w:lsdException w:name="Light List Accent 2" w:semiHidden="0" w:uiPriority="61" w:unhideWhenUsed="0"/>
-    <w:lsdException w:name="Light Grid Accent 2" w:semiHidden="0" w:uiPriority="62" w:unhideWhenUsed="0"/>
-    <w:lsdException w:name="Medium Shading 1 Accent 2" w:semiHidden="0" w:uiPriority="63" w:unhideWhenUsed="0"/>
-    <w:lsdException w:name="Medium Shading 2 Accent 2" w:semiHidden="0" w:uiPriority="64" w:unhideWhenUsed="0"/>
-    <w:lsdException w:name="Medium List 1 Accent 2" w:semiHidden="0" w:uiPriority="65" w:unhideWhenUsed="0"/>
-    <w:lsdException w:name="Medium List 2 Accent 2" w:semiHidden="0" w:uiPriority="66" w:unhideWhenUsed="0"/>
-    <w:lsdException w:name="Medium Grid 1 Accent 2" w:semiHidden="0" w:uiPriority="67" w:unhideWhenUsed="0"/>
-    <w:lsdException w:name="Medium Grid 2 Accent 2" w:semiHidden="0" w:uiPriority="68" w:unhideWhenUsed="0"/>
-    <w:lsdException w:name="Medium Grid 3 Accent 2" w:semiHidden="0" w:uiPriority="69" w:unhideWhenUsed="0"/>
-    <w:lsdException w:name="Dark List Accent 2" w:semiHidden="0" w:uiPriority="70" w:unhideWhenUsed="0"/>
-    <w:lsdException w:name="Colorful Shading Accent 2" w:semiHidden="0" w:uiPriority="71" w:unhideWhenUsed="0"/>
-    <w:lsdException w:name="Colorful List Accent 2" w:semiHidden="0" w:uiPriority="72" w:unhideWhenUsed="0"/>
-    <w:lsdException w:name="Colorful Grid Accent 2" w:semiHidden="0" w:uiPriority="73" w:unhideWhenUsed="0"/>
-    <w:lsdException w:name="Light Shading Accent 3" w:semiHidden="0" w:uiPriority="60" w:unhideWhenUsed="0"/>
-    <w:lsdException w:name="Light List Accent 3" w:semiHidden="0" w:uiPriority="61" w:unhideWhenUsed="0"/>
-    <w:lsdException w:name="Light Grid Accent 3" w:semiHidden="0" w:uiPriority="62" w:unhideWhenUsed="0"/>
-    <w:lsdException w:name="Medium Shading 1 Accent 3" w:semiHidden="0" w:uiPriority="63" w:unhideWhenUsed="0"/>
-    <w:lsdException w:name="Medium Shading 2 Accent 3" w:semiHidden="0" w:uiPriority="64" w:unhideWhenUsed="0"/>
-    <w:lsdException w:name="Medium List 1 Accent 3" w:semiHidden="0" w:uiPriority="65" w:unhideWhenUsed="0"/>
-    <w:lsdException w:name="Medium List 2 Accent 3" w:semiHidden="0" w:uiPriority="66" w:unhideWhenUsed="0"/>
-    <w:lsdException w:name="Medium Grid 1 Accent 3" w:semiHidden="0" w:uiPriority="67" w:unhideWhenUsed="0"/>
-    <w:lsdException w:name="Medium Grid 2 Accent 3" w:semiHidden="0" w:uiPriority="68" w:unhideWhenUsed="0"/>
-    <w:lsdException w:name="Medium Grid 3 Accent 3" w:semiHidden="0" w:uiPriority="69" w:unhideWhenUsed="0"/>
-    <w:lsdException w:name="Dark List Accent 3" w:semiHidden="0" w:uiPriority="70" w:unhideWhenUsed="0"/>
-    <w:lsdException w:name="Colorful Shading Accent 3" w:semiHidden="0" w:uiPriority="71" w:unhideWhenUsed="0"/>
-    <w:lsdException w:name="Colorful List Accent 3" w:semiHidden="0" w:uiPriority="72" w:unhideWhenUsed="0"/>
-    <w:lsdException w:name="Colorful Grid Accent 3" w:semiHidden="0" w:uiPriority="73" w:unhideWhenUsed="0"/>
-    <w:lsdException w:name="Light Shading Accent 4" w:semiHidden="0" w:uiPriority="60" w:unhideWhenUsed="0"/>
-    <w:lsdException w:name="Light List Accent 4" w:semiHidden="0" w:uiPriority="61" w:unhideWhenUsed="0"/>
-    <w:lsdException w:name="Light Grid Accent 4" w:semiHidden="0" w:uiPriority="62" w:unhideWhenUsed="0"/>
-    <w:lsdException w:name="Medium Shading 1 Accent 4" w:semiHidden="0" w:uiPriority="63" w:unhideWhenUsed="0"/>
-    <w:lsdException w:name="Medium Shading 2 Accent 4" w:semiHidden="0" w:uiPriority="64" w:unhideWhenUsed="0"/>
-    <w:lsdException w:name="Medium List 1 Accent 4" w:semiHidden="0" w:uiPriority="65" w:unhideWhenUsed="0"/>
-    <w:lsdException w:name="Medium List 2 Accent 4" w:semiHidden="0" w:uiPriority="66" w:unhideWhenUsed="0"/>
-    <w:lsdException w:name="Medium Grid 1 Accent 4" w:semiHidden="0" w:uiPriority="67" w:unhideWhenUsed="0"/>
-    <w:lsdException w:name="Medium Grid 2 Accent 4" w:semiHidden="0" w:uiPriority="68" w:unhideWhenUsed="0"/>
-    <w:lsdException w:name="Medium Grid 3 Accent 4" w:semiHidden="0" w:uiPriority="69" w:unhideWhenUsed="0"/>
-    <w:lsdException w:name="Dark List Accent 4" w:semiHidden="0" w:uiPriority="70" w:unhideWhenUsed="0"/>
-    <w:lsdException w:name="Colorful Shading Accent 4" w:semiHidden="0" w:uiPriority="71" w:unhideWhenUsed="0"/>
-    <w:lsdException w:name="Colorful List Accent 4" w:semiHidden="0" w:uiPriority="72" w:unhideWhenUsed="0"/>
-    <w:lsdException w:name="Colorful Grid Accent 4" w:semiHidden="0" w:uiPriority="73" w:unhideWhenUsed="0"/>
-    <w:lsdException w:name="Light Shading Accent 5" w:semiHidden="0" w:uiPriority="60" w:unhideWhenUsed="0"/>
-    <w:lsdException w:name="Light List Accent 5" w:semiHidden="0" w:uiPriority="61" w:unhideWhenUsed="0"/>
-    <w:lsdException w:name="Light Grid Accent 5" w:semiHidden="0" w:uiPriority="62" w:unhideWhenUsed="0"/>
-    <w:lsdException w:name="Medium Shading 1 Accent 5" w:semiHidden="0" w:uiPriority="63" w:unhideWhenUsed="0"/>
-    <w:lsdException w:name="Medium Shading 2 Accent 5" w:semiHidden="0" w:uiPriority="64" w:unhideWhenUsed="0"/>
-    <w:lsdException w:name="Medium List 1 Accent 5" w:semiHidden="0" w:uiPriority="65" w:unhideWhenUsed="0"/>
-    <w:lsdException w:name="Medium List 2 Accent 5" w:semiHidden="0" w:uiPriority="66" w:unhideWhenUsed="0"/>
-    <w:lsdException w:name="Medium Grid 1 Accent 5" w:semiHidden="0" w:uiPriority="67" w:unhideWhenUsed="0"/>
-    <w:lsdException w:name="Medium Grid 2 Accent 5" w:semiHidden="0" w:uiPriority="68" w:unhideWhenUsed="0"/>
-    <w:lsdException w:name="Medium Grid 3 Accent 5" w:semiHidden="0" w:uiPriority="69" w:unhideWhenUsed="0"/>
-    <w:lsdException w:name="Dark List Accent 5" w:semiHidden="0" w:uiPriority="70" w:unhideWhenUsed="0"/>
-    <w:lsdException w:name="Colorful Shading Accent 5" w:semiHidden="0" w:uiPriority="71" w:unhideWhenUsed="0"/>
-    <w:lsdException w:name="Colorful List Accent 5" w:semiHidden="0" w:uiPriority="72" w:unhideWhenUsed="0"/>
-    <w:lsdException w:name="Colorful Grid Accent 5" w:semiHidden="0" w:uiPriority="73" w:unhideWhenUsed="0"/>
-    <w:lsdException w:name="Light Shading Accent 6" w:semiHidden="0" w:uiPriority="60" w:unhideWhenUsed="0"/>
-    <w:lsdException w:name="Light List Accent 6" w:semiHidden="0" w:uiPriority="61" w:unhideWhenUsed="0"/>
-    <w:lsdException w:name="Light Grid Accent 6" w:semiHidden="0" w:uiPriority="62" w:unhideWhenUsed="0"/>
-    <w:lsdException w:name="Medium Shading 1 Accent 6" w:semiHidden="0" w:uiPriority="63" w:unhideWhenUsed="0"/>
-    <w:lsdException w:name="Medium Shading 2 Accent 6" w:semiHidden="0" w:uiPriority="64" w:unhideWhenUsed="0"/>
-    <w:lsdException w:name="Medium List 1 Accent 6" w:semiHidden="0" w:uiPriority="65" w:unhideWhenUsed="0"/>
-    <w:lsdException w:name="Medium List 2 Accent 6" w:semiHidden="0" w:uiPriority="66" w:unhideWhenUsed="0"/>
-    <w:lsdException w:name="Medium Grid 1 Accent 6" w:semiHidden="0" w:uiPriority="67" w:unhideWhenUsed="0"/>
-    <w:lsdException w:name="Medium Grid 2 Accent 6" w:semiHidden="0" w:uiPriority="68" w:unhideWhenUsed="0"/>
-    <w:lsdException w:name="Medium Grid 3 Accent 6" w:semiHidden="0" w:uiPriority="69" w:unhideWhenUsed="0"/>
-    <w:lsdException w:name="Dark List Accent 6" w:semiHidden="0" w:uiPriority="70" w:unhideWhenUsed="0"/>
-    <w:lsdException w:name="Colorful Shading Accent 6" w:semiHidden="0" w:uiPriority="71" w:unhideWhenUsed="0"/>
-    <w:lsdException w:name="Colorful List Accent 6" w:semiHidden="0" w:uiPriority="72" w:unhideWhenUsed="0"/>
-    <w:lsdException w:name="Colorful Grid Accent 6" w:semiHidden="0" w:uiPriority="73" w:unhideWhenUsed="0"/>
-    <w:lsdException w:name="Subtle Emphasis" w:semiHidden="0" w:uiPriority="19" w:unhideWhenUsed="0" w:qFormat="1"/>
-    <w:lsdException w:name="Intense Emphasis" w:semiHidden="0" w:uiPriority="21" w:unhideWhenUsed="0" w:qFormat="1"/>
-    <w:lsdException w:name="Subtle Reference" w:semiHidden="0" w:uiPriority="31" w:unhideWhenUsed="0" w:qFormat="1"/>
-    <w:lsdException w:name="Intense Reference" w:semiHidden="0" w:uiPriority="32" w:unhideWhenUsed="0" w:qFormat="1"/>
-    <w:lsdException w:name="Book Title" w:semiHidden="0" w:uiPriority="33" w:unhideWhenUsed="0" w:qFormat="1"/>
-    <w:lsdException w:name="Bibliography" w:uiPriority="37"/>
-    <w:lsdException w:name="TOC Heading" w:uiPriority="39" w:qFormat="1"/>
-  </w:latentStyles>
-  <w:style w:type="paragraph" w:default="1" w:styleId="Normal">
-    <w:name w:val="Normal"/>
-    <w:qFormat/>
-  </w:style>
-  <w:style w:type="paragraph" w:styleId="Heading1">
-    <w:name w:val="heading 1"/>
-    <w:basedOn w:val="Normal"/>
-    <w:next w:val="Normal"/>
-    <w:link w:val="Heading1Char"/>
-    <w:uiPriority w:val="9"/>
-    <w:qFormat/>
-    <w:rsid w:val="00BD075E"/>
-    <w:pPr>
-      <w:keepNext/>
-      <w:keepLines/>
-      <w:spacing w:before="240" w:after="0"/>
-      <w:outlineLvl w:val="0"/>
-    </w:pPr>
-    <w:rPr>
-      <w:rFonts w:asciiTheme="majorHAnsi" w:eastAsiaTheme="majorEastAsia" w:hAnsiTheme="majorHAnsi" w:cstheme="majorBidi"/>
-      <w:color w:val="2E74B5" w:themeColor="accent1" w:themeShade="BF"/>
-      <w:sz w:val="32"/>
-      <w:szCs w:val="32"/>
-    </w:rPr>
-  </w:style>
-  <w:style w:type="paragraph" w:styleId="Heading2">
-    <w:name w:val="heading 2"/>
-    <w:basedOn w:val="Normal"/>
-    <w:next w:val="Normal"/>
-    <w:link w:val="Heading2Char"/>
-    <w:uiPriority w:val="9"/>
-    <w:unhideWhenUsed/>
-    <w:qFormat/>
-    <w:rsid w:val="00BD075E"/>
-    <w:pPr>
-      <w:keepNext/>
-      <w:keepLines/>
-      <w:spacing w:before="40" w:after="0"/>
-      <w:outlineLvl w:val="1"/>
-    </w:pPr>
-    <w:rPr>
-      <w:rFonts w:asciiTheme="majorHAnsi" w:eastAsiaTheme="majorEastAsia" w:hAnsiTheme="majorHAnsi" w:cstheme="majorBidi"/>
-      <w:color w:val="2E74B5" w:themeColor="accent1" w:themeShade="BF"/>
-      <w:sz w:val="26"/>
-      <w:szCs w:val="26"/>
-    </w:rPr>
-  </w:style>
-  <w:style w:type="paragraph" w:styleId="Heading3">
-    <w:name w:val="heading 3"/>
-    <w:basedOn w:val="Normal"/>
-    <w:next w:val="Normal"/>
-    <w:link w:val="Heading3Char"/>
-    <w:uiPriority w:val="9"/>
-    <w:unhideWhenUsed/>
-    <w:qFormat/>
-    <w:rsid w:val="00851D5A"/>
-    <w:pPr>
-      <w:keepNext/>
-      <w:keepLines/>
-      <w:spacing w:before="200" w:after="0"/>
-      <w:outlineLvl w:val="2"/>
-    </w:pPr>
-    <w:rPr>
-      <w:rFonts w:asciiTheme="majorHAnsi" w:eastAsiaTheme="majorEastAsia" w:hAnsiTheme="majorHAnsi" w:cstheme="majorBidi"/>
-      <w:b/>
-      <w:bCs/>
-      <w:color w:val="5B9BD5" w:themeColor="accent1"/>
-    </w:rPr>
-  </w:style>
-  <w:style w:type="paragraph" w:styleId="Heading4">
-    <w:name w:val="heading 4"/>
-    <w:basedOn w:val="Normal"/>
-    <w:next w:val="Normal"/>
-    <w:link w:val="Heading4Char"/>
-    <w:uiPriority w:val="9"/>
-    <w:unhideWhenUsed/>
-    <w:qFormat/>
-    <w:rsid w:val="00B855D2"/>
-    <w:pPr>
-      <w:keepNext/>
-      <w:keepLines/>
-      <w:spacing w:before="200" w:after="0"/>
-      <w:outlineLvl w:val="3"/>
-    </w:pPr>
-    <w:rPr>
-      <w:rFonts w:asciiTheme="majorHAnsi" w:eastAsiaTheme="majorEastAsia" w:hAnsiTheme="majorHAnsi" w:cstheme="majorBidi"/>
-      <w:b/>
-      <w:bCs/>
-      <w:i/>
-      <w:iCs/>
-      <w:color w:val="5B9BD5" w:themeColor="accent1"/>
-    </w:rPr>
-  </w:style>
-  <w:style w:type="character" w:default="1" w:styleId="DefaultParagraphFont">
-    <w:name w:val="Default Paragraph Font"/>
-    <w:uiPriority w:val="1"/>
-    <w:semiHidden/>
-    <w:unhideWhenUsed/>
-  </w:style>
-  <w:style w:type="table" w:default="1" w:styleId="TableNormal">
-    <w:name w:val="Normal Table"/>
-    <w:uiPriority w:val="99"/>
-    <w:semiHidden/>
-    <w:unhideWhenUsed/>
-    <w:tblPr>
-      <w:tblInd w:w="0" w:type="dxa"/>
-      <w:tblCellMar>
-        <w:top w:w="0" w:type="dxa"/>
-        <w:left w:w="108" w:type="dxa"/>
-        <w:bottom w:w="0" w:type="dxa"/>
-        <w:right w:w="108" w:type="dxa"/>
-      </w:tblCellMar>
-    </w:tblPr>
-  </w:style>
-  <w:style w:type="numbering" w:default="1" w:styleId="NoList">
-    <w:name w:val="No List"/>
-    <w:uiPriority w:val="99"/>
-    <w:semiHidden/>
-    <w:unhideWhenUsed/>
-  </w:style>
-  <w:style w:type="paragraph" w:styleId="Title">
-    <w:name w:val="Title"/>
-    <w:basedOn w:val="Normal"/>
-    <w:next w:val="Normal"/>
-    <w:link w:val="TitleChar"/>
-    <w:uiPriority w:val="10"/>
-    <w:qFormat/>
-    <w:rsid w:val="00BD075E"/>
-    <w:pPr>
-      <w:spacing w:after="0" w:line="240" w:lineRule="auto"/>
-      <w:contextualSpacing/>
-    </w:pPr>
-    <w:rPr>
-      <w:rFonts w:asciiTheme="majorHAnsi" w:eastAsiaTheme="majorEastAsia" w:hAnsiTheme="majorHAnsi" w:cstheme="majorBidi"/>
-      <w:spacing w:val="-10"/>
-      <w:kern w:val="28"/>
-      <w:sz w:val="56"/>
-      <w:szCs w:val="56"/>
-    </w:rPr>
-  </w:style>
-  <w:style w:type="character" w:customStyle="1" w:styleId="TitleChar">
-    <w:name w:val="Title Char"/>
-    <w:basedOn w:val="DefaultParagraphFont"/>
-    <w:link w:val="Title"/>
-    <w:uiPriority w:val="10"/>
-    <w:rsid w:val="00BD075E"/>
-    <w:rPr>
-      <w:rFonts w:asciiTheme="majorHAnsi" w:eastAsiaTheme="majorEastAsia" w:hAnsiTheme="majorHAnsi" w:cstheme="majorBidi"/>
-      <w:spacing w:val="-10"/>
-      <w:kern w:val="28"/>
-      <w:sz w:val="56"/>
-      <w:szCs w:val="56"/>
-    </w:rPr>
-  </w:style>
-  <w:style w:type="character" w:customStyle="1" w:styleId="Heading1Char">
-    <w:name w:val="Heading 1 Char"/>
-    <w:basedOn w:val="DefaultParagraphFont"/>
-    <w:link w:val="Heading1"/>
-    <w:uiPriority w:val="9"/>
-    <w:rsid w:val="00BD075E"/>
-    <w:rPr>
-      <w:rFonts w:asciiTheme="majorHAnsi" w:eastAsiaTheme="majorEastAsia" w:hAnsiTheme="majorHAnsi" w:cstheme="majorBidi"/>
-      <w:color w:val="2E74B5" w:themeColor="accent1" w:themeShade="BF"/>
-      <w:sz w:val="32"/>
-      <w:szCs w:val="32"/>
-    </w:rPr>
-  </w:style>
-  <w:style w:type="paragraph" w:styleId="HTMLPreformatted">
-    <w:name w:val="HTML Preformatted"/>
-    <w:basedOn w:val="Normal"/>
-    <w:link w:val="HTMLPreformattedChar"/>
-    <w:uiPriority w:val="99"/>
-    <w:unhideWhenUsed/>
-    <w:rsid w:val="00BD075E"/>
-    <w:pPr>
-      <w:tabs>
-        <w:tab w:val="left" w:pos="916"/>
-        <w:tab w:val="left" w:pos="1832"/>
-        <w:tab w:val="left" w:pos="2748"/>
-        <w:tab w:val="left" w:pos="3664"/>
-        <w:tab w:val="left" w:pos="4580"/>
-        <w:tab w:val="left" w:pos="5496"/>
-        <w:tab w:val="left" w:pos="6412"/>
-        <w:tab w:val="left" w:pos="7328"/>
-        <w:tab w:val="left" w:pos="8244"/>
-        <w:tab w:val="left" w:pos="9160"/>
-        <w:tab w:val="left" w:pos="10076"/>
-        <w:tab w:val="left" w:pos="10992"/>
-        <w:tab w:val="left" w:pos="11908"/>
-        <w:tab w:val="left" w:pos="12824"/>
-        <w:tab w:val="left" w:pos="13740"/>
-        <w:tab w:val="left" w:pos="14656"/>
-      </w:tabs>
-      <w:spacing w:after="0" w:line="240" w:lineRule="auto"/>
-    </w:pPr>
-    <w:rPr>
-      <w:rFonts w:ascii="Courier New" w:eastAsia="Times New Roman" w:hAnsi="Courier New" w:cs="Courier New"/>
-      <w:sz w:val="20"/>
-      <w:szCs w:val="20"/>
-      <w:lang w:eastAsia="en-GB"/>
-    </w:rPr>
-  </w:style>
-  <w:style w:type="character" w:customStyle="1" w:styleId="HTMLPreformattedChar">
-    <w:name w:val="HTML Preformatted Char"/>
-    <w:basedOn w:val="DefaultParagraphFont"/>
-    <w:link w:val="HTMLPreformatted"/>
-    <w:uiPriority w:val="99"/>
-    <w:rsid w:val="00BD075E"/>
-    <w:rPr>
-      <w:rFonts w:ascii="Courier New" w:eastAsia="Times New Roman" w:hAnsi="Courier New" w:cs="Courier New"/>
-      <w:sz w:val="20"/>
-      <w:szCs w:val="20"/>
-      <w:lang w:eastAsia="en-GB"/>
-    </w:rPr>
-  </w:style>
-  <w:style w:type="table" w:styleId="TableGrid">
-    <w:name w:val="Table Grid"/>
-    <w:basedOn w:val="TableNormal"/>
-    <w:uiPriority w:val="59"/>
-    <w:rsid w:val="00BD075E"/>
-    <w:pPr>
-      <w:spacing w:after="0" w:line="240" w:lineRule="auto"/>
-    </w:pPr>
-    <w:tblPr>
-      <w:tblInd w:w="0" w:type="dxa"/>
-      <w:tblBorders>
-        <w:top w:val="single" w:sz="4" w:space="0" w:color="auto"/>
-        <w:left w:val="single" w:sz="4" w:space="0" w:color="auto"/>
-        <w:bottom w:val="single" w:sz="4" w:space="0" w:color="auto"/>
-        <w:right w:val="single" w:sz="4" w:space="0" w:color="auto"/>
-        <w:insideH w:val="single" w:sz="4" w:space="0" w:color="auto"/>
-        <w:insideV w:val="single" w:sz="4" w:space="0" w:color="auto"/>
-      </w:tblBorders>
-      <w:tblCellMar>
-        <w:top w:w="0" w:type="dxa"/>
-        <w:left w:w="108" w:type="dxa"/>
-        <w:bottom w:w="0" w:type="dxa"/>
-        <w:right w:w="108" w:type="dxa"/>
-      </w:tblCellMar>
-    </w:tblPr>
-  </w:style>
-  <w:style w:type="paragraph" w:styleId="Caption">
-    <w:name w:val="caption"/>
-    <w:basedOn w:val="Normal"/>
-    <w:next w:val="Normal"/>
-    <w:uiPriority w:val="35"/>
-    <w:unhideWhenUsed/>
-    <w:qFormat/>
-    <w:rsid w:val="00BD075E"/>
-    <w:pPr>
-      <w:spacing w:after="200" w:line="240" w:lineRule="auto"/>
-    </w:pPr>
-    <w:rPr>
-      <w:i/>
-      <w:iCs/>
-      <w:color w:val="44546A" w:themeColor="text2"/>
-      <w:sz w:val="18"/>
-      <w:szCs w:val="18"/>
-    </w:rPr>
-  </w:style>
-  <w:style w:type="paragraph" w:styleId="Subtitle">
-    <w:name w:val="Subtitle"/>
-    <w:basedOn w:val="Normal"/>
-    <w:next w:val="Normal"/>
-    <w:link w:val="SubtitleChar"/>
-    <w:uiPriority w:val="11"/>
-    <w:qFormat/>
-    <w:rsid w:val="00BD075E"/>
-    <w:pPr>
-      <w:numPr>
-        <w:ilvl w:val="1"/>
-      </w:numPr>
-    </w:pPr>
-    <w:rPr>
-      <w:rFonts w:eastAsiaTheme="minorEastAsia"/>
-      <w:color w:val="5A5A5A" w:themeColor="text1" w:themeTint="A5"/>
-      <w:spacing w:val="15"/>
-    </w:rPr>
-  </w:style>
-  <w:style w:type="character" w:customStyle="1" w:styleId="SubtitleChar">
-    <w:name w:val="Subtitle Char"/>
-    <w:basedOn w:val="DefaultParagraphFont"/>
-    <w:link w:val="Subtitle"/>
-    <w:uiPriority w:val="11"/>
-    <w:rsid w:val="00BD075E"/>
-    <w:rPr>
-      <w:rFonts w:eastAsiaTheme="minorEastAsia"/>
-      <w:color w:val="5A5A5A" w:themeColor="text1" w:themeTint="A5"/>
-      <w:spacing w:val="15"/>
-    </w:rPr>
-  </w:style>
-  <w:style w:type="character" w:customStyle="1" w:styleId="Heading2Char">
-    <w:name w:val="Heading 2 Char"/>
-    <w:basedOn w:val="DefaultParagraphFont"/>
-    <w:link w:val="Heading2"/>
-    <w:uiPriority w:val="9"/>
-    <w:rsid w:val="00BD075E"/>
-    <w:rPr>
-      <w:rFonts w:asciiTheme="majorHAnsi" w:eastAsiaTheme="majorEastAsia" w:hAnsiTheme="majorHAnsi" w:cstheme="majorBidi"/>
-      <w:color w:val="2E74B5" w:themeColor="accent1" w:themeShade="BF"/>
-      <w:sz w:val="26"/>
-      <w:szCs w:val="26"/>
-    </w:rPr>
-  </w:style>
-  <w:style w:type="paragraph" w:styleId="NoSpacing">
-    <w:name w:val="No Spacing"/>
-    <w:link w:val="NoSpacingChar"/>
-    <w:uiPriority w:val="1"/>
-    <w:qFormat/>
-    <w:rsid w:val="00B109C8"/>
-    <w:pPr>
-      <w:spacing w:after="0" w:line="240" w:lineRule="auto"/>
-    </w:pPr>
-    <w:rPr>
-      <w:rFonts w:eastAsiaTheme="minorEastAsia"/>
-      <w:lang w:val="en-US"/>
-    </w:rPr>
-  </w:style>
-  <w:style w:type="character" w:customStyle="1" w:styleId="NoSpacingChar">
-    <w:name w:val="No Spacing Char"/>
-    <w:basedOn w:val="DefaultParagraphFont"/>
-    <w:link w:val="NoSpacing"/>
-    <w:uiPriority w:val="1"/>
-    <w:rsid w:val="00B109C8"/>
-    <w:rPr>
-      <w:rFonts w:eastAsiaTheme="minorEastAsia"/>
-      <w:lang w:val="en-US"/>
-    </w:rPr>
-  </w:style>
-  <w:style w:type="paragraph" w:styleId="BalloonText">
-    <w:name w:val="Balloon Text"/>
-    <w:basedOn w:val="Normal"/>
-    <w:link w:val="BalloonTextChar"/>
-    <w:uiPriority w:val="99"/>
-    <w:semiHidden/>
-    <w:unhideWhenUsed/>
-    <w:rsid w:val="00593012"/>
-    <w:pPr>
-      <w:spacing w:after="0" w:line="240" w:lineRule="auto"/>
-    </w:pPr>
-    <w:rPr>
-      <w:rFonts w:ascii="Tahoma" w:hAnsi="Tahoma" w:cs="Tahoma"/>
-      <w:sz w:val="16"/>
-      <w:szCs w:val="16"/>
-    </w:rPr>
-  </w:style>
-  <w:style w:type="character" w:customStyle="1" w:styleId="BalloonTextChar">
-    <w:name w:val="Balloon Text Char"/>
-    <w:basedOn w:val="DefaultParagraphFont"/>
-    <w:link w:val="BalloonText"/>
-    <w:uiPriority w:val="99"/>
-    <w:semiHidden/>
-    <w:rsid w:val="00593012"/>
-    <w:rPr>
-      <w:rFonts w:ascii="Tahoma" w:hAnsi="Tahoma" w:cs="Tahoma"/>
-      <w:sz w:val="16"/>
-      <w:szCs w:val="16"/>
-    </w:rPr>
-  </w:style>
-  <w:style w:type="character" w:styleId="Hyperlink">
-    <w:name w:val="Hyperlink"/>
-    <w:basedOn w:val="DefaultParagraphFont"/>
-    <w:uiPriority w:val="99"/>
-    <w:unhideWhenUsed/>
-    <w:rsid w:val="00593012"/>
-    <w:rPr>
-      <w:color w:val="0563C1" w:themeColor="hyperlink"/>
-      <w:u w:val="single"/>
-    </w:rPr>
-  </w:style>
-  <w:style w:type="character" w:customStyle="1" w:styleId="Heading3Char">
-    <w:name w:val="Heading 3 Char"/>
-    <w:basedOn w:val="DefaultParagraphFont"/>
-    <w:link w:val="Heading3"/>
-    <w:uiPriority w:val="9"/>
-    <w:rsid w:val="00851D5A"/>
-    <w:rPr>
-      <w:rFonts w:asciiTheme="majorHAnsi" w:eastAsiaTheme="majorEastAsia" w:hAnsiTheme="majorHAnsi" w:cstheme="majorBidi"/>
-      <w:b/>
-      <w:bCs/>
-      <w:color w:val="5B9BD5" w:themeColor="accent1"/>
-    </w:rPr>
-  </w:style>
-  <w:style w:type="character" w:customStyle="1" w:styleId="Heading4Char">
-    <w:name w:val="Heading 4 Char"/>
-    <w:basedOn w:val="DefaultParagraphFont"/>
-    <w:link w:val="Heading4"/>
-    <w:uiPriority w:val="9"/>
-    <w:rsid w:val="00B855D2"/>
-    <w:rPr>
-      <w:rFonts w:asciiTheme="majorHAnsi" w:eastAsiaTheme="majorEastAsia" w:hAnsiTheme="majorHAnsi" w:cstheme="majorBidi"/>
-      <w:b/>
-      <w:bCs/>
-      <w:i/>
-      <w:iCs/>
-      <w:color w:val="5B9BD5" w:themeColor="accent1"/>
-    </w:rPr>
-  </w:style>
-  <w:style w:type="paragraph" w:styleId="ListParagraph">
-    <w:name w:val="List Paragraph"/>
-    <w:basedOn w:val="Normal"/>
-    <w:uiPriority w:val="34"/>
-    <w:qFormat/>
-    <w:rsid w:val="0048766D"/>
-    <w:pPr>
-      <w:ind w:left="720"/>
-      <w:contextualSpacing/>
-    </w:pPr>
-  </w:style>
-</w:styles>
-</file>
-
-<file path=word/stylesWithEffects.xml><?xml version="1.0" encoding="utf-8"?>
-<w:styles xmlns:wpc="http://schemas.microsoft.com/office/word/2010/wordprocessingCanvas" xmlns:mc="http://schemas.openxmlformats.org/markup-compatibility/2006" xmlns:o="urn:schemas-microsoft-com:office:office" xmlns:r="http://schemas.openxmlformats.org/officeDocument/2006/relationships" xmlns:m="http://schemas.openxmlformats.org/officeDocument/2006/math" xmlns:v="urn:schemas-microsoft-com:vml" xmlns:wp14="http://schemas.microsoft.com/office/word/2010/wordprocessingDrawing" xmlns:wp="http://schemas.openxmlformats.org/drawingml/2006/wordprocessingDrawing" xmlns:w10="urn:schemas-microsoft-com:office:word" xmlns:w="http://schemas.openxmlformats.org/wordprocessingml/2006/main" xmlns:w14="http://schemas.microsoft.com/office/word/2010/wordml" xmlns:wpg="http://schemas.microsoft.com/office/word/2010/wordprocessingGroup" xmlns:wpi="http://schemas.microsoft.com/office/word/2010/wordprocessingInk" xmlns:wne="http://schemas.microsoft.com/office/word/2006/wordml" xmlns:wps="http://schemas.microsoft.com/office/word/2010/wordprocessingShape" mc:Ignorable="w14 wp14">
-  <w:docDefaults>
-    <w:rPrDefault>
-      <w:rPr>
-        <w:rFonts w:asciiTheme="minorHAnsi" w:eastAsiaTheme="minorHAnsi" w:hAnsiTheme="minorHAnsi" w:cstheme="minorBidi"/>
-        <w:sz w:val="22"/>
-        <w:szCs w:val="22"/>
-        <w:lang w:val="en-GB" w:eastAsia="en-US" w:bidi="ar-SA"/>
-      </w:rPr>
-    </w:rPrDefault>
-    <w:pPrDefault>
-      <w:pPr>
-        <w:spacing w:after="160" w:line="259" w:lineRule="auto"/>
-      </w:pPr>
-    </w:pPrDefault>
-  </w:docDefaults>
-  <w:latentStyles w:defLockedState="0" w:defUIPriority="99" w:defSemiHidden="1" w:defUnhideWhenUsed="1" w:defQFormat="0" w:count="267">
-    <w:lsdException w:name="Normal" w:semiHidden="0" w:uiPriority="0" w:unhideWhenUsed="0" w:qFormat="1"/>
-    <w:lsdException w:name="heading 1" w:semiHidden="0" w:uiPriority="9" w:unhideWhenUsed="0" w:qFormat="1"/>
-    <w:lsdException w:name="heading 2" w:uiPriority="9" w:qFormat="1"/>
-    <w:lsdException w:name="heading 3" w:uiPriority="9" w:qFormat="1"/>
-    <w:lsdException w:name="heading 4" w:uiPriority="9" w:qFormat="1"/>
-    <w:lsdException w:name="heading 5" w:uiPriority="9" w:qFormat="1"/>
-    <w:lsdException w:name="heading 6" w:uiPriority="9" w:qFormat="1"/>
-    <w:lsdException w:name="heading 7" w:uiPriority="9" w:qFormat="1"/>
-    <w:lsdException w:name="heading 8" w:uiPriority="9" w:qFormat="1"/>
-    <w:lsdException w:name="heading 9" w:uiPriority="9" w:qFormat="1"/>
-    <w:lsdException w:name="toc 1" w:uiPriority="39"/>
-    <w:lsdException w:name="toc 2" w:uiPriority="39"/>
-    <w:lsdException w:name="toc 3" w:uiPriority="39"/>
-    <w:lsdException w:name="toc 4" w:uiPriority="39"/>
-    <w:lsdException w:name="toc 5" w:uiPriority="39"/>
-    <w:lsdException w:name="toc 6" w:uiPriority="39"/>
-    <w:lsdException w:name="toc 7" w:uiPriority="39"/>
-    <w:lsdException w:name="toc 8" w:uiPriority="39"/>
-    <w:lsdException w:name="toc 9" w:uiPriority="39"/>
-    <w:lsdException w:name="caption" w:uiPriority="35" w:qFormat="1"/>
-    <w:lsdException w:name="Title" w:semiHidden="0" w:uiPriority="10" w:unhideWhenUsed="0" w:qFormat="1"/>
-    <w:lsdException w:name="Default Paragraph Font" w:uiPriority="1"/>
-    <w:lsdException w:name="Subtitle" w:semiHidden="0" w:uiPriority="11" w:unhideWhenUsed="0" w:qFormat="1"/>
-    <w:lsdException w:name="Strong" w:semiHidden="0" w:uiPriority="22" w:unhideWhenUsed="0" w:qFormat="1"/>
-    <w:lsdException w:name="Emphasis" w:semiHidden="0" w:uiPriority="20" w:unhideWhenUsed="0" w:qFormat="1"/>
-    <w:lsdException w:name="Table Grid" w:semiHidden="0" w:uiPriority="59" w:unhideWhenUsed="0"/>
-    <w:lsdException w:name="Placeholder Text" w:unhideWhenUsed="0"/>
-    <w:lsdException w:name="No Spacing" w:semiHidden="0" w:uiPriority="1" w:unhideWhenUsed="0" w:qFormat="1"/>
-    <w:lsdException w:name="Light Shading" w:semiHidden="0" w:uiPriority="60" w:unhideWhenUsed="0"/>
-    <w:lsdException w:name="Light List" w:semiHidden="0" w:uiPriority="61" w:unhideWhenUsed="0"/>
-    <w:lsdException w:name="Light Grid" w:semiHidden="0" w:uiPriority="62" w:unhideWhenUsed="0"/>
-    <w:lsdException w:name="Medium Shading 1" w:semiHidden="0" w:uiPriority="63" w:unhideWhenUsed="0"/>
-    <w:lsdException w:name="Medium Shading 2" w:semiHidden="0" w:uiPriority="64" w:unhideWhenUsed="0"/>
-    <w:lsdException w:name="Medium List 1" w:semiHidden="0" w:uiPriority="65" w:unhideWhenUsed="0"/>
-    <w:lsdException w:name="Medium List 2" w:semiHidden="0" w:uiPriority="66" w:unhideWhenUsed="0"/>
-    <w:lsdException w:name="Medium Grid 1" w:semiHidden="0" w:uiPriority="67" w:unhideWhenUsed="0"/>
-    <w:lsdException w:name="Medium Grid 2" w:semiHidden="0" w:uiPriority="68" w:unhideWhenUsed="0"/>
-    <w:lsdException w:name="Medium Grid 3" w:semiHidden="0" w:uiPriority="69" w:unhideWhenUsed="0"/>
-    <w:lsdException w:name="Dark List" w:semiHidden="0" w:uiPriority="70" w:unhideWhenUsed="0"/>
-    <w:lsdException w:name="Colorful Shading" w:semiHidden="0" w:uiPriority="71" w:unhideWhenUsed="0"/>
-    <w:lsdException w:name="Colorful List" w:semiHidden="0" w:uiPriority="72" w:unhideWhenUsed="0"/>
-    <w:lsdException w:name="Colorful Grid" w:semiHidden="0" w:uiPriority="73" w:unhideWhenUsed="0"/>
-    <w:lsdException w:name="Light Shading Accent 1" w:semiHidden="0" w:uiPriority="60" w:unhideWhenUsed="0"/>
-    <w:lsdException w:name="Light List Accent 1" w:semiHidden="0" w:uiPriority="61" w:unhideWhenUsed="0"/>
-    <w:lsdException w:name="Light Grid Accent 1" w:semiHidden="0" w:uiPriority="62" w:unhideWhenUsed="0"/>
-    <w:lsdException w:name="Medium Shading 1 Accent 1" w:semiHidden="0" w:uiPriority="63" w:unhideWhenUsed="0"/>
-    <w:lsdException w:name="Medium Shading 2 Accent 1" w:semiHidden="0" w:uiPriority="64" w:unhideWhenUsed="0"/>
-    <w:lsdException w:name="Medium List 1 Accent 1" w:semiHidden="0" w:uiPriority="65" w:unhideWhenUsed="0"/>
-    <w:lsdException w:name="Revision" w:unhideWhenUsed="0"/>
-    <w:lsdException w:name="List Paragraph" w:semiHidden="0" w:uiPriority="34" w:unhideWhenUsed="0" w:qFormat="1"/>
-    <w:lsdException w:name="Quote" w:semiHidden="0" w:uiPriority="29" w:unhideWhenUsed="0" w:qFormat="1"/>
-    <w:lsdException w:name="Intense Quote" w:semiHidden="0" w:uiPriority="30" w:unhideWhenUsed="0" w:qFormat="1"/>
-    <w:lsdException w:name="Medium List 2 Accent 1" w:semiHidden="0" w:uiPriority="66" w:unhideWhenUsed="0"/>
-    <w:lsdException w:name="Medium Grid 1 Accent 1" w:semiHidden="0" w:uiPriority="67" w:unhideWhenUsed="0"/>
-    <w:lsdException w:name="Medium Grid 2 Accent 1" w:semiHidden="0" w:uiPriority="68" w:unhideWhenUsed="0"/>
-    <w:lsdException w:name="Medium Grid 3 Accent 1" w:semiHidden="0" w:uiPriority="69" w:unhideWhenUsed="0"/>
-    <w:lsdException w:name="Dark List Accent 1" w:semiHidden="0" w:uiPriority="70" w:unhideWhenUsed="0"/>
-    <w:lsdException w:name="Colorful Shading Accent 1" w:semiHidden="0" w:uiPriority="71" w:unhideWhenUsed="0"/>
-    <w:lsdException w:name="Colorful List Accent 1" w:semiHidden="0" w:uiPriority="72" w:unhideWhenUsed="0"/>
-    <w:lsdException w:name="Colorful Grid Accent 1" w:semiHidden="0" w:uiPriority="73" w:unhideWhenUsed="0"/>
-    <w:lsdException w:name="Light Shading Accent 2" w:semiHidden="0" w:uiPriority="60" w:unhideWhenUsed="0"/>
-    <w:lsdException w:name="Light List Accent 2" w:semiHidden="0" w:uiPriority="61" w:unhideWhenUsed="0"/>
-    <w:lsdException w:name="Light Grid Accent 2" w:semiHidden="0" w:uiPriority="62" w:unhideWhenUsed="0"/>
-    <w:lsdException w:name="Medium Shading 1 Accent 2" w:semiHidden="0" w:uiPriority="63" w:unhideWhenUsed="0"/>
-    <w:lsdException w:name="Medium Shading 2 Accent 2" w:semiHidden="0" w:uiPriority="64" w:unhideWhenUsed="0"/>
-    <w:lsdException w:name="Medium List 1 Accent 2" w:semiHidden="0" w:uiPriority="65" w:unhideWhenUsed="0"/>
-    <w:lsdException w:name="Medium List 2 Accent 2" w:semiHidden="0" w:uiPriority="66" w:unhideWhenUsed="0"/>
-    <w:lsdException w:name="Medium Grid 1 Accent 2" w:semiHidden="0" w:uiPriority="67" w:unhideWhenUsed="0"/>
-    <w:lsdException w:name="Medium Grid 2 Accent 2" w:semiHidden="0" w:uiPriority="68" w:unhideWhenUsed="0"/>
-    <w:lsdException w:name="Medium Grid 3 Accent 2" w:semiHidden="0" w:uiPriority="69" w:unhideWhenUsed="0"/>
-    <w:lsdException w:name="Dark List Accent 2" w:semiHidden="0" w:uiPriority="70" w:unhideWhenUsed="0"/>
-    <w:lsdException w:name="Colorful Shading Accent 2" w:semiHidden="0" w:uiPriority="71" w:unhideWhenUsed="0"/>
-    <w:lsdException w:name="Colorful List Accent 2" w:semiHidden="0" w:uiPriority="72" w:unhideWhenUsed="0"/>
-    <w:lsdException w:name="Colorful Grid Accent 2" w:semiHidden="0" w:uiPriority="73" w:unhideWhenUsed="0"/>
-    <w:lsdException w:name="Light Shading Accent 3" w:semiHidden="0" w:uiPriority="60" w:unhideWhenUsed="0"/>
-    <w:lsdException w:name="Light List Accent 3" w:semiHidden="0" w:uiPriority="61" w:unhideWhenUsed="0"/>
-    <w:lsdException w:name="Light Grid Accent 3" w:semiHidden="0" w:uiPriority="62" w:unhideWhenUsed="0"/>
-    <w:lsdException w:name="Medium Shading 1 Accent 3" w:semiHidden="0" w:uiPriority="63" w:unhideWhenUsed="0"/>
-    <w:lsdException w:name="Medium Shading 2 Accent 3" w:semiHidden="0" w:uiPriority="64" w:unhideWhenUsed="0"/>
-    <w:lsdException w:name="Medium List 1 Accent 3" w:semiHidden="0" w:uiPriority="65" w:unhideWhenUsed="0"/>
-    <w:lsdException w:name="Medium List 2 Accent 3" w:semiHidden="0" w:uiPriority="66" w:unhideWhenUsed="0"/>
-    <w:lsdException w:name="Medium Grid 1 Accent 3" w:semiHidden="0" w:uiPriority="67" w:unhideWhenUsed="0"/>
-    <w:lsdException w:name="Medium Grid 2 Accent 3" w:semiHidden="0" w:uiPriority="68" w:unhideWhenUsed="0"/>
-    <w:lsdException w:name="Medium Grid 3 Accent 3" w:semiHidden="0" w:uiPriority="69" w:unhideWhenUsed="0"/>
-    <w:lsdException w:name="Dark List Accent 3" w:semiHidden="0" w:uiPriority="70" w:unhideWhenUsed="0"/>
-    <w:lsdException w:name="Colorful Shading Accent 3" w:semiHidden="0" w:uiPriority="71" w:unhideWhenUsed="0"/>
-    <w:lsdException w:name="Colorful List Accent 3" w:semiHidden="0" w:uiPriority="72" w:unhideWhenUsed="0"/>
-    <w:lsdException w:name="Colorful Grid Accent 3" w:semiHidden="0" w:uiPriority="73" w:unhideWhenUsed="0"/>
-    <w:lsdException w:name="Light Shading Accent 4" w:semiHidden="0" w:uiPriority="60" w:unhideWhenUsed="0"/>
-    <w:lsdException w:name="Light List Accent 4" w:semiHidden="0" w:uiPriority="61" w:unhideWhenUsed="0"/>
-    <w:lsdException w:name="Light Grid Accent 4" w:semiHidden="0" w:uiPriority="62" w:unhideWhenUsed="0"/>
-    <w:lsdException w:name="Medium Shading 1 Accent 4" w:semiHidden="0" w:uiPriority="63" w:unhideWhenUsed="0"/>
-    <w:lsdException w:name="Medium Shading 2 Accent 4" w:semiHidden="0" w:uiPriority="64" w:unhideWhenUsed="0"/>
-    <w:lsdException w:name="Medium List 1 Accent 4" w:semiHidden="0" w:uiPriority="65" w:unhideWhenUsed="0"/>
-    <w:lsdException w:name="Medium List 2 Accent 4" w:semiHidden="0" w:uiPriority="66" w:unhideWhenUsed="0"/>
-    <w:lsdException w:name="Medium Grid 1 Accent 4" w:semiHidden="0" w:uiPriority="67" w:unhideWhenUsed="0"/>
-    <w:lsdException w:name="Medium Grid 2 Accent 4" w:semiHidden="0" w:uiPriority="68" w:unhideWhenUsed="0"/>
-    <w:lsdException w:name="Medium Grid 3 Accent 4" w:semiHidden="0" w:uiPriority="69" w:unhideWhenUsed="0"/>
-    <w:lsdException w:name="Dark List Accent 4" w:semiHidden="0" w:uiPriority="70" w:unhideWhenUsed="0"/>
-    <w:lsdException w:name="Colorful Shading Accent 4" w:semiHidden="0" w:uiPriority="71" w:unhideWhenUsed="0"/>
-    <w:lsdException w:name="Colorful List Accent 4" w:semiHidden="0" w:uiPriority="72" w:unhideWhenUsed="0"/>
-    <w:lsdException w:name="Colorful Grid Accent 4" w:semiHidden="0" w:uiPriority="73" w:unhideWhenUsed="0"/>
-    <w:lsdException w:name="Light Shading Accent 5" w:semiHidden="0" w:uiPriority="60" w:unhideWhenUsed="0"/>
-    <w:lsdException w:name="Light List Accent 5" w:semiHidden="0" w:uiPriority="61" w:unhideWhenUsed="0"/>
-    <w:lsdException w:name="Light Grid Accent 5" w:semiHidden="0" w:uiPriority="62" w:unhideWhenUsed="0"/>
-    <w:lsdException w:name="Medium Shading 1 Accent 5" w:semiHidden="0" w:uiPriority="63" w:unhideWhenUsed="0"/>
-    <w:lsdException w:name="Medium Shading 2 Accent 5" w:semiHidden="0" w:uiPriority="64" w:unhideWhenUsed="0"/>
-    <w:lsdException w:name="Medium List 1 Accent 5" w:semiHidden="0" w:uiPriority="65" w:unhideWhenUsed="0"/>
-    <w:lsdException w:name="Medium List 2 Accent 5" w:semiHidden="0" w:uiPriority="66" w:unhideWhenUsed="0"/>
-    <w:lsdException w:name="Medium Grid 1 Accent 5" w:semiHidden="0" w:uiPriority="67" w:unhideWhenUsed="0"/>
-    <w:lsdException w:name="Medium Grid 2 Accent 5" w:semiHidden="0" w:uiPriority="68" w:unhideWhenUsed="0"/>
-    <w:lsdException w:name="Medium Grid 3 Accent 5" w:semiHidden="0" w:uiPriority="69" w:unhideWhenUsed="0"/>
-    <w:lsdException w:name="Dark List Accent 5" w:semiHidden="0" w:uiPriority="70" w:unhideWhenUsed="0"/>
-    <w:lsdException w:name="Colorful Shading Accent 5" w:semiHidden="0" w:uiPriority="71" w:unhideWhenUsed="0"/>
-    <w:lsdException w:name="Colorful List Accent 5" w:semiHidden="0" w:uiPriority="72" w:unhideWhenUsed="0"/>
-    <w:lsdException w:name="Colorful Grid Accent 5" w:semiHidden="0" w:uiPriority="73" w:unhideWhenUsed="0"/>
-    <w:lsdException w:name="Light Shading Accent 6" w:semiHidden="0" w:uiPriority="60" w:unhideWhenUsed="0"/>
-    <w:lsdException w:name="Light List Accent 6" w:semiHidden="0" w:uiPriority="61" w:unhideWhenUsed="0"/>
-    <w:lsdException w:name="Light Grid Accent 6" w:semiHidden="0" w:uiPriority="62" w:unhideWhenUsed="0"/>
-    <w:lsdException w:name="Medium Shading 1 Accent 6" w:semiHidden="0" w:uiPriority="63" w:unhideWhenUsed="0"/>
-    <w:lsdException w:name="Medium Shading 2 Accent 6" w:semiHidden="0" w:uiPriority="64" w:unhideWhenUsed="0"/>
-    <w:lsdException w:name="Medium List 1 Accent 6" w:semiHidden="0" w:uiPriority="65" w:unhideWhenUsed="0"/>
-    <w:lsdException w:name="Medium List 2 Accent 6" w:semiHidden="0" w:uiPriority="66" w:unhideWhenUsed="0"/>
-    <w:lsdException w:name="Medium Grid 1 Accent 6" w:semiHidden="0" w:uiPriority="67" w:unhideWhenUsed="0"/>
-    <w:lsdException w:name="Medium Grid 2 Accent 6" w:semiHidden="0" w:uiPriority="68" w:unhideWhenUsed="0"/>
-    <w:lsdException w:name="Medium Grid 3 Accent 6" w:semiHidden="0" w:uiPriority="69" w:unhideWhenUsed="0"/>
-    <w:lsdException w:name="Dark List Accent 6" w:semiHidden="0" w:uiPriority="70" w:unhideWhenUsed="0"/>
-    <w:lsdException w:name="Colorful Shading Accent 6" w:semiHidden="0" w:uiPriority="71" w:unhideWhenUsed="0"/>
-    <w:lsdException w:name="Colorful List Accent 6" w:semiHidden="0" w:uiPriority="72" w:unhideWhenUsed="0"/>
-    <w:lsdException w:name="Colorful Grid Accent 6" w:semiHidden="0" w:uiPriority="73" w:unhideWhenUsed="0"/>
-    <w:lsdException w:name="Subtle Emphasis" w:semiHidden="0" w:uiPriority="19" w:unhideWhenUsed="0" w:qFormat="1"/>
-    <w:lsdException w:name="Intense Emphasis" w:semiHidden="0" w:uiPriority="21" w:unhideWhenUsed="0" w:qFormat="1"/>
-    <w:lsdException w:name="Subtle Reference" w:semiHidden="0" w:uiPriority="31" w:unhideWhenUsed="0" w:qFormat="1"/>
-    <w:lsdException w:name="Intense Reference" w:semiHidden="0" w:uiPriority="32" w:unhideWhenUsed="0" w:qFormat="1"/>
-    <w:lsdException w:name="Book Title" w:semiHidden="0" w:uiPriority="33" w:unhideWhenUsed="0" w:qFormat="1"/>
-    <w:lsdException w:name="Bibliography" w:uiPriority="37"/>
-    <w:lsdException w:name="TOC Heading" w:uiPriority="39" w:qFormat="1"/>
+  <w:latentStyles w:defLockedState="0" w:defUIPriority="99" w:defSemiHidden="0" w:defUnhideWhenUsed="0" w:defQFormat="0" w:count="371">
+    <w:lsdException w:name="Normal" w:uiPriority="0" w:qFormat="1"/>
+    <w:lsdException w:name="heading 1" w:uiPriority="9" w:qFormat="1"/>
+    <w:lsdException w:name="heading 2" w:semiHidden="1" w:uiPriority="9" w:unhideWhenUsed="1" w:qFormat="1"/>
+    <w:lsdException w:name="heading 3" w:semiHidden="1" w:uiPriority="9" w:unhideWhenUsed="1" w:qFormat="1"/>
+    <w:lsdException w:name="heading 4" w:semiHidden="1" w:uiPriority="9" w:unhideWhenUsed="1" w:qFormat="1"/>
+    <w:lsdException w:name="heading 5" w:semiHidden="1" w:uiPriority="9" w:unhideWhenUsed="1" w:qFormat="1"/>
+    <w:lsdException w:name="heading 6" w:semiHidden="1" w:uiPriority="9" w:unhideWhenUsed="1" w:qFormat="1"/>
+    <w:lsdException w:name="heading 7" w:semiHidden="1" w:uiPriority="9" w:unhideWhenUsed="1" w:qFormat="1"/>
+    <w:lsdException w:name="heading 8" w:semiHidden="1" w:uiPriority="9" w:unhideWhenUsed="1" w:qFormat="1"/>
+    <w:lsdException w:name="heading 9" w:semiHidden="1" w:uiPriority="9" w:unhideWhenUsed="1" w:qFormat="1"/>
+    <w:lsdException w:name="index 1" w:semiHidden="1" w:unhideWhenUsed="1"/>
+    <w:lsdException w:name="index 2" w:semiHidden="1" w:unhideWhenUsed="1"/>
+    <w:lsdException w:name="index 3" w:semiHidden="1" w:unhideWhenUsed="1"/>
+    <w:lsdException w:name="index 4" w:semiHidden="1" w:unhideWhenUsed="1"/>
+    <w:lsdException w:name="index 5" w:semiHidden="1" w:unhideWhenUsed="1"/>
+    <w:lsdException w:name="index 6" w:semiHidden="1" w:unhideWhenUsed="1"/>
+    <w:lsdException w:name="index 7" w:semiHidden="1" w:unhideWhenUsed="1"/>
+    <w:lsdException w:name="index 8" w:semiHidden="1" w:unhideWhenUsed="1"/>
+    <w:lsdException w:name="index 9" w:semiHidden="1" w:unhideWhenUsed="1"/>
+    <w:lsdException w:name="toc 1" w:semiHidden="1" w:uiPriority="39" w:unhideWhenUsed="1"/>
+    <w:lsdException w:name="toc 2" w:semiHidden="1" w:uiPriority="39" w:unhideWhenUsed="1"/>
+    <w:lsdException w:name="toc 3" w:semiHidden="1" w:uiPriority="39" w:unhideWhenUsed="1"/>
+    <w:lsdException w:name="toc 4" w:semiHidden="1" w:uiPriority="39" w:unhideWhenUsed="1"/>
+    <w:lsdException w:name="toc 5" w:semiHidden="1" w:uiPriority="39" w:unhideWhenUsed="1"/>
+    <w:lsdException w:name="toc 6" w:semiHidden="1" w:uiPriority="39" w:unhideWhenUsed="1"/>
+    <w:lsdException w:name="toc 7" w:semiHidden="1" w:uiPriority="39" w:unhideWhenUsed="1"/>
+    <w:lsdException w:name="toc 8" w:semiHidden="1" w:uiPriority="39" w:unhideWhenUsed="1"/>
+    <w:lsdException w:name="toc 9" w:semiHidden="1" w:uiPriority="39" w:unhideWhenUsed="1"/>
+    <w:lsdException w:name="Normal Indent" w:semiHidden="1" w:unhideWhenUsed="1"/>
+    <w:lsdException w:name="footnote text" w:semiHidden="1" w:unhideWhenUsed="1"/>
+    <w:lsdException w:name="annotation text" w:semiHidden="1" w:unhideWhenUsed="1"/>
+    <w:lsdException w:name="header" w:semiHidden="1" w:unhideWhenUsed="1"/>
+    <w:lsdException w:name="footer" w:semiHidden="1" w:unhideWhenUsed="1"/>
+    <w:lsdException w:name="index heading" w:semiHidden="1" w:unhideWhenUsed="1"/>
+    <w:lsdException w:name="caption" w:semiHidden="1" w:uiPriority="35" w:unhideWhenUsed="1" w:qFormat="1"/>
+    <w:lsdException w:name="table of figures" w:semiHidden="1" w:unhideWhenUsed="1"/>
+    <w:lsdException w:name="envelope address" w:semiHidden="1" w:unhideWhenUsed="1"/>
+    <w:lsdException w:name="envelope return" w:semiHidden="1" w:unhideWhenUsed="1"/>
+    <w:lsdException w:name="footnote reference" w:semiHidden="1" w:unhideWhenUsed="1"/>
+    <w:lsdException w:name="annotation reference" w:semiHidden="1" w:unhideWhenUsed="1"/>
+    <w:lsdException w:name="line number" w:semiHidden="1" w:unhideWhenUsed="1"/>
+    <w:lsdException w:name="page number" w:semiHidden="1" w:unhideWhenUsed="1"/>
+    <w:lsdException w:name="endnote reference" w:semiHidden="1" w:unhideWhenUsed="1"/>
+    <w:lsdException w:name="endnote text" w:semiHidden="1" w:unhideWhenUsed="1"/>
+    <w:lsdException w:name="table of authorities" w:semiHidden="1" w:unhideWhenUsed="1"/>
+    <w:lsdException w:name="macro" w:semiHidden="1" w:unhideWhenUsed="1"/>
+    <w:lsdException w:name="toa heading" w:semiHidden="1" w:unhideWhenUsed="1"/>
+    <w:lsdException w:name="List" w:semiHidden="1" w:unhideWhenUsed="1"/>
+    <w:lsdException w:name="List Bullet" w:semiHidden="1" w:unhideWhenUsed="1"/>
+    <w:lsdException w:name="List Number" w:semiHidden="1" w:unhideWhenUsed="1"/>
+    <w:lsdException w:name="List 2" w:semiHidden="1" w:unhideWhenUsed="1"/>
+    <w:lsdException w:name="List 3" w:semiHidden="1" w:unhideWhenUsed="1"/>
+    <w:lsdException w:name="List 4" w:semiHidden="1" w:unhideWhenUsed="1"/>
+    <w:lsdException w:name="List 5" w:semiHidden="1" w:unhideWhenUsed="1"/>
+    <w:lsdException w:name="List Bullet 2" w:semiHidden="1" w:unhideWhenUsed="1"/>
+    <w:lsdException w:name="List Bullet 3" w:semiHidden="1" w:unhideWhenUsed="1"/>
+    <w:lsdException w:name="List Bullet 4" w:semiHidden="1" w:unhideWhenUsed="1"/>
+    <w:lsdException w:name="List Bullet 5" w:semiHidden="1" w:unhideWhenUsed="1"/>
+    <w:lsdException w:name="List Number 2" w:semiHidden="1" w:unhideWhenUsed="1"/>
+    <w:lsdException w:name="List Number 3" w:semiHidden="1" w:unhideWhenUsed="1"/>
+    <w:lsdException w:name="List Number 4" w:semiHidden="1" w:unhideWhenUsed="1"/>
+    <w:lsdException w:name="List Number 5" w:semiHidden="1" w:unhideWhenUsed="1"/>
+    <w:lsdException w:name="Title" w:uiPriority="10" w:qFormat="1"/>
+    <w:lsdException w:name="Closing" w:semiHidden="1" w:unhideWhenUsed="1"/>
+    <w:lsdException w:name="Signature" w:semiHidden="1" w:unhideWhenUsed="1"/>
+    <w:lsdException w:name="Default Paragraph Font" w:semiHidden="1" w:uiPriority="1" w:unhideWhenUsed="1"/>
+    <w:lsdException w:name="Body Text" w:semiHidden="1" w:unhideWhenUsed="1"/>
+    <w:lsdException w:name="Body Text Indent" w:semiHidden="1" w:unhideWhenUsed="1"/>
+    <w:lsdException w:name="List Continue" w:semiHidden="1" w:unhideWhenUsed="1"/>
+    <w:lsdException w:name="List Continue 2" w:semiHidden="1" w:unhideWhenUsed="1"/>
+    <w:lsdException w:name="List Continue 3" w:semiHidden="1" w:unhideWhenUsed="1"/>
+    <w:lsdException w:name="List Continue 4" w:semiHidden="1" w:unhideWhenUsed="1"/>
+    <w:lsdException w:name="List Continue 5" w:semiHidden="1" w:unhideWhenUsed="1"/>
+    <w:lsdException w:name="Message Header" w:semiHidden="1" w:unhideWhenUsed="1"/>
+    <w:lsdException w:name="Subtitle" w:uiPriority="11" w:qFormat="1"/>
+    <w:lsdException w:name="Salutation" w:semiHidden="1" w:unhideWhenUsed="1"/>
+    <w:lsdException w:name="Date" w:semiHidden="1" w:unhideWhenUsed="1"/>
+    <w:lsdException w:name="Body Text First Indent" w:semiHidden="1" w:unhideWhenUsed="1"/>
+    <w:lsdException w:name="Body Text First Indent 2" w:semiHidden="1" w:unhideWhenUsed="1"/>
+    <w:lsdException w:name="Note Heading" w:semiHidden="1" w:unhideWhenUsed="1"/>
+    <w:lsdException w:name="Body Text 2" w:semiHidden="1" w:unhideWhenUsed="1"/>
+    <w:lsdException w:name="Body Text 3" w:semiHidden="1" w:unhideWhenUsed="1"/>
+    <w:lsdException w:name="Body Text Indent 2" w:semiHidden="1" w:unhideWhenUsed="1"/>
+    <w:lsdException w:name="Body Text Indent 3" w:semiHidden="1" w:unhideWhenUsed="1"/>
+    <w:lsdException w:name="Block Text" w:semiHidden="1" w:unhideWhenUsed="1"/>
+    <w:lsdException w:name="Hyperlink" w:semiHidden="1" w:unhideWhenUsed="1"/>
+    <w:lsdException w:name="FollowedHyperlink" w:semiHidden="1" w:unhideWhenUsed="1"/>
+    <w:lsdException w:name="Strong" w:uiPriority="22" w:qFormat="1"/>
+    <w:lsdException w:name="Emphasis" w:uiPriority="20" w:qFormat="1"/>
+    <w:lsdException w:name="Document Map" w:semiHidden="1" w:unhideWhenUsed="1"/>
+    <w:lsdException w:name="Plain Text" w:semiHidden="1" w:unhideWhenUsed="1"/>
+    <w:lsdException w:name="E-mail Signature" w:semiHidden="1" w:unhideWhenUsed="1"/>
+    <w:lsdException w:name="HTML Top of Form" w:semiHidden="1" w:unhideWhenUsed="1"/>
+    <w:lsdException w:name="HTML Bottom of Form" w:semiHidden="1" w:unhideWhenUsed="1"/>
+    <w:lsdException w:name="Normal (Web)" w:semiHidden="1" w:unhideWhenUsed="1"/>
+    <w:lsdException w:name="HTML Acronym" w:semiHidden="1" w:unhideWhenUsed="1"/>
+    <w:lsdException w:name="HTML Address" w:semiHidden="1" w:unhideWhenUsed="1"/>
+    <w:lsdException w:name="HTML Cite" w:semiHidden="1" w:unhideWhenUsed="1"/>
+    <w:lsdException w:name="HTML Code" w:semiHidden="1" w:unhideWhenUsed="1"/>
+    <w:lsdException w:name="HTML Definition" w:semiHidden="1" w:unhideWhenUsed="1"/>
+    <w:lsdException w:name="HTML Keyboard" w:semiHidden="1" w:unhideWhenUsed="1"/>
+    <w:lsdException w:name="HTML Preformatted" w:semiHidden="1" w:unhideWhenUsed="1"/>
+    <w:lsdException w:name="HTML Sample" w:semiHidden="1" w:unhideWhenUsed="1"/>
+    <w:lsdException w:name="HTML Typewriter" w:semiHidden="1" w:unhideWhenUsed="1"/>
+    <w:lsdException w:name="HTML Variable" w:semiHidden="1" w:unhideWhenUsed="1"/>
+    <w:lsdException w:name="Normal Table" w:semiHidden="1" w:unhideWhenUsed="1"/>
+    <w:lsdException w:name="annotation subject" w:semiHidden="1" w:unhideWhenUsed="1"/>
+    <w:lsdException w:name="No List" w:semiHidden="1" w:unhideWhenUsed="1"/>
+    <w:lsdException w:name="Outline List 1" w:semiHidden="1" w:unhideWhenUsed="1"/>
+    <w:lsdException w:name="Outline List 2" w:semiHidden="1" w:unhideWhenUsed="1"/>
+    <w:lsdException w:name="Outline List 3" w:semiHidden="1" w:unhideWhenUsed="1"/>
+    <w:lsdException w:name="Table Simple 1" w:semiHidden="1" w:unhideWhenUsed="1"/>
+    <w:lsdException w:name="Table Simple 2" w:semiHidden="1" w:unhideWhenUsed="1"/>
+    <w:lsdException w:name="Table Simple 3" w:semiHidden="1" w:unhideWhenUsed="1"/>
+    <w:lsdException w:name="Table Classic 1" w:semiHidden="1" w:unhideWhenUsed="1"/>
+    <w:lsdException w:name="Table Classic 2" w:semiHidden="1" w:unhideWhenUsed="1"/>
+    <w:lsdException w:name="Table Classic 3" w:semiHidden="1" w:unhideWhenUsed="1"/>
+    <w:lsdException w:name="Table Classic 4" w:semiHidden="1" w:unhideWhenUsed="1"/>
+    <w:lsdException w:name="Table Colorful 1" w:semiHidden="1" w:unhideWhenUsed="1"/>
+    <w:lsdException w:name="Table Colorful 2" w:semiHidden="1" w:unhideWhenUsed="1"/>
+    <w:lsdException w:name="Table Colorful 3" w:semiHidden="1" w:unhideWhenUsed="1"/>
+    <w:lsdException w:name="Table Columns 1" w:semiHidden="1" w:unhideWhenUsed="1"/>
+    <w:lsdException w:name="Table Columns 2" w:semiHidden="1" w:unhideWhenUsed="1"/>
+    <w:lsdException w:name="Table Columns 3" w:semiHidden="1" w:unhideWhenUsed="1"/>
+    <w:lsdException w:name="Table Columns 4" w:semiHidden="1" w:unhideWhenUsed="1"/>
+    <w:lsdException w:name="Table Columns 5" w:semiHidden="1" w:unhideWhenUsed="1"/>
+    <w:lsdException w:name="Table Grid 1" w:semiHidden="1" w:unhideWhenUsed="1"/>
+    <w:lsdException w:name="Table Grid 2" w:semiHidden="1" w:unhideWhenUsed="1"/>
+    <w:lsdException w:name="Table Grid 3" w:semiHidden="1" w:unhideWhenUsed="1"/>
+    <w:lsdException w:name="Table Grid 4" w:semiHidden="1" w:unhideWhenUsed="1"/>
+    <w:lsdException w:name="Table Grid 5" w:semiHidden="1" w:unhideWhenUsed="1"/>
+    <w:lsdException w:name="Table Grid 6" w:semiHidden="1" w:unhideWhenUsed="1"/>
+    <w:lsdException w:name="Table Grid 7" w:semiHidden="1" w:unhideWhenUsed="1"/>
+    <w:lsdException w:name="Table Grid 8" w:semiHidden="1" w:unhideWhenUsed="1"/>
+    <w:lsdException w:name="Table List 1" w:semiHidden="1" w:unhideWhenUsed="1"/>
+    <w:lsdException w:name="Table List 2" w:semiHidden="1" w:unhideWhenUsed="1"/>
+    <w:lsdException w:name="Table List 3" w:semiHidden="1" w:unhideWhenUsed="1"/>
+    <w:lsdException w:name="Table List 4" w:semiHidden="1" w:unhideWhenUsed="1"/>
+    <w:lsdException w:name="Table List 5" w:semiHidden="1" w:unhideWhenUsed="1"/>
+    <w:lsdException w:name="Table List 6" w:semiHidden="1" w:unhideWhenUsed="1"/>
+    <w:lsdException w:name="Table List 7" w:semiHidden="1" w:unhideWhenUsed="1"/>
+    <w:lsdException w:name="Table List 8" w:semiHidden="1" w:unhideWhenUsed="1"/>
+    <w:lsdException w:name="Table 3D effects 1" w:semiHidden="1" w:unhideWhenUsed="1"/>
+    <w:lsdException w:name="Table 3D effects 2" w:semiHidden="1" w:unhideWhenUsed="1"/>
+    <w:lsdException w:name="Table 3D effects 3" w:semiHidden="1" w:unhideWhenUsed="1"/>
+    <w:lsdException w:name="Table Contemporary" w:semiHidden="1" w:unhideWhenUsed="1"/>
+    <w:lsdException w:name="Table Elegant" w:semiHidden="1" w:unhideWhenUsed="1"/>
+    <w:lsdException w:name="Table Professional" w:semiHidden="1" w:unhideWhenUsed="1"/>
+    <w:lsdException w:name="Table Subtle 1" w:semiHidden="1" w:unhideWhenUsed="1"/>
+    <w:lsdException w:name="Table Subtle 2" w:semiHidden="1" w:unhideWhenUsed="1"/>
+    <w:lsdException w:name="Table Web 1" w:semiHidden="1" w:unhideWhenUsed="1"/>
+    <w:lsdException w:name="Table Web 2" w:semiHidden="1" w:unhideWhenUsed="1"/>
+    <w:lsdException w:name="Table Web 3" w:semiHidden="1" w:unhideWhenUsed="1"/>
+    <w:lsdException w:name="Balloon Text" w:semiHidden="1" w:unhideWhenUsed="1"/>
+    <w:lsdException w:name="Table Grid" w:uiPriority="59"/>
+    <w:lsdException w:name="Table Theme" w:semiHidden="1" w:unhideWhenUsed="1"/>
+    <w:lsdException w:name="Placeholder Text" w:semiHidden="1"/>
+    <w:lsdException w:name="No Spacing" w:uiPriority="1" w:qFormat="1"/>
+    <w:lsdException w:name="Light Shading" w:uiPriority="60"/>
+    <w:lsdException w:name="Light List" w:uiPriority="61"/>
+    <w:lsdException w:name="Light Grid" w:uiPriority="62"/>
+    <w:lsdException w:name="Medium Shading 1" w:uiPriority="63"/>
+    <w:lsdException w:name="Medium Shading 2" w:uiPriority="64"/>
+    <w:lsdException w:name="Medium List 1" w:uiPriority="65"/>
+    <w:lsdException w:name="Medium List 2" w:uiPriority="66"/>
+    <w:lsdException w:name="Medium Grid 1" w:uiPriority="67"/>
+    <w:lsdException w:name="Medium Grid 2" w:uiPriority="68"/>
+    <w:lsdException w:name="Medium Grid 3" w:uiPriority="69"/>
+    <w:lsdException w:name="Dark List" w:uiPriority="70"/>
+    <w:lsdException w:name="Colorful Shading" w:uiPriority="71"/>
+    <w:lsdException w:name="Colorful List" w:uiPriority="72"/>
+    <w:lsdException w:name="Colorful Grid" w:uiPriority="73"/>
+    <w:lsdException w:name="Light Shading Accent 1" w:uiPriority="60"/>
+    <w:lsdException w:name="Light List Accent 1" w:uiPriority="61"/>
+    <w:lsdException w:name="Light Grid Accent 1" w:uiPriority="62"/>
+    <w:lsdException w:name="Medium Shading 1 Accent 1" w:uiPriority="63"/>
+    <w:lsdException w:name="Medium Shading 2 Accent 1" w:uiPriority="64"/>
+    <w:lsdException w:name="Medium List 1 Accent 1" w:uiPriority="65"/>
+    <w:lsdException w:name="Revision" w:semiHidden="1"/>
+    <w:lsdException w:name="List Paragraph" w:uiPriority="34" w:qFormat="1"/>
+    <w:lsdException w:name="Quote" w:uiPriority="29" w:qFormat="1"/>
+    <w:lsdException w:name="Intense Quote" w:uiPriority="30" w:qFormat="1"/>
+    <w:lsdException w:name="Medium List 2 Accent 1" w:uiPriority="66"/>
+    <w:lsdException w:name="Medium Grid 1 Accent 1" w:uiPriority="67"/>
+    <w:lsdException w:name="Medium Grid 2 Accent 1" w:uiPriority="68"/>
+    <w:lsdException w:name="Medium Grid 3 Accent 1" w:uiPriority="69"/>
+    <w:lsdException w:name="Dark List Accent 1" w:uiPriority="70"/>
+    <w:lsdException w:name="Colorful Shading Accent 1" w:uiPriority="71"/>
+    <w:lsdException w:name="Colorful List Accent 1" w:uiPriority="72"/>
+    <w:lsdException w:name="Colorful Grid Accent 1" w:uiPriority="73"/>
+    <w:lsdException w:name="Light Shading Accent 2" w:uiPriority="60"/>
+    <w:lsdException w:name="Light List Accent 2" w:uiPriority="61"/>
+    <w:lsdException w:name="Light Grid Accent 2" w:uiPriority="62"/>
+    <w:lsdException w:name="Medium Shading 1 Accent 2" w:uiPriority="63"/>
+    <w:lsdException w:name="Medium Shading 2 Accent 2" w:uiPriority="64"/>
+    <w:lsdException w:name="Medium List 1 Accent 2" w:uiPriority="65"/>
+    <w:lsdException w:name="Medium List 2 Accent 2" w:uiPriority="66"/>
+    <w:lsdException w:name="Medium Grid 1 Accent 2" w:uiPriority="67"/>
+    <w:lsdException w:name="Medium Grid 2 Accent 2" w:uiPriority="68"/>
+    <w:lsdException w:name="Medium Grid 3 Accent 2" w:uiPriority="69"/>
+    <w:lsdException w:name="Dark List Accent 2" w:uiPriority="70"/>
+    <w:lsdException w:name="Colorful Shading Accent 2" w:uiPriority="71"/>
+    <w:lsdException w:name="Colorful List Accent 2" w:uiPriority="72"/>
+    <w:lsdException w:name="Colorful Grid Accent 2" w:uiPriority="73"/>
+    <w:lsdException w:name="Light Shading Accent 3" w:uiPriority="60"/>
+    <w:lsdException w:name="Light List Accent 3" w:uiPriority="61"/>
+    <w:lsdException w:name="Light Grid Accent 3" w:uiPriority="62"/>
+    <w:lsdException w:name="Medium Shading 1 Accent 3" w:uiPriority="63"/>
+    <w:lsdException w:name="Medium Shading 2 Accent 3" w:uiPriority="64"/>
+    <w:lsdException w:name="Medium List 1 Accent 3" w:uiPriority="65"/>
+    <w:lsdException w:name="Medium List 2 Accent 3" w:uiPriority="66"/>
+    <w:lsdException w:name="Medium Grid 1 Accent 3" w:uiPriority="67"/>
+    <w:lsdException w:name="Medium Grid 2 Accent 3" w:uiPriority="68"/>
+    <w:lsdException w:name="Medium Grid 3 Accent 3" w:uiPriority="69"/>
+    <w:lsdException w:name="Dark List Accent 3" w:uiPriority="70"/>
+    <w:lsdException w:name="Colorful Shading Accent 3" w:uiPriority="71"/>
+    <w:lsdException w:name="Colorful List Accent 3" w:uiPriority="72"/>
+    <w:lsdException w:name="Colorful Grid Accent 3" w:uiPriority="73"/>
+    <w:lsdException w:name="Light Shading Accent 4" w:uiPriority="60"/>
+    <w:lsdException w:name="Light List Accent 4" w:uiPriority="61"/>
+    <w:lsdException w:name="Light Grid Accent 4" w:uiPriority="62"/>
+    <w:lsdException w:name="Medium Shading 1 Accent 4" w:uiPriority="63"/>
+    <w:lsdException w:name="Medium Shading 2 Accent 4" w:uiPriority="64"/>
+    <w:lsdException w:name="Medium List 1 Accent 4" w:uiPriority="65"/>
+    <w:lsdException w:name="Medium List 2 Accent 4" w:uiPriority="66"/>
+    <w:lsdException w:name="Medium Grid 1 Accent 4" w:uiPriority="67"/>
+    <w:lsdException w:name="Medium Grid 2 Accent 4" w:uiPriority="68"/>
+    <w:lsdException w:name="Medium Grid 3 Accent 4" w:uiPriority="69"/>
+    <w:lsdException w:name="Dark List Accent 4" w:uiPriority="70"/>
+    <w:lsdException w:name="Colorful Shading Accent 4" w:uiPriority="71"/>
+    <w:lsdException w:name="Colorful List Accent 4" w:uiPriority="72"/>
+    <w:lsdException w:name="Colorful Grid Accent 4" w:uiPriority="73"/>
+    <w:lsdException w:name="Light Shading Accent 5" w:uiPriority="60"/>
+    <w:lsdException w:name="Light List Accent 5" w:uiPriority="61"/>
+    <w:lsdException w:name="Light Grid Accent 5" w:uiPriority="62"/>
+    <w:lsdException w:name="Medium Shading 1 Accent 5" w:uiPriority="63"/>
+    <w:lsdException w:name="Medium Shading 2 Accent 5" w:uiPriority="64"/>
+    <w:lsdException w:name="Medium List 1 Accent 5" w:uiPriority="65"/>
+    <w:lsdException w:name="Medium List 2 Accent 5" w:uiPriority="66"/>
+    <w:lsdException w:name="Medium Grid 1 Accent 5" w:uiPriority="67"/>
+    <w:lsdException w:name="Medium Grid 2 Accent 5" w:uiPriority="68"/>
+    <w:lsdException w:name="Medium Grid 3 Accent 5" w:uiPriority="69"/>
+    <w:lsdException w:name="Dark List Accent 5" w:uiPriority="70"/>
+    <w:lsdException w:name="Colorful Shading Accent 5" w:uiPriority="71"/>
+    <w:lsdException w:name="Colorful List Accent 5" w:uiPriority="72"/>
+    <w:lsdException w:name="Colorful Grid Accent 5" w:uiPriority="73"/>
+    <w:lsdException w:name="Light Shading Accent 6" w:uiPriority="60"/>
+    <w:lsdException w:name="Light List Accent 6" w:uiPriority="61"/>
+    <w:lsdException w:name="Light Grid Accent 6" w:uiPriority="62"/>
+    <w:lsdException w:name="Medium Shading 1 Accent 6" w:uiPriority="63"/>
+    <w:lsdException w:name="Medium Shading 2 Accent 6" w:uiPriority="64"/>
+    <w:lsdException w:name="Medium List 1 Accent 6" w:uiPriority="65"/>
+    <w:lsdException w:name="Medium List 2 Accent 6" w:uiPriority="66"/>
+    <w:lsdException w:name="Medium Grid 1 Accent 6" w:uiPriority="67"/>
+    <w:lsdException w:name="Medium Grid 2 Accent 6" w:uiPriority="68"/>
+    <w:lsdException w:name="Medium Grid 3 Accent 6" w:uiPriority="69"/>
+    <w:lsdException w:name="Dark List Accent 6" w:uiPriority="70"/>
+    <w:lsdException w:name="Colorful Shading Accent 6" w:uiPriority="71"/>
+    <w:lsdException w:name="Colorful List Accent 6" w:uiPriority="72"/>
+    <w:lsdException w:name="Colorful Grid Accent 6" w:uiPriority="73"/>
+    <w:lsdException w:name="Subtle Emphasis" w:uiPriority="19" w:qFormat="1"/>
+    <w:lsdException w:name="Intense Emphasis" w:uiPriority="21" w:qFormat="1"/>
+    <w:lsdException w:name="Subtle Reference" w:uiPriority="31" w:qFormat="1"/>
+    <w:lsdException w:name="Intense Reference" w:uiPriority="32" w:qFormat="1"/>
+    <w:lsdException w:name="Book Title" w:uiPriority="33" w:qFormat="1"/>
+    <w:lsdException w:name="Bibliography" w:semiHidden="1" w:uiPriority="37" w:unhideWhenUsed="1"/>
+    <w:lsdException w:name="TOC Heading" w:semiHidden="1" w:uiPriority="39" w:unhideWhenUsed="1" w:qFormat="1"/>
+    <w:lsdException w:name="Plain Table 1" w:uiPriority="41"/>
+    <w:lsdException w:name="Plain Table 2" w:uiPriority="42"/>
+    <w:lsdException w:name="Plain Table 3" w:uiPriority="43"/>
+    <w:lsdException w:name="Plain Table 4" w:uiPriority="44"/>
+    <w:lsdException w:name="Plain Table 5" w:uiPriority="45"/>
+    <w:lsdException w:name="Grid Table Light" w:uiPriority="40"/>
+    <w:lsdException w:name="Grid Table 1 Light" w:uiPriority="46"/>
+    <w:lsdException w:name="Grid Table 2" w:uiPriority="47"/>
+    <w:lsdException w:name="Grid Table 3" w:uiPriority="48"/>
+    <w:lsdException w:name="Grid Table 4" w:uiPriority="49"/>
+    <w:lsdException w:name="Grid Table 5 Dark" w:uiPriority="50"/>
+    <w:lsdException w:name="Grid Table 6 Colorful" w:uiPriority="51"/>
+    <w:lsdException w:name="Grid Table 7 Colorful" w:uiPriority="52"/>
+    <w:lsdException w:name="Grid Table 1 Light Accent 1" w:uiPriority="46"/>
+    <w:lsdException w:name="Grid Table 2 Accent 1" w:uiPriority="47"/>
+    <w:lsdException w:name="Grid Table 3 Accent 1" w:uiPriority="48"/>
+    <w:lsdException w:name="Grid Table 4 Accent 1" w:uiPriority="49"/>
+    <w:lsdException w:name="Grid Table 5 Dark Accent 1" w:uiPriority="50"/>
+    <w:lsdException w:name="Grid Table 6 Colorful Accent 1" w:uiPriority="51"/>
+    <w:lsdException w:name="Grid Table 7 Colorful Accent 1" w:uiPriority="52"/>
+    <w:lsdException w:name="Grid Table 1 Light Accent 2" w:uiPriority="46"/>
+    <w:lsdException w:name="Grid Table 2 Accent 2" w:uiPriority="47"/>
+    <w:lsdException w:name="Grid Table 3 Accent 2" w:uiPriority="48"/>
+    <w:lsdException w:name="Grid Table 4 Accent 2" w:uiPriority="49"/>
+    <w:lsdException w:name="Grid Table 5 Dark Accent 2" w:uiPriority="50"/>
+    <w:lsdException w:name="Grid Table 6 Colorful Accent 2" w:uiPriority="51"/>
+    <w:lsdException w:name="Grid Table 7 Colorful Accent 2" w:uiPriority="52"/>
+    <w:lsdException w:name="Grid Table 1 Light Accent 3" w:uiPriority="46"/>
+    <w:lsdException w:name="Grid Table 2 Accent 3" w:uiPriority="47"/>
+    <w:lsdException w:name="Grid Table 3 Accent 3" w:uiPriority="48"/>
+    <w:lsdException w:name="Grid Table 4 Accent 3" w:uiPriority="49"/>
+    <w:lsdException w:name="Grid Table 5 Dark Accent 3" w:uiPriority="50"/>
+    <w:lsdException w:name="Grid Table 6 Colorful Accent 3" w:uiPriority="51"/>
+    <w:lsdException w:name="Grid Table 7 Colorful Accent 3" w:uiPriority="52"/>
+    <w:lsdException w:name="Grid Table 1 Light Accent 4" w:uiPriority="46"/>
+    <w:lsdException w:name="Grid Table 2 Accent 4" w:uiPriority="47"/>
+    <w:lsdException w:name="Grid Table 3 Accent 4" w:uiPriority="48"/>
+    <w:lsdException w:name="Grid Table 4 Accent 4" w:uiPriority="49"/>
+    <w:lsdException w:name="Grid Table 5 Dark Accent 4" w:uiPriority="50"/>
+    <w:lsdException w:name="Grid Table 6 Colorful Accent 4" w:uiPriority="51"/>
+    <w:lsdException w:name="Grid Table 7 Colorful Accent 4" w:uiPriority="52"/>
+    <w:lsdException w:name="Grid Table 1 Light Accent 5" w:uiPriority="46"/>
+    <w:lsdException w:name="Grid Table 2 Accent 5" w:uiPriority="47"/>
+    <w:lsdException w:name="Grid Table 3 Accent 5" w:uiPriority="48"/>
+    <w:lsdException w:name="Grid Table 4 Accent 5" w:uiPriority="49"/>
+    <w:lsdException w:name="Grid Table 5 Dark Accent 5" w:uiPriority="50"/>
+    <w:lsdException w:name="Grid Table 6 Colorful Accent 5" w:uiPriority="51"/>
+    <w:lsdException w:name="Grid Table 7 Colorful Accent 5" w:uiPriority="52"/>
+    <w:lsdException w:name="Grid Table 1 Light Accent 6" w:uiPriority="46"/>
+    <w:lsdException w:name="Grid Table 2 Accent 6" w:uiPriority="47"/>
+    <w:lsdException w:name="Grid Table 3 Accent 6" w:uiPriority="48"/>
+    <w:lsdException w:name="Grid Table 4 Accent 6" w:uiPriority="49"/>
+    <w:lsdException w:name="Grid Table 5 Dark Accent 6" w:uiPriority="50"/>
+    <w:lsdException w:name="Grid Table 6 Colorful Accent 6" w:uiPriority="51"/>
+    <w:lsdException w:name="Grid Table 7 Colorful Accent 6" w:uiPriority="52"/>
+    <w:lsdException w:name="List Table 1 Light" w:uiPriority="46"/>
+    <w:lsdException w:name="List Table 2" w:uiPriority="47"/>
+    <w:lsdException w:name="List Table 3" w:uiPriority="48"/>
+    <w:lsdException w:name="List Table 4" w:uiPriority="49"/>
+    <w:lsdException w:name="List Table 5 Dark" w:uiPriority="50"/>
+    <w:lsdException w:name="List Table 6 Colorful" w:uiPriority="51"/>
+    <w:lsdException w:name="List Table 7 Colorful" w:uiPriority="52"/>
+    <w:lsdException w:name="List Table 1 Light Accent 1" w:uiPriority="46"/>
+    <w:lsdException w:name="List Table 2 Accent 1" w:uiPriority="47"/>
+    <w:lsdException w:name="List Table 3 Accent 1" w:uiPriority="48"/>
+    <w:lsdException w:name="List Table 4 Accent 1" w:uiPriority="49"/>
+    <w:lsdException w:name="List Table 5 Dark Accent 1" w:uiPriority="50"/>
+    <w:lsdException w:name="List Table 6 Colorful Accent 1" w:uiPriority="51"/>
+    <w:lsdException w:name="List Table 7 Colorful Accent 1" w:uiPriority="52"/>
+    <w:lsdException w:name="List Table 1 Light Accent 2" w:uiPriority="46"/>
+    <w:lsdException w:name="List Table 2 Accent 2" w:uiPriority="47"/>
+    <w:lsdException w:name="List Table 3 Accent 2" w:uiPriority="48"/>
+    <w:lsdException w:name="List Table 4 Accent 2" w:uiPriority="49"/>
+    <w:lsdException w:name="List Table 5 Dark Accent 2" w:uiPriority="50"/>
+    <w:lsdException w:name="List Table 6 Colorful Accent 2" w:uiPriority="51"/>
+    <w:lsdException w:name="List Table 7 Colorful Accent 2" w:uiPriority="52"/>
+    <w:lsdException w:name="List Table 1 Light Accent 3" w:uiPriority="46"/>
+    <w:lsdException w:name="List Table 2 Accent 3" w:uiPriority="47"/>
+    <w:lsdException w:name="List Table 3 Accent 3" w:uiPriority="48"/>
+    <w:lsdException w:name="List Table 4 Accent 3" w:uiPriority="49"/>
+    <w:lsdException w:name="List Table 5 Dark Accent 3" w:uiPriority="50"/>
+    <w:lsdException w:name="List Table 6 Colorful Accent 3" w:uiPriority="51"/>
+    <w:lsdException w:name="List Table 7 Colorful Accent 3" w:uiPriority="52"/>
+    <w:lsdException w:name="List Table 1 Light Accent 4" w:uiPriority="46"/>
+    <w:lsdException w:name="List Table 2 Accent 4" w:uiPriority="47"/>
+    <w:lsdException w:name="List Table 3 Accent 4" w:uiPriority="48"/>
+    <w:lsdException w:name="List Table 4 Accent 4" w:uiPriority="49"/>
+    <w:lsdException w:name="List Table 5 Dark Accent 4" w:uiPriority="50"/>
+    <w:lsdException w:name="List Table 6 Colorful Accent 4" w:uiPriority="51"/>
+    <w:lsdException w:name="List Table 7 Colorful Accent 4" w:uiPriority="52"/>
+    <w:lsdException w:name="List Table 1 Light Accent 5" w:uiPriority="46"/>
+    <w:lsdException w:name="List Table 2 Accent 5" w:uiPriority="47"/>
+    <w:lsdException w:name="List Table 3 Accent 5" w:uiPriority="48"/>
+    <w:lsdException w:name="List Table 4 Accent 5" w:uiPriority="49"/>
+    <w:lsdException w:name="List Table 5 Dark Accent 5" w:uiPriority="50"/>
+    <w:lsdException w:name="List Table 6 Colorful Accent 5" w:uiPriority="51"/>
+    <w:lsdException w:name="List Table 7 Colorful Accent 5" w:uiPriority="52"/>
+    <w:lsdException w:name="List Table 1 Light Accent 6" w:uiPriority="46"/>
+    <w:lsdException w:name="List Table 2 Accent 6" w:uiPriority="47"/>
+    <w:lsdException w:name="List Table 3 Accent 6" w:uiPriority="48"/>
+    <w:lsdException w:name="List Table 4 Accent 6" w:uiPriority="49"/>
+    <w:lsdException w:name="List Table 5 Dark Accent 6" w:uiPriority="50"/>
+    <w:lsdException w:name="List Table 6 Colorful Accent 6" w:uiPriority="51"/>
+    <w:lsdException w:name="List Table 7 Colorful Accent 6" w:uiPriority="52"/>
   </w:latentStyles>
   <w:style w:type="paragraph" w:default="1" w:styleId="Normal">
     <w:name w:val="Normal"/>
@@ -11931,180 +11446,180 @@
     </dgm:pt>
   </dgm:ptLst>
   <dgm:cxnLst>
-    <dgm:cxn modelId="{92DB6E06-E1F1-44A0-A1E0-7F839FCA9171}" type="presOf" srcId="{56303F42-5FD7-41DB-9554-34A6AFEE8DA5}" destId="{59054939-2692-44E0-9EA8-CB7E1D4E452D}" srcOrd="1" destOrd="0" presId="urn:microsoft.com/office/officeart/2005/8/layout/hierarchy2"/>
-    <dgm:cxn modelId="{F68AE307-816D-4435-B605-B689C5292316}" type="presOf" srcId="{8BF3AFF5-D73C-4F5C-A785-378D8F16B7FF}" destId="{59DF0F68-80F5-4B98-AA84-B699D604E993}" srcOrd="0" destOrd="0" presId="urn:microsoft.com/office/officeart/2005/8/layout/hierarchy2"/>
-    <dgm:cxn modelId="{B7907E41-9DBD-45E1-959C-C8714D279152}" srcId="{BCE0E6DC-F90D-419F-939E-079C158D95B7}" destId="{9B89A330-B8FD-4C5B-AC40-9034BB25D86B}" srcOrd="2" destOrd="0" parTransId="{AC86DBE0-4DD4-4DBE-BD88-3D617DEDC98A}" sibTransId="{7C0B0E24-302E-4859-9639-072547E172E8}"/>
-    <dgm:cxn modelId="{20E0F964-AD9A-46AE-8CBD-F6C7E9443611}" type="presOf" srcId="{369CEC80-7B48-4588-B10C-7DF4A38FA6A3}" destId="{9D398AA2-F8D1-4D50-8900-48A2CF531AC5}" srcOrd="1" destOrd="0" presId="urn:microsoft.com/office/officeart/2005/8/layout/hierarchy2"/>
-    <dgm:cxn modelId="{08CC4564-BCAF-4F1B-852C-3EDDFD3F9E26}" type="presOf" srcId="{5C75D897-E61D-492D-A667-69AB46C6845F}" destId="{3DD25111-0EE9-4BF4-8B7A-D57B0B7D302F}" srcOrd="0" destOrd="0" presId="urn:microsoft.com/office/officeart/2005/8/layout/hierarchy2"/>
-    <dgm:cxn modelId="{5BF8BB6B-A44A-4EC6-AEB2-061B0D2CD384}" srcId="{9B89A330-B8FD-4C5B-AC40-9034BB25D86B}" destId="{78D4D6B9-F52D-4C6F-B97E-7F14F69DF5DF}" srcOrd="2" destOrd="0" parTransId="{5045248F-7AC6-460E-ADF7-DB1157686C72}" sibTransId="{D51DC8B7-EDCE-4DC7-9E0E-72BEE50C3EE5}"/>
-    <dgm:cxn modelId="{938BAD44-17AC-4F15-89C1-021AC5647DCB}" type="presOf" srcId="{9EEBC5D7-BB67-4B2A-B069-72A6ACD07458}" destId="{F3F2D7F5-0846-4B32-8256-A5FA7D7986A3}" srcOrd="0" destOrd="0" presId="urn:microsoft.com/office/officeart/2005/8/layout/hierarchy2"/>
+    <dgm:cxn modelId="{B9FE62AD-E3C5-4049-900F-740E4FDBE712}" type="presOf" srcId="{8BF3AFF5-D73C-4F5C-A785-378D8F16B7FF}" destId="{5B8BE0B3-DD55-4B88-B35A-391EFDA02890}" srcOrd="1" destOrd="0" presId="urn:microsoft.com/office/officeart/2005/8/layout/hierarchy2"/>
+    <dgm:cxn modelId="{41567919-1BF2-42B2-8C07-3C02BDA1EFAD}" type="presOf" srcId="{50DE11AC-35A3-4DEE-8544-C0950ADA471C}" destId="{6679454B-7484-4A77-9F8B-2A6BF1A3AC30}" srcOrd="1" destOrd="0" presId="urn:microsoft.com/office/officeart/2005/8/layout/hierarchy2"/>
+    <dgm:cxn modelId="{E95B64AB-FCCE-4E3E-8C8C-C13A7AF31E8F}" type="presOf" srcId="{434B96C4-52A1-46EF-83F9-A1C00EEB398C}" destId="{5C7354E3-93CA-4777-B262-042B52981176}" srcOrd="0" destOrd="0" presId="urn:microsoft.com/office/officeart/2005/8/layout/hierarchy2"/>
+    <dgm:cxn modelId="{AC4E56C4-DFC6-4872-80DE-627E59546478}" type="presOf" srcId="{4FDCF92D-E33E-48A9-ABED-533713A49170}" destId="{D640F691-D5ED-4F6B-9011-A78549123426}" srcOrd="0" destOrd="0" presId="urn:microsoft.com/office/officeart/2005/8/layout/hierarchy2"/>
+    <dgm:cxn modelId="{596E5FD8-2407-44A5-A428-DC088AC8776D}" srcId="{9B89A330-B8FD-4C5B-AC40-9034BB25D86B}" destId="{CBDBF273-7279-4CAE-9750-646765CD4D5F}" srcOrd="1" destOrd="0" parTransId="{434B96C4-52A1-46EF-83F9-A1C00EEB398C}" sibTransId="{504CF366-1FF8-4491-AE6E-638D3AFABF9B}"/>
+    <dgm:cxn modelId="{39CB75B3-663B-40CF-8F88-12210043E7B2}" srcId="{65E971BF-AF5F-4610-A893-E9C8DE3E7D51}" destId="{DEB5A964-D1E0-446B-A5FE-3447368675A9}" srcOrd="0" destOrd="0" parTransId="{CA4A747D-8274-44D4-B529-69655E91EB71}" sibTransId="{57286E29-DDF3-49B3-B92C-D8A21C080153}"/>
+    <dgm:cxn modelId="{5587F104-C1EC-415B-98EA-CFD0D6F12EB9}" srcId="{CB17FF71-3E66-4E95-9C8E-9467D054F523}" destId="{BA2F01CD-3DDF-4A5E-80AE-28302B29E9B6}" srcOrd="0" destOrd="0" parTransId="{9A99CDCD-1173-4A6F-9C32-015CD0E7C036}" sibTransId="{337441E8-203B-4D52-B387-29C36847A440}"/>
+    <dgm:cxn modelId="{EDDEB0EC-96A2-4320-A747-0F71A6D30F7D}" type="presOf" srcId="{9A99CDCD-1173-4A6F-9C32-015CD0E7C036}" destId="{6BC2687A-A3A1-443A-8083-CC3DABEA6916}" srcOrd="1" destOrd="0" presId="urn:microsoft.com/office/officeart/2005/8/layout/hierarchy2"/>
+    <dgm:cxn modelId="{91405E3F-EE48-4E95-B05E-2AC9BBD85D9A}" type="presOf" srcId="{5DBC7EFC-BC34-4BC3-81E7-A25DD72E6CC9}" destId="{6E333359-5847-4158-A58E-1FEF578A23DF}" srcOrd="0" destOrd="0" presId="urn:microsoft.com/office/officeart/2005/8/layout/hierarchy2"/>
+    <dgm:cxn modelId="{CC314F93-9554-467B-86C4-BE1E3D143A5F}" type="presOf" srcId="{BCE0E6DC-F90D-419F-939E-079C158D95B7}" destId="{F8B0446A-FFEA-43B7-A155-845C3037BD2F}" srcOrd="0" destOrd="0" presId="urn:microsoft.com/office/officeart/2005/8/layout/hierarchy2"/>
+    <dgm:cxn modelId="{B0D6BA62-8047-4D10-9734-015EC79F859F}" srcId="{CB17FF71-3E66-4E95-9C8E-9467D054F523}" destId="{F1D30444-B7BC-456B-A3F4-6A51FC325A34}" srcOrd="1" destOrd="0" parTransId="{36B7712E-041C-437A-871F-AC35335469B7}" sibTransId="{5D689B53-49AC-4791-B47F-43700D235F6A}"/>
+    <dgm:cxn modelId="{85CD4F93-FAAB-4059-A171-468C6F94AA4B}" type="presOf" srcId="{8BF3AFF5-D73C-4F5C-A785-378D8F16B7FF}" destId="{59DF0F68-80F5-4B98-AA84-B699D604E993}" srcOrd="0" destOrd="0" presId="urn:microsoft.com/office/officeart/2005/8/layout/hierarchy2"/>
+    <dgm:cxn modelId="{DE1018F4-DA8F-4357-9C89-7E4D6B7A0C77}" srcId="{BCE0E6DC-F90D-419F-939E-079C158D95B7}" destId="{FCE5C284-1885-4B47-BAB7-EF245ADC8DB6}" srcOrd="3" destOrd="0" parTransId="{5C75D897-E61D-492D-A667-69AB46C6845F}" sibTransId="{AEA8FD7C-DADA-4BEE-8EB2-2DDE82443B97}"/>
+    <dgm:cxn modelId="{3C4E2473-E084-4707-9364-E913D58FA294}" type="presOf" srcId="{65E971BF-AF5F-4610-A893-E9C8DE3E7D51}" destId="{F1547B8E-DE41-4400-8004-ADBF969E1605}" srcOrd="0" destOrd="0" presId="urn:microsoft.com/office/officeart/2005/8/layout/hierarchy2"/>
+    <dgm:cxn modelId="{E9293F5F-DAD6-4D0B-9008-4BFF3188B9E3}" srcId="{F1D30444-B7BC-456B-A3F4-6A51FC325A34}" destId="{7F011F7E-379B-46AE-954F-8BDC29352FDD}" srcOrd="0" destOrd="0" parTransId="{50DE11AC-35A3-4DEE-8544-C0950ADA471C}" sibTransId="{19C445DD-DAD8-4242-A788-AF0472D9DAC6}"/>
+    <dgm:cxn modelId="{4323B928-01DB-447C-A33C-F3071D6DAA6E}" type="presOf" srcId="{6827AA3D-F919-43DF-8ABC-68C10DF29CF3}" destId="{603164F3-9FCD-40F1-B2CE-2266507AC23D}" srcOrd="1" destOrd="0" presId="urn:microsoft.com/office/officeart/2005/8/layout/hierarchy2"/>
+    <dgm:cxn modelId="{A0D23C47-C1F5-4166-8FF8-2F60A782EDE6}" type="presOf" srcId="{DEB5A964-D1E0-446B-A5FE-3447368675A9}" destId="{784ECD4C-C623-497B-A65B-6B3B54FB4AE2}" srcOrd="0" destOrd="0" presId="urn:microsoft.com/office/officeart/2005/8/layout/hierarchy2"/>
+    <dgm:cxn modelId="{3BDFB869-FBB1-44BC-AC55-FDE4E200E0DB}" type="presOf" srcId="{E8FD8519-1045-4681-8FAB-C51282ECFE49}" destId="{042089DD-EB9C-4BC3-8AD5-83C9A1C855BD}" srcOrd="0" destOrd="0" presId="urn:microsoft.com/office/officeart/2005/8/layout/hierarchy2"/>
+    <dgm:cxn modelId="{F6F9E804-067B-4484-B127-4B2BF5DD88C4}" srcId="{74054D9B-9224-4B9E-917F-1E7A6D42F8EE}" destId="{4AFF2329-406B-41D9-AF02-9333D6B65DAC}" srcOrd="4" destOrd="0" parTransId="{E8FD8519-1045-4681-8FAB-C51282ECFE49}" sibTransId="{9F02F13A-72C8-478D-97F3-93917EFCC92A}"/>
+    <dgm:cxn modelId="{D6D57679-A4DD-4429-AFF4-A3B0B7082D69}" type="presOf" srcId="{14B6E4B9-DD47-462D-AC2F-76DEF4BFA6CE}" destId="{B44981D4-967E-45DD-84A8-A753EA1D4614}" srcOrd="0" destOrd="0" presId="urn:microsoft.com/office/officeart/2005/8/layout/hierarchy2"/>
+    <dgm:cxn modelId="{F549AD3E-9A13-4611-AE2B-DCB1483D4435}" type="presOf" srcId="{9A99CDCD-1173-4A6F-9C32-015CD0E7C036}" destId="{4C49C468-20E7-4CD7-9BD0-B71C380F4F7F}" srcOrd="0" destOrd="0" presId="urn:microsoft.com/office/officeart/2005/8/layout/hierarchy2"/>
+    <dgm:cxn modelId="{5CE23897-3A95-460E-89AA-08649A3AE72C}" type="presOf" srcId="{5045248F-7AC6-460E-ADF7-DB1157686C72}" destId="{57C26E31-7CE9-4494-A37B-4BD8CD14235C}" srcOrd="1" destOrd="0" presId="urn:microsoft.com/office/officeart/2005/8/layout/hierarchy2"/>
+    <dgm:cxn modelId="{592A6D06-6DA6-417E-A685-B56B056B4478}" type="presOf" srcId="{D5820ECC-338C-4A11-B6D1-593D9DEA6E33}" destId="{A4470538-262B-4975-9F79-6F089272E1BF}" srcOrd="0" destOrd="0" presId="urn:microsoft.com/office/officeart/2005/8/layout/hierarchy2"/>
     <dgm:cxn modelId="{D8E7E1B7-14A2-431F-B2D9-B3958CFBB45F}" srcId="{9B89A330-B8FD-4C5B-AC40-9034BB25D86B}" destId="{D5820ECC-338C-4A11-B6D1-593D9DEA6E33}" srcOrd="0" destOrd="0" parTransId="{8BF3AFF5-D73C-4F5C-A785-378D8F16B7FF}" sibTransId="{DB8621C7-BD36-4FB9-B2E8-7B1541499EED}"/>
-    <dgm:cxn modelId="{C6EE181D-9CE3-4379-BBB3-ADBABB647158}" type="presOf" srcId="{E8FD8519-1045-4681-8FAB-C51282ECFE49}" destId="{042089DD-EB9C-4BC3-8AD5-83C9A1C855BD}" srcOrd="0" destOrd="0" presId="urn:microsoft.com/office/officeart/2005/8/layout/hierarchy2"/>
+    <dgm:cxn modelId="{91EF9798-E1B3-48B2-A687-B7DE825FB68F}" type="presOf" srcId="{4C8EE6F7-7421-4678-A68F-3662676057F4}" destId="{7665EFEA-D229-4C29-A34A-85DE29192CD8}" srcOrd="1" destOrd="0" presId="urn:microsoft.com/office/officeart/2005/8/layout/hierarchy2"/>
+    <dgm:cxn modelId="{C21B364D-3069-456A-A0D7-128AD3854130}" type="presOf" srcId="{369CEC80-7B48-4588-B10C-7DF4A38FA6A3}" destId="{9D398AA2-F8D1-4D50-8900-48A2CF531AC5}" srcOrd="1" destOrd="0" presId="urn:microsoft.com/office/officeart/2005/8/layout/hierarchy2"/>
+    <dgm:cxn modelId="{59B0D8C8-259F-4CC0-B48E-13BB017958B4}" type="presOf" srcId="{9B89A330-B8FD-4C5B-AC40-9034BB25D86B}" destId="{6FF3C980-1C70-4481-B259-85907CF9C800}" srcOrd="0" destOrd="0" presId="urn:microsoft.com/office/officeart/2005/8/layout/hierarchy2"/>
+    <dgm:cxn modelId="{B23AE9BA-710E-42DD-AC35-FFFFF62F2065}" type="presOf" srcId="{78D4D6B9-F52D-4C6F-B97E-7F14F69DF5DF}" destId="{524BBACA-2DEB-42FF-B9D5-83233FD62B4A}" srcOrd="0" destOrd="0" presId="urn:microsoft.com/office/officeart/2005/8/layout/hierarchy2"/>
+    <dgm:cxn modelId="{0CD7C294-D656-4DE5-A977-4C7B11032E1E}" type="presOf" srcId="{5A34173D-3CF7-427B-ACA0-B74F3C33AEA6}" destId="{1B427857-ACC1-4226-B740-2B9E49D45250}" srcOrd="0" destOrd="0" presId="urn:microsoft.com/office/officeart/2005/8/layout/hierarchy2"/>
+    <dgm:cxn modelId="{32049ACB-233A-4635-B854-521298A27586}" type="presOf" srcId="{5C75D897-E61D-492D-A667-69AB46C6845F}" destId="{1C3802AC-0701-454C-99F2-13A991783144}" srcOrd="1" destOrd="0" presId="urn:microsoft.com/office/officeart/2005/8/layout/hierarchy2"/>
     <dgm:cxn modelId="{FAEA9ECA-50AF-4B26-8EB9-7BE370FC5ED5}" srcId="{74054D9B-9224-4B9E-917F-1E7A6D42F8EE}" destId="{65E971BF-AF5F-4610-A893-E9C8DE3E7D51}" srcOrd="2" destOrd="0" parTransId="{56303F42-5FD7-41DB-9554-34A6AFEE8DA5}" sibTransId="{7C56BBA4-F7C6-4E2D-B76F-14506AEC07A7}"/>
-    <dgm:cxn modelId="{4C75ED18-4180-441C-9640-FC836DF54EB9}" type="presOf" srcId="{14B6E4B9-DD47-462D-AC2F-76DEF4BFA6CE}" destId="{8B21F8B1-BDD8-494E-8CCE-755A5747C55A}" srcOrd="1" destOrd="0" presId="urn:microsoft.com/office/officeart/2005/8/layout/hierarchy2"/>
-    <dgm:cxn modelId="{90C8532E-B9DD-40CA-825C-693B353CF351}" type="presOf" srcId="{AC86DBE0-4DD4-4DBE-BD88-3D617DEDC98A}" destId="{0DAC1CFE-2FCC-4A05-A380-AF0120AD5298}" srcOrd="1" destOrd="0" presId="urn:microsoft.com/office/officeart/2005/8/layout/hierarchy2"/>
-    <dgm:cxn modelId="{0D898EF8-0F22-4959-863E-9B29AB9895DD}" type="presOf" srcId="{36B7712E-041C-437A-871F-AC35335469B7}" destId="{0C7F4F99-E752-47B7-9FF5-677097DAC1B2}" srcOrd="0" destOrd="0" presId="urn:microsoft.com/office/officeart/2005/8/layout/hierarchy2"/>
-    <dgm:cxn modelId="{39CB75B3-663B-40CF-8F88-12210043E7B2}" srcId="{65E971BF-AF5F-4610-A893-E9C8DE3E7D51}" destId="{DEB5A964-D1E0-446B-A5FE-3447368675A9}" srcOrd="0" destOrd="0" parTransId="{CA4A747D-8274-44D4-B529-69655E91EB71}" sibTransId="{57286E29-DDF3-49B3-B92C-D8A21C080153}"/>
-    <dgm:cxn modelId="{B461E51B-9DC3-47E9-9616-B0522D000FDD}" type="presOf" srcId="{50DE11AC-35A3-4DEE-8544-C0950ADA471C}" destId="{0E0C3E86-A4FD-4E58-9869-5B3CB7EC8C6E}" srcOrd="0" destOrd="0" presId="urn:microsoft.com/office/officeart/2005/8/layout/hierarchy2"/>
-    <dgm:cxn modelId="{4FC98A23-7516-4CBB-9BBF-5FEC8CA99094}" type="presOf" srcId="{CB17FF71-3E66-4E95-9C8E-9467D054F523}" destId="{AAFD4D7A-A382-47AC-B7EB-B3AF13A61925}" srcOrd="0" destOrd="0" presId="urn:microsoft.com/office/officeart/2005/8/layout/hierarchy2"/>
-    <dgm:cxn modelId="{ACE844D7-D5FB-4A8C-81D6-3BBEF6E49D88}" type="presOf" srcId="{4C8EE6F7-7421-4678-A68F-3662676057F4}" destId="{C495A39B-60F6-4491-8AE1-372AA770850C}" srcOrd="0" destOrd="0" presId="urn:microsoft.com/office/officeart/2005/8/layout/hierarchy2"/>
-    <dgm:cxn modelId="{53243DA3-BE28-4649-A2A3-1A54A4935D00}" type="presOf" srcId="{3032776B-B469-4B46-88E0-0DEFE9B697B6}" destId="{8CD5737A-C01C-4847-96B7-FE269D7E06D0}" srcOrd="0" destOrd="0" presId="urn:microsoft.com/office/officeart/2005/8/layout/hierarchy2"/>
-    <dgm:cxn modelId="{A4032C0B-0B3A-4DDE-948E-8822E50658A4}" type="presOf" srcId="{A845C32A-7838-472F-BA68-3F9D64458992}" destId="{164A9CEA-DE98-4FA4-87CB-85FB7D01157D}" srcOrd="0" destOrd="0" presId="urn:microsoft.com/office/officeart/2005/8/layout/hierarchy2"/>
-    <dgm:cxn modelId="{BF6ECE65-98F1-425A-A38F-5CD2C4A700B7}" srcId="{74054D9B-9224-4B9E-917F-1E7A6D42F8EE}" destId="{A845C32A-7838-472F-BA68-3F9D64458992}" srcOrd="1" destOrd="0" parTransId="{6827AA3D-F919-43DF-8ABC-68C10DF29CF3}" sibTransId="{9964EEBC-DB6B-4133-8CC8-CDDF135D1DB2}"/>
-    <dgm:cxn modelId="{A48801D1-9FF0-4D38-83DE-4A85FAA2B5F7}" type="presOf" srcId="{9A99CDCD-1173-4A6F-9C32-015CD0E7C036}" destId="{6BC2687A-A3A1-443A-8083-CC3DABEA6916}" srcOrd="1" destOrd="0" presId="urn:microsoft.com/office/officeart/2005/8/layout/hierarchy2"/>
-    <dgm:cxn modelId="{FA26FC39-574E-4D6B-A070-086B0678AEE9}" type="presOf" srcId="{50DE11AC-35A3-4DEE-8544-C0950ADA471C}" destId="{6679454B-7484-4A77-9F8B-2A6BF1A3AC30}" srcOrd="1" destOrd="0" presId="urn:microsoft.com/office/officeart/2005/8/layout/hierarchy2"/>
-    <dgm:cxn modelId="{68E26851-BBF4-4871-BB82-202FCA622729}" type="presOf" srcId="{6827AA3D-F919-43DF-8ABC-68C10DF29CF3}" destId="{603164F3-9FCD-40F1-B2CE-2266507AC23D}" srcOrd="1" destOrd="0" presId="urn:microsoft.com/office/officeart/2005/8/layout/hierarchy2"/>
-    <dgm:cxn modelId="{C6F7A576-7BDA-40FC-AD3B-D30B070EFBB7}" type="presOf" srcId="{434B96C4-52A1-46EF-83F9-A1C00EEB398C}" destId="{5C7354E3-93CA-4777-B262-042B52981176}" srcOrd="0" destOrd="0" presId="urn:microsoft.com/office/officeart/2005/8/layout/hierarchy2"/>
-    <dgm:cxn modelId="{9D377FE6-B898-4CA8-A02B-2BDE62FFA318}" type="presOf" srcId="{9A99CDCD-1173-4A6F-9C32-015CD0E7C036}" destId="{4C49C468-20E7-4CD7-9BD0-B71C380F4F7F}" srcOrd="0" destOrd="0" presId="urn:microsoft.com/office/officeart/2005/8/layout/hierarchy2"/>
-    <dgm:cxn modelId="{6A19E7CF-FF9A-4C00-B9B8-3A295AB60B1A}" srcId="{FCE5C284-1885-4B47-BAB7-EF245ADC8DB6}" destId="{9EEBC5D7-BB67-4B2A-B069-72A6ACD07458}" srcOrd="0" destOrd="0" parTransId="{5DBC7EFC-BC34-4BC3-81E7-A25DD72E6CC9}" sibTransId="{8B8486F4-DCDB-4D35-917A-F8C633231B40}"/>
-    <dgm:cxn modelId="{52EE3BC4-2D16-4675-A929-5F9B6C94C0F1}" type="presOf" srcId="{BA2F01CD-3DDF-4A5E-80AE-28302B29E9B6}" destId="{867C6E9F-C735-4031-AF14-A8DAAEA08FE5}" srcOrd="0" destOrd="0" presId="urn:microsoft.com/office/officeart/2005/8/layout/hierarchy2"/>
-    <dgm:cxn modelId="{86E65A62-65EC-48E8-86E1-726F2EB37388}" srcId="{CB17FF71-3E66-4E95-9C8E-9467D054F523}" destId="{FBA75FB3-7736-47D4-8499-BAEDD7FF3F6A}" srcOrd="2" destOrd="0" parTransId="{14B6E4B9-DD47-462D-AC2F-76DEF4BFA6CE}" sibTransId="{2AE80025-383A-45ED-B899-077CEC11CFD6}"/>
-    <dgm:cxn modelId="{67C11353-D9F0-454B-A976-F77E8EB13638}" type="presOf" srcId="{AC86DBE0-4DD4-4DBE-BD88-3D617DEDC98A}" destId="{61F1FF00-BC3F-4A57-9566-DDFCAC9C9750}" srcOrd="0" destOrd="0" presId="urn:microsoft.com/office/officeart/2005/8/layout/hierarchy2"/>
-    <dgm:cxn modelId="{3BC8E4DD-87F2-45F4-88EF-5B81C14AF0AD}" type="presOf" srcId="{D38711FE-DEFD-4902-A6BB-209CD50502DA}" destId="{87200F9D-1BE2-49A6-ADF8-16CEE26FB6EE}" srcOrd="1" destOrd="0" presId="urn:microsoft.com/office/officeart/2005/8/layout/hierarchy2"/>
+    <dgm:cxn modelId="{929FD0AC-F607-4208-88B5-3B7EF6522151}" type="presOf" srcId="{CBDBF273-7279-4CAE-9750-646765CD4D5F}" destId="{D4C26FFA-067D-42F1-9A5C-3B2984D2A963}" srcOrd="0" destOrd="0" presId="urn:microsoft.com/office/officeart/2005/8/layout/hierarchy2"/>
+    <dgm:cxn modelId="{4F871891-5AD6-4505-B33A-ED5A959DF1AD}" type="presOf" srcId="{14B6E4B9-DD47-462D-AC2F-76DEF4BFA6CE}" destId="{8B21F8B1-BDD8-494E-8CCE-755A5747C55A}" srcOrd="1" destOrd="0" presId="urn:microsoft.com/office/officeart/2005/8/layout/hierarchy2"/>
+    <dgm:cxn modelId="{AB23C895-A30C-48DE-88FD-AC756B42426C}" type="presOf" srcId="{4C8EE6F7-7421-4678-A68F-3662676057F4}" destId="{C495A39B-60F6-4491-8AE1-372AA770850C}" srcOrd="0" destOrd="0" presId="urn:microsoft.com/office/officeart/2005/8/layout/hierarchy2"/>
+    <dgm:cxn modelId="{47E4B129-30BD-4F11-9A9E-E88DF5D313DD}" type="presOf" srcId="{CA4A747D-8274-44D4-B529-69655E91EB71}" destId="{715ECC8B-BF3E-4418-BF4F-9B84C2C21EFB}" srcOrd="0" destOrd="0" presId="urn:microsoft.com/office/officeart/2005/8/layout/hierarchy2"/>
+    <dgm:cxn modelId="{85C9A743-FC04-4CE3-83FB-31E7D4A62771}" type="presOf" srcId="{50DE11AC-35A3-4DEE-8544-C0950ADA471C}" destId="{0E0C3E86-A4FD-4E58-9869-5B3CB7EC8C6E}" srcOrd="0" destOrd="0" presId="urn:microsoft.com/office/officeart/2005/8/layout/hierarchy2"/>
     <dgm:cxn modelId="{10122668-4C27-46E8-8CD5-3D4398AF41F0}" srcId="{4FDCF92D-E33E-48A9-ABED-533713A49170}" destId="{BCE0E6DC-F90D-419F-939E-079C158D95B7}" srcOrd="0" destOrd="0" parTransId="{2E8FED18-1F9A-4753-BF23-0E467D36B700}" sibTransId="{0BF8780B-4BDA-4902-9FC7-4D6D16E229BF}"/>
     <dgm:cxn modelId="{186AC5DC-D950-4953-B12C-3F7F2B5AE4DD}" srcId="{74054D9B-9224-4B9E-917F-1E7A6D42F8EE}" destId="{CB87B244-1715-4935-BF1F-D697BA9345EB}" srcOrd="0" destOrd="0" parTransId="{3032776B-B469-4B46-88E0-0DEFE9B697B6}" sibTransId="{C9FDF02A-BECB-4405-9C30-140DD4F2DD1B}"/>
-    <dgm:cxn modelId="{AF6C4DD6-7A78-40C2-B87C-DBF6541D4780}" type="presOf" srcId="{7F011F7E-379B-46AE-954F-8BDC29352FDD}" destId="{1C666EED-2BF0-4AF1-905D-28BE0FE66DA4}" srcOrd="0" destOrd="0" presId="urn:microsoft.com/office/officeart/2005/8/layout/hierarchy2"/>
-    <dgm:cxn modelId="{0C7B7672-DAD1-4854-994E-0B97B96763F8}" type="presOf" srcId="{DEB5A964-D1E0-446B-A5FE-3447368675A9}" destId="{784ECD4C-C623-497B-A65B-6B3B54FB4AE2}" srcOrd="0" destOrd="0" presId="urn:microsoft.com/office/officeart/2005/8/layout/hierarchy2"/>
-    <dgm:cxn modelId="{F4011003-EC5E-4C82-8585-9732F62EB82B}" type="presOf" srcId="{BCE0E6DC-F90D-419F-939E-079C158D95B7}" destId="{F8B0446A-FFEA-43B7-A155-845C3037BD2F}" srcOrd="0" destOrd="0" presId="urn:microsoft.com/office/officeart/2005/8/layout/hierarchy2"/>
-    <dgm:cxn modelId="{AFAFC34D-1BD1-42A0-BF4A-DE48AB339AAE}" type="presOf" srcId="{CBDBF273-7279-4CAE-9750-646765CD4D5F}" destId="{D4C26FFA-067D-42F1-9A5C-3B2984D2A963}" srcOrd="0" destOrd="0" presId="urn:microsoft.com/office/officeart/2005/8/layout/hierarchy2"/>
-    <dgm:cxn modelId="{E9293F5F-DAD6-4D0B-9008-4BFF3188B9E3}" srcId="{F1D30444-B7BC-456B-A3F4-6A51FC325A34}" destId="{7F011F7E-379B-46AE-954F-8BDC29352FDD}" srcOrd="0" destOrd="0" parTransId="{50DE11AC-35A3-4DEE-8544-C0950ADA471C}" sibTransId="{19C445DD-DAD8-4242-A788-AF0472D9DAC6}"/>
-    <dgm:cxn modelId="{9BFB001E-1E72-42A8-A022-47B19E886308}" type="presOf" srcId="{6827AA3D-F919-43DF-8ABC-68C10DF29CF3}" destId="{936BB599-40BC-420F-9E28-95CE136055AA}" srcOrd="0" destOrd="0" presId="urn:microsoft.com/office/officeart/2005/8/layout/hierarchy2"/>
-    <dgm:cxn modelId="{F1E569CD-441D-41A9-9BDF-23249FD6C464}" type="presOf" srcId="{4AFF2329-406B-41D9-AF02-9333D6B65DAC}" destId="{34C4D328-1305-4411-BA01-832D34DC3E4A}" srcOrd="0" destOrd="0" presId="urn:microsoft.com/office/officeart/2005/8/layout/hierarchy2"/>
-    <dgm:cxn modelId="{015739F2-9E4D-46BA-AD12-316758C1A926}" type="presOf" srcId="{9B89A330-B8FD-4C5B-AC40-9034BB25D86B}" destId="{6FF3C980-1C70-4481-B259-85907CF9C800}" srcOrd="0" destOrd="0" presId="urn:microsoft.com/office/officeart/2005/8/layout/hierarchy2"/>
-    <dgm:cxn modelId="{0956A92E-3842-4D80-A285-E6FA67AEACF3}" type="presOf" srcId="{FBA75FB3-7736-47D4-8499-BAEDD7FF3F6A}" destId="{8D2986EE-9B31-47E2-9096-A50A20F9DE48}" srcOrd="0" destOrd="0" presId="urn:microsoft.com/office/officeart/2005/8/layout/hierarchy2"/>
-    <dgm:cxn modelId="{B3D2B4FC-C9D4-42DF-A089-D10D82CE3580}" type="presOf" srcId="{36B7712E-041C-437A-871F-AC35335469B7}" destId="{B21F9445-23FC-4F5B-BE88-D4BDBE48CC00}" srcOrd="1" destOrd="0" presId="urn:microsoft.com/office/officeart/2005/8/layout/hierarchy2"/>
-    <dgm:cxn modelId="{B0295A37-4544-4AFA-90F5-DA1F798BA359}" type="presOf" srcId="{8BF3AFF5-D73C-4F5C-A785-378D8F16B7FF}" destId="{5B8BE0B3-DD55-4B88-B35A-391EFDA02890}" srcOrd="1" destOrd="0" presId="urn:microsoft.com/office/officeart/2005/8/layout/hierarchy2"/>
-    <dgm:cxn modelId="{DE1018F4-DA8F-4357-9C89-7E4D6B7A0C77}" srcId="{BCE0E6DC-F90D-419F-939E-079C158D95B7}" destId="{FCE5C284-1885-4B47-BAB7-EF245ADC8DB6}" srcOrd="3" destOrd="0" parTransId="{5C75D897-E61D-492D-A667-69AB46C6845F}" sibTransId="{AEA8FD7C-DADA-4BEE-8EB2-2DDE82443B97}"/>
-    <dgm:cxn modelId="{576BC91C-98DD-4BA8-ABFF-996C79597ACC}" type="presOf" srcId="{5DBC7EFC-BC34-4BC3-81E7-A25DD72E6CC9}" destId="{6E333359-5847-4158-A58E-1FEF578A23DF}" srcOrd="0" destOrd="0" presId="urn:microsoft.com/office/officeart/2005/8/layout/hierarchy2"/>
-    <dgm:cxn modelId="{C3E7F668-CBDD-4871-A198-ED0F8288BF6D}" type="presOf" srcId="{434B96C4-52A1-46EF-83F9-A1C00EEB398C}" destId="{02FE2460-585B-4EC9-9D5B-CFCA93139899}" srcOrd="1" destOrd="0" presId="urn:microsoft.com/office/officeart/2005/8/layout/hierarchy2"/>
-    <dgm:cxn modelId="{E270820A-F76C-48C5-8F85-FA5602EE8BBE}" type="presOf" srcId="{369CEC80-7B48-4588-B10C-7DF4A38FA6A3}" destId="{A9177028-D0BA-4775-ACD7-3400D7C5A6B2}" srcOrd="0" destOrd="0" presId="urn:microsoft.com/office/officeart/2005/8/layout/hierarchy2"/>
-    <dgm:cxn modelId="{9D689779-3141-4C8E-B795-1D211B9F4D7A}" type="presOf" srcId="{E8FD8519-1045-4681-8FAB-C51282ECFE49}" destId="{A0968D67-EA3C-4DB1-9074-C65DA457FB8F}" srcOrd="1" destOrd="0" presId="urn:microsoft.com/office/officeart/2005/8/layout/hierarchy2"/>
-    <dgm:cxn modelId="{89791773-4A3A-4C68-A538-847AFDBC77E4}" type="presOf" srcId="{D5820ECC-338C-4A11-B6D1-593D9DEA6E33}" destId="{A4470538-262B-4975-9F79-6F089272E1BF}" srcOrd="0" destOrd="0" presId="urn:microsoft.com/office/officeart/2005/8/layout/hierarchy2"/>
+    <dgm:cxn modelId="{83CCA073-47A0-47C7-B9AC-4037BBBE644B}" type="presOf" srcId="{36B7712E-041C-437A-871F-AC35335469B7}" destId="{B21F9445-23FC-4F5B-BE88-D4BDBE48CC00}" srcOrd="1" destOrd="0" presId="urn:microsoft.com/office/officeart/2005/8/layout/hierarchy2"/>
+    <dgm:cxn modelId="{AC36EDD6-C614-44CE-9F32-CD3B95382D0B}" type="presOf" srcId="{434B96C4-52A1-46EF-83F9-A1C00EEB398C}" destId="{02FE2460-585B-4EC9-9D5B-CFCA93139899}" srcOrd="1" destOrd="0" presId="urn:microsoft.com/office/officeart/2005/8/layout/hierarchy2"/>
+    <dgm:cxn modelId="{D747D688-AFD2-477A-9160-2E90693CF87D}" type="presOf" srcId="{CB87B244-1715-4935-BF1F-D697BA9345EB}" destId="{242B01D6-626D-4F86-9E50-73E343CF83C9}" srcOrd="0" destOrd="0" presId="urn:microsoft.com/office/officeart/2005/8/layout/hierarchy2"/>
+    <dgm:cxn modelId="{AF851C39-34F5-4CF7-8940-5DCCD9085913}" type="presOf" srcId="{6827AA3D-F919-43DF-8ABC-68C10DF29CF3}" destId="{936BB599-40BC-420F-9E28-95CE136055AA}" srcOrd="0" destOrd="0" presId="urn:microsoft.com/office/officeart/2005/8/layout/hierarchy2"/>
+    <dgm:cxn modelId="{B121C307-7137-4022-B081-0A2C8D9B0D2A}" type="presOf" srcId="{FBA75FB3-7736-47D4-8499-BAEDD7FF3F6A}" destId="{8D2986EE-9B31-47E2-9096-A50A20F9DE48}" srcOrd="0" destOrd="0" presId="urn:microsoft.com/office/officeart/2005/8/layout/hierarchy2"/>
+    <dgm:cxn modelId="{6EA0EBB9-5236-47FB-A4EF-44D599B640AC}" type="presOf" srcId="{4AFF2329-406B-41D9-AF02-9333D6B65DAC}" destId="{34C4D328-1305-4411-BA01-832D34DC3E4A}" srcOrd="0" destOrd="0" presId="urn:microsoft.com/office/officeart/2005/8/layout/hierarchy2"/>
+    <dgm:cxn modelId="{EF66C51D-5652-41C8-9EEA-DBABCED7BFDC}" type="presOf" srcId="{5DBC7EFC-BC34-4BC3-81E7-A25DD72E6CC9}" destId="{2AA20CAB-659D-49A2-9B2C-2CFA697152B7}" srcOrd="1" destOrd="0" presId="urn:microsoft.com/office/officeart/2005/8/layout/hierarchy2"/>
+    <dgm:cxn modelId="{AADC63A8-448B-4F07-B742-6BBB4ECD6DC1}" type="presOf" srcId="{9EEBC5D7-BB67-4B2A-B069-72A6ACD07458}" destId="{F3F2D7F5-0846-4B32-8256-A5FA7D7986A3}" srcOrd="0" destOrd="0" presId="urn:microsoft.com/office/officeart/2005/8/layout/hierarchy2"/>
+    <dgm:cxn modelId="{4258ECB7-89C0-46B6-A3AC-ABD47D8C1F29}" type="presOf" srcId="{BA2F01CD-3DDF-4A5E-80AE-28302B29E9B6}" destId="{867C6E9F-C735-4031-AF14-A8DAAEA08FE5}" srcOrd="0" destOrd="0" presId="urn:microsoft.com/office/officeart/2005/8/layout/hierarchy2"/>
+    <dgm:cxn modelId="{94B6C994-A26D-4CD6-8DA2-8C0DE7CC249C}" type="presOf" srcId="{D38711FE-DEFD-4902-A6BB-209CD50502DA}" destId="{87200F9D-1BE2-49A6-ADF8-16CEE26FB6EE}" srcOrd="1" destOrd="0" presId="urn:microsoft.com/office/officeart/2005/8/layout/hierarchy2"/>
+    <dgm:cxn modelId="{E5E1C7CD-E1DE-45BA-A81C-8C06F3254C4C}" type="presOf" srcId="{5C75D897-E61D-492D-A667-69AB46C6845F}" destId="{3DD25111-0EE9-4BF4-8B7A-D57B0B7D302F}" srcOrd="0" destOrd="0" presId="urn:microsoft.com/office/officeart/2005/8/layout/hierarchy2"/>
+    <dgm:cxn modelId="{5BF8BB6B-A44A-4EC6-AEB2-061B0D2CD384}" srcId="{9B89A330-B8FD-4C5B-AC40-9034BB25D86B}" destId="{78D4D6B9-F52D-4C6F-B97E-7F14F69DF5DF}" srcOrd="2" destOrd="0" parTransId="{5045248F-7AC6-460E-ADF7-DB1157686C72}" sibTransId="{D51DC8B7-EDCE-4DC7-9E0E-72BEE50C3EE5}"/>
+    <dgm:cxn modelId="{6A19E7CF-FF9A-4C00-B9B8-3A295AB60B1A}" srcId="{FCE5C284-1885-4B47-BAB7-EF245ADC8DB6}" destId="{9EEBC5D7-BB67-4B2A-B069-72A6ACD07458}" srcOrd="0" destOrd="0" parTransId="{5DBC7EFC-BC34-4BC3-81E7-A25DD72E6CC9}" sibTransId="{8B8486F4-DCDB-4D35-917A-F8C633231B40}"/>
+    <dgm:cxn modelId="{12E18580-64EB-470B-8EC0-A1D9D198FAE0}" type="presOf" srcId="{3032776B-B469-4B46-88E0-0DEFE9B697B6}" destId="{8CD5737A-C01C-4847-96B7-FE269D7E06D0}" srcOrd="0" destOrd="0" presId="urn:microsoft.com/office/officeart/2005/8/layout/hierarchy2"/>
+    <dgm:cxn modelId="{870BF618-615D-4FF1-BBEC-E96F65C298AA}" type="presOf" srcId="{74054D9B-9224-4B9E-917F-1E7A6D42F8EE}" destId="{E3A2D5EC-E133-4612-971A-A7DA17DAA804}" srcOrd="0" destOrd="0" presId="urn:microsoft.com/office/officeart/2005/8/layout/hierarchy2"/>
     <dgm:cxn modelId="{20B85E52-9337-47AA-9748-860010F89CAD}" srcId="{BCE0E6DC-F90D-419F-939E-079C158D95B7}" destId="{74054D9B-9224-4B9E-917F-1E7A6D42F8EE}" srcOrd="0" destOrd="0" parTransId="{4C8EE6F7-7421-4678-A68F-3662676057F4}" sibTransId="{503E4ABD-3EBF-4BE2-934C-63D288C30B9F}"/>
-    <dgm:cxn modelId="{E9FA3D48-778C-41E5-9407-F60D138C1AF5}" type="presOf" srcId="{5A34173D-3CF7-427B-ACA0-B74F3C33AEA6}" destId="{1B427857-ACC1-4226-B740-2B9E49D45250}" srcOrd="0" destOrd="0" presId="urn:microsoft.com/office/officeart/2005/8/layout/hierarchy2"/>
+    <dgm:cxn modelId="{033E9066-6620-44EA-8A43-87E873841470}" type="presOf" srcId="{5045248F-7AC6-460E-ADF7-DB1157686C72}" destId="{371BC649-23F7-4424-B5F1-E89C10486ACA}" srcOrd="0" destOrd="0" presId="urn:microsoft.com/office/officeart/2005/8/layout/hierarchy2"/>
+    <dgm:cxn modelId="{7FF9EB59-C242-4E09-B065-E2A0CF6ED18E}" type="presOf" srcId="{AC86DBE0-4DD4-4DBE-BD88-3D617DEDC98A}" destId="{0DAC1CFE-2FCC-4A05-A380-AF0120AD5298}" srcOrd="1" destOrd="0" presId="urn:microsoft.com/office/officeart/2005/8/layout/hierarchy2"/>
+    <dgm:cxn modelId="{3242478F-A784-4205-9AFF-B562650878B5}" type="presOf" srcId="{56303F42-5FD7-41DB-9554-34A6AFEE8DA5}" destId="{55532B01-29B0-4786-95C6-ECCB23ABE438}" srcOrd="0" destOrd="0" presId="urn:microsoft.com/office/officeart/2005/8/layout/hierarchy2"/>
+    <dgm:cxn modelId="{F1E0A051-768C-4DE2-B3E5-EF55CCF9EB33}" type="presOf" srcId="{F1D30444-B7BC-456B-A3F4-6A51FC325A34}" destId="{B6F2DC62-24B2-44BC-A08D-16352338BB84}" srcOrd="0" destOrd="0" presId="urn:microsoft.com/office/officeart/2005/8/layout/hierarchy2"/>
+    <dgm:cxn modelId="{BF6ECE65-98F1-425A-A38F-5CD2C4A700B7}" srcId="{74054D9B-9224-4B9E-917F-1E7A6D42F8EE}" destId="{A845C32A-7838-472F-BA68-3F9D64458992}" srcOrd="1" destOrd="0" parTransId="{6827AA3D-F919-43DF-8ABC-68C10DF29CF3}" sibTransId="{9964EEBC-DB6B-4133-8CC8-CDDF135D1DB2}"/>
     <dgm:cxn modelId="{701496AF-F5C2-4A34-B07C-415EEDDDDCFC}" srcId="{74054D9B-9224-4B9E-917F-1E7A6D42F8EE}" destId="{5A34173D-3CF7-427B-ACA0-B74F3C33AEA6}" srcOrd="3" destOrd="0" parTransId="{D38711FE-DEFD-4902-A6BB-209CD50502DA}" sibTransId="{42616E2F-9992-464C-8D38-77031E24C39E}"/>
-    <dgm:cxn modelId="{E608AB44-6F29-4F17-B716-7DA47F8E687F}" type="presOf" srcId="{CA4A747D-8274-44D4-B529-69655E91EB71}" destId="{715ECC8B-BF3E-4418-BF4F-9B84C2C21EFB}" srcOrd="0" destOrd="0" presId="urn:microsoft.com/office/officeart/2005/8/layout/hierarchy2"/>
-    <dgm:cxn modelId="{81E773DF-8E82-47AF-9304-E01366523944}" type="presOf" srcId="{3032776B-B469-4B46-88E0-0DEFE9B697B6}" destId="{40098653-8957-461D-844B-4C3D676B21D1}" srcOrd="1" destOrd="0" presId="urn:microsoft.com/office/officeart/2005/8/layout/hierarchy2"/>
-    <dgm:cxn modelId="{C71AEC75-3196-49C4-8525-D4BE1C5DE973}" type="presOf" srcId="{14B6E4B9-DD47-462D-AC2F-76DEF4BFA6CE}" destId="{B44981D4-967E-45DD-84A8-A753EA1D4614}" srcOrd="0" destOrd="0" presId="urn:microsoft.com/office/officeart/2005/8/layout/hierarchy2"/>
-    <dgm:cxn modelId="{5D6676E1-2EEB-459D-9A80-D607800E6A6F}" type="presOf" srcId="{5C75D897-E61D-492D-A667-69AB46C6845F}" destId="{1C3802AC-0701-454C-99F2-13A991783144}" srcOrd="1" destOrd="0" presId="urn:microsoft.com/office/officeart/2005/8/layout/hierarchy2"/>
-    <dgm:cxn modelId="{208F6E3F-AE74-4481-8138-CAF1C4B0FA62}" type="presOf" srcId="{5045248F-7AC6-460E-ADF7-DB1157686C72}" destId="{371BC649-23F7-4424-B5F1-E89C10486ACA}" srcOrd="0" destOrd="0" presId="urn:microsoft.com/office/officeart/2005/8/layout/hierarchy2"/>
-    <dgm:cxn modelId="{986A29C5-1E38-448B-9704-3C4DC59BDF81}" type="presOf" srcId="{74054D9B-9224-4B9E-917F-1E7A6D42F8EE}" destId="{E3A2D5EC-E133-4612-971A-A7DA17DAA804}" srcOrd="0" destOrd="0" presId="urn:microsoft.com/office/officeart/2005/8/layout/hierarchy2"/>
-    <dgm:cxn modelId="{596E5FD8-2407-44A5-A428-DC088AC8776D}" srcId="{9B89A330-B8FD-4C5B-AC40-9034BB25D86B}" destId="{CBDBF273-7279-4CAE-9750-646765CD4D5F}" srcOrd="1" destOrd="0" parTransId="{434B96C4-52A1-46EF-83F9-A1C00EEB398C}" sibTransId="{504CF366-1FF8-4491-AE6E-638D3AFABF9B}"/>
-    <dgm:cxn modelId="{133F02D1-8404-44CB-B052-FAFD1A36E953}" type="presOf" srcId="{4C8EE6F7-7421-4678-A68F-3662676057F4}" destId="{7665EFEA-D229-4C29-A34A-85DE29192CD8}" srcOrd="1" destOrd="0" presId="urn:microsoft.com/office/officeart/2005/8/layout/hierarchy2"/>
-    <dgm:cxn modelId="{0E29DF61-3242-4D1A-8ED4-B12851EF7746}" type="presOf" srcId="{CB87B244-1715-4935-BF1F-D697BA9345EB}" destId="{242B01D6-626D-4F86-9E50-73E343CF83C9}" srcOrd="0" destOrd="0" presId="urn:microsoft.com/office/officeart/2005/8/layout/hierarchy2"/>
-    <dgm:cxn modelId="{F6F9E804-067B-4484-B127-4B2BF5DD88C4}" srcId="{74054D9B-9224-4B9E-917F-1E7A6D42F8EE}" destId="{4AFF2329-406B-41D9-AF02-9333D6B65DAC}" srcOrd="4" destOrd="0" parTransId="{E8FD8519-1045-4681-8FAB-C51282ECFE49}" sibTransId="{9F02F13A-72C8-478D-97F3-93917EFCC92A}"/>
-    <dgm:cxn modelId="{B0D6BA62-8047-4D10-9734-015EC79F859F}" srcId="{CB17FF71-3E66-4E95-9C8E-9467D054F523}" destId="{F1D30444-B7BC-456B-A3F4-6A51FC325A34}" srcOrd="1" destOrd="0" parTransId="{36B7712E-041C-437A-871F-AC35335469B7}" sibTransId="{5D689B53-49AC-4791-B47F-43700D235F6A}"/>
-    <dgm:cxn modelId="{38171407-D81A-45C4-A9F0-271E4C6CB9A3}" type="presOf" srcId="{4FDCF92D-E33E-48A9-ABED-533713A49170}" destId="{D640F691-D5ED-4F6B-9011-A78549123426}" srcOrd="0" destOrd="0" presId="urn:microsoft.com/office/officeart/2005/8/layout/hierarchy2"/>
-    <dgm:cxn modelId="{C0C17237-D6AD-4C1A-8CE8-D3AC9B8F99E1}" type="presOf" srcId="{FCE5C284-1885-4B47-BAB7-EF245ADC8DB6}" destId="{3725D9E4-68EE-43B6-88CD-DEFAE9F998E5}" srcOrd="0" destOrd="0" presId="urn:microsoft.com/office/officeart/2005/8/layout/hierarchy2"/>
-    <dgm:cxn modelId="{5587F104-C1EC-415B-98EA-CFD0D6F12EB9}" srcId="{CB17FF71-3E66-4E95-9C8E-9467D054F523}" destId="{BA2F01CD-3DDF-4A5E-80AE-28302B29E9B6}" srcOrd="0" destOrd="0" parTransId="{9A99CDCD-1173-4A6F-9C32-015CD0E7C036}" sibTransId="{337441E8-203B-4D52-B387-29C36847A440}"/>
-    <dgm:cxn modelId="{951A7B04-C28D-4AB6-9DBE-9FB4E9AC9F1A}" type="presOf" srcId="{D38711FE-DEFD-4902-A6BB-209CD50502DA}" destId="{3D164B73-8795-47C6-A6FE-A58F14F2EE05}" srcOrd="0" destOrd="0" presId="urn:microsoft.com/office/officeart/2005/8/layout/hierarchy2"/>
-    <dgm:cxn modelId="{11D5205E-A944-416F-8428-08B6D096EC50}" type="presOf" srcId="{65E971BF-AF5F-4610-A893-E9C8DE3E7D51}" destId="{F1547B8E-DE41-4400-8004-ADBF969E1605}" srcOrd="0" destOrd="0" presId="urn:microsoft.com/office/officeart/2005/8/layout/hierarchy2"/>
-    <dgm:cxn modelId="{005F547F-ED27-402F-98B5-DA49E8872875}" type="presOf" srcId="{F1D30444-B7BC-456B-A3F4-6A51FC325A34}" destId="{B6F2DC62-24B2-44BC-A08D-16352338BB84}" srcOrd="0" destOrd="0" presId="urn:microsoft.com/office/officeart/2005/8/layout/hierarchy2"/>
-    <dgm:cxn modelId="{2807EF3D-8C7B-4E6E-8A52-D51A8871E213}" type="presOf" srcId="{56303F42-5FD7-41DB-9554-34A6AFEE8DA5}" destId="{55532B01-29B0-4786-95C6-ECCB23ABE438}" srcOrd="0" destOrd="0" presId="urn:microsoft.com/office/officeart/2005/8/layout/hierarchy2"/>
-    <dgm:cxn modelId="{C6A32003-113D-43B0-A488-C194AAC269B4}" type="presOf" srcId="{5DBC7EFC-BC34-4BC3-81E7-A25DD72E6CC9}" destId="{2AA20CAB-659D-49A2-9B2C-2CFA697152B7}" srcOrd="1" destOrd="0" presId="urn:microsoft.com/office/officeart/2005/8/layout/hierarchy2"/>
-    <dgm:cxn modelId="{56E5B4C8-C1F2-4F33-9947-9DFF16FE47DA}" type="presOf" srcId="{5045248F-7AC6-460E-ADF7-DB1157686C72}" destId="{57C26E31-7CE9-4494-A37B-4BD8CD14235C}" srcOrd="1" destOrd="0" presId="urn:microsoft.com/office/officeart/2005/8/layout/hierarchy2"/>
+    <dgm:cxn modelId="{61EC4D0B-89FF-4BCF-B879-B33E99F28776}" type="presOf" srcId="{3032776B-B469-4B46-88E0-0DEFE9B697B6}" destId="{40098653-8957-461D-844B-4C3D676B21D1}" srcOrd="1" destOrd="0" presId="urn:microsoft.com/office/officeart/2005/8/layout/hierarchy2"/>
+    <dgm:cxn modelId="{B7907E41-9DBD-45E1-959C-C8714D279152}" srcId="{BCE0E6DC-F90D-419F-939E-079C158D95B7}" destId="{9B89A330-B8FD-4C5B-AC40-9034BB25D86B}" srcOrd="2" destOrd="0" parTransId="{AC86DBE0-4DD4-4DBE-BD88-3D617DEDC98A}" sibTransId="{7C0B0E24-302E-4859-9639-072547E172E8}"/>
+    <dgm:cxn modelId="{86E65A62-65EC-48E8-86E1-726F2EB37388}" srcId="{CB17FF71-3E66-4E95-9C8E-9467D054F523}" destId="{FBA75FB3-7736-47D4-8499-BAEDD7FF3F6A}" srcOrd="2" destOrd="0" parTransId="{14B6E4B9-DD47-462D-AC2F-76DEF4BFA6CE}" sibTransId="{2AE80025-383A-45ED-B899-077CEC11CFD6}"/>
     <dgm:cxn modelId="{D1F6C9E8-8ACC-4070-9AED-8F767AD4EB3D}" srcId="{BCE0E6DC-F90D-419F-939E-079C158D95B7}" destId="{CB17FF71-3E66-4E95-9C8E-9467D054F523}" srcOrd="1" destOrd="0" parTransId="{369CEC80-7B48-4588-B10C-7DF4A38FA6A3}" sibTransId="{29D93D05-B9AB-4080-A532-FE0BBFA78118}"/>
-    <dgm:cxn modelId="{8BACEE8A-D2AF-45C2-ACE3-8B13B16D26EF}" type="presOf" srcId="{78D4D6B9-F52D-4C6F-B97E-7F14F69DF5DF}" destId="{524BBACA-2DEB-42FF-B9D5-83233FD62B4A}" srcOrd="0" destOrd="0" presId="urn:microsoft.com/office/officeart/2005/8/layout/hierarchy2"/>
-    <dgm:cxn modelId="{09B3D41A-1C9D-46C3-8429-2E9AC9C408FB}" type="presOf" srcId="{CA4A747D-8274-44D4-B529-69655E91EB71}" destId="{F9CDF268-E5C6-4D2F-AC74-0ECD3DE70D96}" srcOrd="1" destOrd="0" presId="urn:microsoft.com/office/officeart/2005/8/layout/hierarchy2"/>
-    <dgm:cxn modelId="{CAC8F83D-0427-4ED8-84E9-D49E0C9380A7}" type="presParOf" srcId="{D640F691-D5ED-4F6B-9011-A78549123426}" destId="{37782469-718A-4DBF-A59C-1CEB510A126B}" srcOrd="0" destOrd="0" presId="urn:microsoft.com/office/officeart/2005/8/layout/hierarchy2"/>
-    <dgm:cxn modelId="{845C355B-D083-4ACE-A89A-B69977EF63F4}" type="presParOf" srcId="{37782469-718A-4DBF-A59C-1CEB510A126B}" destId="{F8B0446A-FFEA-43B7-A155-845C3037BD2F}" srcOrd="0" destOrd="0" presId="urn:microsoft.com/office/officeart/2005/8/layout/hierarchy2"/>
-    <dgm:cxn modelId="{3C6CFE17-1273-47C6-8EBA-626037081EBB}" type="presParOf" srcId="{37782469-718A-4DBF-A59C-1CEB510A126B}" destId="{B5B69000-BCC2-4AAC-B905-4C68ECD6C703}" srcOrd="1" destOrd="0" presId="urn:microsoft.com/office/officeart/2005/8/layout/hierarchy2"/>
-    <dgm:cxn modelId="{B4FB198F-C284-4A05-8F8F-96CEDB51C85B}" type="presParOf" srcId="{B5B69000-BCC2-4AAC-B905-4C68ECD6C703}" destId="{C495A39B-60F6-4491-8AE1-372AA770850C}" srcOrd="0" destOrd="0" presId="urn:microsoft.com/office/officeart/2005/8/layout/hierarchy2"/>
-    <dgm:cxn modelId="{F1A8A0DB-A2E1-40E6-96B7-D8A68930C0F3}" type="presParOf" srcId="{C495A39B-60F6-4491-8AE1-372AA770850C}" destId="{7665EFEA-D229-4C29-A34A-85DE29192CD8}" srcOrd="0" destOrd="0" presId="urn:microsoft.com/office/officeart/2005/8/layout/hierarchy2"/>
-    <dgm:cxn modelId="{562AA71F-5929-4DDD-9ED7-2D72140601F4}" type="presParOf" srcId="{B5B69000-BCC2-4AAC-B905-4C68ECD6C703}" destId="{47AD0550-272D-4F19-B922-D4DBCFFE47F6}" srcOrd="1" destOrd="0" presId="urn:microsoft.com/office/officeart/2005/8/layout/hierarchy2"/>
-    <dgm:cxn modelId="{D9D08956-8C17-45E8-9181-B62CAB515B44}" type="presParOf" srcId="{47AD0550-272D-4F19-B922-D4DBCFFE47F6}" destId="{E3A2D5EC-E133-4612-971A-A7DA17DAA804}" srcOrd="0" destOrd="0" presId="urn:microsoft.com/office/officeart/2005/8/layout/hierarchy2"/>
-    <dgm:cxn modelId="{A0A414DE-76D5-404A-8AFA-35A394248FA0}" type="presParOf" srcId="{47AD0550-272D-4F19-B922-D4DBCFFE47F6}" destId="{BB3EAFAB-4B0A-484A-BB94-DCC3D7439FD8}" srcOrd="1" destOrd="0" presId="urn:microsoft.com/office/officeart/2005/8/layout/hierarchy2"/>
-    <dgm:cxn modelId="{522EE55D-ED31-41B6-B333-C8C75FBE1E68}" type="presParOf" srcId="{BB3EAFAB-4B0A-484A-BB94-DCC3D7439FD8}" destId="{8CD5737A-C01C-4847-96B7-FE269D7E06D0}" srcOrd="0" destOrd="0" presId="urn:microsoft.com/office/officeart/2005/8/layout/hierarchy2"/>
-    <dgm:cxn modelId="{EA8AD005-1D29-46D6-B10A-EFE0FB264557}" type="presParOf" srcId="{8CD5737A-C01C-4847-96B7-FE269D7E06D0}" destId="{40098653-8957-461D-844B-4C3D676B21D1}" srcOrd="0" destOrd="0" presId="urn:microsoft.com/office/officeart/2005/8/layout/hierarchy2"/>
-    <dgm:cxn modelId="{37DB3998-674A-4B95-9306-0FBD6D2F4139}" type="presParOf" srcId="{BB3EAFAB-4B0A-484A-BB94-DCC3D7439FD8}" destId="{51001455-467E-431A-995A-A56FA4529C22}" srcOrd="1" destOrd="0" presId="urn:microsoft.com/office/officeart/2005/8/layout/hierarchy2"/>
-    <dgm:cxn modelId="{D134F249-08B0-4C79-B191-64C7840133F3}" type="presParOf" srcId="{51001455-467E-431A-995A-A56FA4529C22}" destId="{242B01D6-626D-4F86-9E50-73E343CF83C9}" srcOrd="0" destOrd="0" presId="urn:microsoft.com/office/officeart/2005/8/layout/hierarchy2"/>
-    <dgm:cxn modelId="{535C0113-56B3-4193-BBDE-95F169C9C787}" type="presParOf" srcId="{51001455-467E-431A-995A-A56FA4529C22}" destId="{78349606-42CB-41A6-A898-CC6A5AA90D20}" srcOrd="1" destOrd="0" presId="urn:microsoft.com/office/officeart/2005/8/layout/hierarchy2"/>
-    <dgm:cxn modelId="{1FAEC8FF-D0A0-406C-B8CF-E0DDE8893E99}" type="presParOf" srcId="{BB3EAFAB-4B0A-484A-BB94-DCC3D7439FD8}" destId="{936BB599-40BC-420F-9E28-95CE136055AA}" srcOrd="2" destOrd="0" presId="urn:microsoft.com/office/officeart/2005/8/layout/hierarchy2"/>
-    <dgm:cxn modelId="{41DA935D-2E89-4CAD-A909-B4BEC66C6A54}" type="presParOf" srcId="{936BB599-40BC-420F-9E28-95CE136055AA}" destId="{603164F3-9FCD-40F1-B2CE-2266507AC23D}" srcOrd="0" destOrd="0" presId="urn:microsoft.com/office/officeart/2005/8/layout/hierarchy2"/>
-    <dgm:cxn modelId="{CA202435-BEE3-4B4C-9126-C66E9E065C7C}" type="presParOf" srcId="{BB3EAFAB-4B0A-484A-BB94-DCC3D7439FD8}" destId="{CCAEB764-DA48-4C08-8215-30C9B57A4B18}" srcOrd="3" destOrd="0" presId="urn:microsoft.com/office/officeart/2005/8/layout/hierarchy2"/>
-    <dgm:cxn modelId="{7F96C15B-6459-4E28-84FB-2F5FE280976F}" type="presParOf" srcId="{CCAEB764-DA48-4C08-8215-30C9B57A4B18}" destId="{164A9CEA-DE98-4FA4-87CB-85FB7D01157D}" srcOrd="0" destOrd="0" presId="urn:microsoft.com/office/officeart/2005/8/layout/hierarchy2"/>
-    <dgm:cxn modelId="{EC617D56-45B4-4EC4-80AC-6995682EB959}" type="presParOf" srcId="{CCAEB764-DA48-4C08-8215-30C9B57A4B18}" destId="{C89238A4-5B7E-4E8F-8789-2F9E83103194}" srcOrd="1" destOrd="0" presId="urn:microsoft.com/office/officeart/2005/8/layout/hierarchy2"/>
-    <dgm:cxn modelId="{D3331B0F-E686-414E-BD16-1BCCD3C21DD9}" type="presParOf" srcId="{BB3EAFAB-4B0A-484A-BB94-DCC3D7439FD8}" destId="{55532B01-29B0-4786-95C6-ECCB23ABE438}" srcOrd="4" destOrd="0" presId="urn:microsoft.com/office/officeart/2005/8/layout/hierarchy2"/>
-    <dgm:cxn modelId="{9C32CBE5-AB1D-4F1F-A298-0414B7A26E91}" type="presParOf" srcId="{55532B01-29B0-4786-95C6-ECCB23ABE438}" destId="{59054939-2692-44E0-9EA8-CB7E1D4E452D}" srcOrd="0" destOrd="0" presId="urn:microsoft.com/office/officeart/2005/8/layout/hierarchy2"/>
-    <dgm:cxn modelId="{6710EA29-8A69-4FAB-AF13-1DF9CC65BA4B}" type="presParOf" srcId="{BB3EAFAB-4B0A-484A-BB94-DCC3D7439FD8}" destId="{7E3B3F84-A61F-4F9B-837D-C2BB4F2B202A}" srcOrd="5" destOrd="0" presId="urn:microsoft.com/office/officeart/2005/8/layout/hierarchy2"/>
-    <dgm:cxn modelId="{843F9AE4-9360-4E4E-8072-5CA4ECF28BD6}" type="presParOf" srcId="{7E3B3F84-A61F-4F9B-837D-C2BB4F2B202A}" destId="{F1547B8E-DE41-4400-8004-ADBF969E1605}" srcOrd="0" destOrd="0" presId="urn:microsoft.com/office/officeart/2005/8/layout/hierarchy2"/>
-    <dgm:cxn modelId="{A5D3544C-3E00-48B8-9B4A-C1865F45C0C5}" type="presParOf" srcId="{7E3B3F84-A61F-4F9B-837D-C2BB4F2B202A}" destId="{9E1AE36E-45DC-46A6-9C94-BE621C268F45}" srcOrd="1" destOrd="0" presId="urn:microsoft.com/office/officeart/2005/8/layout/hierarchy2"/>
-    <dgm:cxn modelId="{0F5D3B30-5D6C-45C0-A407-6AA14CED4B95}" type="presParOf" srcId="{9E1AE36E-45DC-46A6-9C94-BE621C268F45}" destId="{715ECC8B-BF3E-4418-BF4F-9B84C2C21EFB}" srcOrd="0" destOrd="0" presId="urn:microsoft.com/office/officeart/2005/8/layout/hierarchy2"/>
-    <dgm:cxn modelId="{CD666B14-08CA-4EE8-867B-E67618C24844}" type="presParOf" srcId="{715ECC8B-BF3E-4418-BF4F-9B84C2C21EFB}" destId="{F9CDF268-E5C6-4D2F-AC74-0ECD3DE70D96}" srcOrd="0" destOrd="0" presId="urn:microsoft.com/office/officeart/2005/8/layout/hierarchy2"/>
-    <dgm:cxn modelId="{736BCA77-F8E5-40FB-A6F1-B3E4E2A70EFA}" type="presParOf" srcId="{9E1AE36E-45DC-46A6-9C94-BE621C268F45}" destId="{A79C47FD-7908-4038-8699-0AC4BC34A34E}" srcOrd="1" destOrd="0" presId="urn:microsoft.com/office/officeart/2005/8/layout/hierarchy2"/>
-    <dgm:cxn modelId="{2134BABD-9843-4F70-8A3C-A9F60D9BD5FB}" type="presParOf" srcId="{A79C47FD-7908-4038-8699-0AC4BC34A34E}" destId="{784ECD4C-C623-497B-A65B-6B3B54FB4AE2}" srcOrd="0" destOrd="0" presId="urn:microsoft.com/office/officeart/2005/8/layout/hierarchy2"/>
-    <dgm:cxn modelId="{32DC0D36-AFC8-4860-BB0E-99CAF13D02D8}" type="presParOf" srcId="{A79C47FD-7908-4038-8699-0AC4BC34A34E}" destId="{80478619-0203-4D46-BB01-1C2D0AC8F818}" srcOrd="1" destOrd="0" presId="urn:microsoft.com/office/officeart/2005/8/layout/hierarchy2"/>
-    <dgm:cxn modelId="{63FDC324-A2F6-4C4F-BDA4-E3C6AF14A28B}" type="presParOf" srcId="{BB3EAFAB-4B0A-484A-BB94-DCC3D7439FD8}" destId="{3D164B73-8795-47C6-A6FE-A58F14F2EE05}" srcOrd="6" destOrd="0" presId="urn:microsoft.com/office/officeart/2005/8/layout/hierarchy2"/>
-    <dgm:cxn modelId="{63372927-0257-4CF8-8883-099F8C570F7F}" type="presParOf" srcId="{3D164B73-8795-47C6-A6FE-A58F14F2EE05}" destId="{87200F9D-1BE2-49A6-ADF8-16CEE26FB6EE}" srcOrd="0" destOrd="0" presId="urn:microsoft.com/office/officeart/2005/8/layout/hierarchy2"/>
-    <dgm:cxn modelId="{826F650F-E45A-4FAF-86A2-0AACAF156C71}" type="presParOf" srcId="{BB3EAFAB-4B0A-484A-BB94-DCC3D7439FD8}" destId="{F71C06C9-A3AF-4BC8-89AD-DD4D68F92A2C}" srcOrd="7" destOrd="0" presId="urn:microsoft.com/office/officeart/2005/8/layout/hierarchy2"/>
-    <dgm:cxn modelId="{73FC4878-ADCD-4D13-843E-8397D4417AF4}" type="presParOf" srcId="{F71C06C9-A3AF-4BC8-89AD-DD4D68F92A2C}" destId="{1B427857-ACC1-4226-B740-2B9E49D45250}" srcOrd="0" destOrd="0" presId="urn:microsoft.com/office/officeart/2005/8/layout/hierarchy2"/>
-    <dgm:cxn modelId="{A21B77BD-17D6-4028-851B-F1011329DA88}" type="presParOf" srcId="{F71C06C9-A3AF-4BC8-89AD-DD4D68F92A2C}" destId="{B02DB616-D2FE-4D62-9D15-34381685B48C}" srcOrd="1" destOrd="0" presId="urn:microsoft.com/office/officeart/2005/8/layout/hierarchy2"/>
-    <dgm:cxn modelId="{8C769A5F-EC30-4712-B821-00DE7A144BF5}" type="presParOf" srcId="{BB3EAFAB-4B0A-484A-BB94-DCC3D7439FD8}" destId="{042089DD-EB9C-4BC3-8AD5-83C9A1C855BD}" srcOrd="8" destOrd="0" presId="urn:microsoft.com/office/officeart/2005/8/layout/hierarchy2"/>
-    <dgm:cxn modelId="{BEC17574-316E-4886-AC82-B77FD4926690}" type="presParOf" srcId="{042089DD-EB9C-4BC3-8AD5-83C9A1C855BD}" destId="{A0968D67-EA3C-4DB1-9074-C65DA457FB8F}" srcOrd="0" destOrd="0" presId="urn:microsoft.com/office/officeart/2005/8/layout/hierarchy2"/>
-    <dgm:cxn modelId="{F91E658B-F2F0-43E1-9DBA-565794592588}" type="presParOf" srcId="{BB3EAFAB-4B0A-484A-BB94-DCC3D7439FD8}" destId="{F7212BE6-1750-4FC5-8856-1019D71AE8B6}" srcOrd="9" destOrd="0" presId="urn:microsoft.com/office/officeart/2005/8/layout/hierarchy2"/>
-    <dgm:cxn modelId="{585D51C3-207B-4FCC-AF4E-AD098F634C3B}" type="presParOf" srcId="{F7212BE6-1750-4FC5-8856-1019D71AE8B6}" destId="{34C4D328-1305-4411-BA01-832D34DC3E4A}" srcOrd="0" destOrd="0" presId="urn:microsoft.com/office/officeart/2005/8/layout/hierarchy2"/>
-    <dgm:cxn modelId="{E742C3CB-BD5E-4596-AC6D-8A64C5B6E57A}" type="presParOf" srcId="{F7212BE6-1750-4FC5-8856-1019D71AE8B6}" destId="{B69B6B89-863D-4394-B17C-0BA89F59A643}" srcOrd="1" destOrd="0" presId="urn:microsoft.com/office/officeart/2005/8/layout/hierarchy2"/>
-    <dgm:cxn modelId="{C373D978-F4C0-40C2-839E-68BC0CF1A6A7}" type="presParOf" srcId="{B5B69000-BCC2-4AAC-B905-4C68ECD6C703}" destId="{A9177028-D0BA-4775-ACD7-3400D7C5A6B2}" srcOrd="2" destOrd="0" presId="urn:microsoft.com/office/officeart/2005/8/layout/hierarchy2"/>
-    <dgm:cxn modelId="{017279D3-9A3E-4B64-BEA5-FAA66BE31C1D}" type="presParOf" srcId="{A9177028-D0BA-4775-ACD7-3400D7C5A6B2}" destId="{9D398AA2-F8D1-4D50-8900-48A2CF531AC5}" srcOrd="0" destOrd="0" presId="urn:microsoft.com/office/officeart/2005/8/layout/hierarchy2"/>
-    <dgm:cxn modelId="{2FCF9DCD-D88D-44A8-BCC7-37C6C124B50B}" type="presParOf" srcId="{B5B69000-BCC2-4AAC-B905-4C68ECD6C703}" destId="{C911C63F-4986-436F-97F2-BF661FF1269A}" srcOrd="3" destOrd="0" presId="urn:microsoft.com/office/officeart/2005/8/layout/hierarchy2"/>
-    <dgm:cxn modelId="{FAAB39D8-D500-47C7-BE30-42C4B866A657}" type="presParOf" srcId="{C911C63F-4986-436F-97F2-BF661FF1269A}" destId="{AAFD4D7A-A382-47AC-B7EB-B3AF13A61925}" srcOrd="0" destOrd="0" presId="urn:microsoft.com/office/officeart/2005/8/layout/hierarchy2"/>
-    <dgm:cxn modelId="{5B2C117F-7490-44D0-A4D2-BFAE2B4D4391}" type="presParOf" srcId="{C911C63F-4986-436F-97F2-BF661FF1269A}" destId="{FE3D7BCE-BE25-4617-B61C-2780630080A2}" srcOrd="1" destOrd="0" presId="urn:microsoft.com/office/officeart/2005/8/layout/hierarchy2"/>
-    <dgm:cxn modelId="{DBAF8CA8-8BAB-4E9C-805C-BC8B434C7886}" type="presParOf" srcId="{FE3D7BCE-BE25-4617-B61C-2780630080A2}" destId="{4C49C468-20E7-4CD7-9BD0-B71C380F4F7F}" srcOrd="0" destOrd="0" presId="urn:microsoft.com/office/officeart/2005/8/layout/hierarchy2"/>
-    <dgm:cxn modelId="{2969AC5B-9F36-41B6-BF8C-EA882D475CF2}" type="presParOf" srcId="{4C49C468-20E7-4CD7-9BD0-B71C380F4F7F}" destId="{6BC2687A-A3A1-443A-8083-CC3DABEA6916}" srcOrd="0" destOrd="0" presId="urn:microsoft.com/office/officeart/2005/8/layout/hierarchy2"/>
-    <dgm:cxn modelId="{3BD4E752-4B9E-4CB4-8D58-44108E7216E6}" type="presParOf" srcId="{FE3D7BCE-BE25-4617-B61C-2780630080A2}" destId="{20DD18EC-0012-48D5-8EF9-FEF349A20C9F}" srcOrd="1" destOrd="0" presId="urn:microsoft.com/office/officeart/2005/8/layout/hierarchy2"/>
-    <dgm:cxn modelId="{A2257F3F-E823-4894-8D1A-F33769394987}" type="presParOf" srcId="{20DD18EC-0012-48D5-8EF9-FEF349A20C9F}" destId="{867C6E9F-C735-4031-AF14-A8DAAEA08FE5}" srcOrd="0" destOrd="0" presId="urn:microsoft.com/office/officeart/2005/8/layout/hierarchy2"/>
-    <dgm:cxn modelId="{0ABD9EFA-4194-479A-8B3E-2FAB532E09DF}" type="presParOf" srcId="{20DD18EC-0012-48D5-8EF9-FEF349A20C9F}" destId="{92546DD4-C661-431E-AC32-AFB604FF99F6}" srcOrd="1" destOrd="0" presId="urn:microsoft.com/office/officeart/2005/8/layout/hierarchy2"/>
-    <dgm:cxn modelId="{10C1D6FC-9F03-4CE4-BFC9-4218F90A54B3}" type="presParOf" srcId="{FE3D7BCE-BE25-4617-B61C-2780630080A2}" destId="{0C7F4F99-E752-47B7-9FF5-677097DAC1B2}" srcOrd="2" destOrd="0" presId="urn:microsoft.com/office/officeart/2005/8/layout/hierarchy2"/>
-    <dgm:cxn modelId="{7ECCCA6C-1378-40AA-94AD-7C098EB660C7}" type="presParOf" srcId="{0C7F4F99-E752-47B7-9FF5-677097DAC1B2}" destId="{B21F9445-23FC-4F5B-BE88-D4BDBE48CC00}" srcOrd="0" destOrd="0" presId="urn:microsoft.com/office/officeart/2005/8/layout/hierarchy2"/>
-    <dgm:cxn modelId="{B13D5CA1-43B5-455A-B120-12F4A7F690DE}" type="presParOf" srcId="{FE3D7BCE-BE25-4617-B61C-2780630080A2}" destId="{81F0E3F0-B3BA-4D5C-9949-A17B3D5058B0}" srcOrd="3" destOrd="0" presId="urn:microsoft.com/office/officeart/2005/8/layout/hierarchy2"/>
-    <dgm:cxn modelId="{7C4D246E-6400-48D5-87C4-5D67A6AA0D5F}" type="presParOf" srcId="{81F0E3F0-B3BA-4D5C-9949-A17B3D5058B0}" destId="{B6F2DC62-24B2-44BC-A08D-16352338BB84}" srcOrd="0" destOrd="0" presId="urn:microsoft.com/office/officeart/2005/8/layout/hierarchy2"/>
-    <dgm:cxn modelId="{C59A67C3-B878-4D75-A7EE-F9C5F7E9B9B8}" type="presParOf" srcId="{81F0E3F0-B3BA-4D5C-9949-A17B3D5058B0}" destId="{D069164C-D52E-4E10-9103-E8BE57FBB918}" srcOrd="1" destOrd="0" presId="urn:microsoft.com/office/officeart/2005/8/layout/hierarchy2"/>
-    <dgm:cxn modelId="{FFA3EBD7-251F-40BF-AFE4-4E3A0BAEA1B8}" type="presParOf" srcId="{D069164C-D52E-4E10-9103-E8BE57FBB918}" destId="{0E0C3E86-A4FD-4E58-9869-5B3CB7EC8C6E}" srcOrd="0" destOrd="0" presId="urn:microsoft.com/office/officeart/2005/8/layout/hierarchy2"/>
-    <dgm:cxn modelId="{CC04D1AC-083D-4E67-A200-9C2DA077265D}" type="presParOf" srcId="{0E0C3E86-A4FD-4E58-9869-5B3CB7EC8C6E}" destId="{6679454B-7484-4A77-9F8B-2A6BF1A3AC30}" srcOrd="0" destOrd="0" presId="urn:microsoft.com/office/officeart/2005/8/layout/hierarchy2"/>
-    <dgm:cxn modelId="{F17B8A22-C62D-46D7-B4F7-20ACE2DB8FFD}" type="presParOf" srcId="{D069164C-D52E-4E10-9103-E8BE57FBB918}" destId="{9F35CB37-7EE9-49E2-8238-4701534E898B}" srcOrd="1" destOrd="0" presId="urn:microsoft.com/office/officeart/2005/8/layout/hierarchy2"/>
-    <dgm:cxn modelId="{068CE2E0-BFDD-42C7-85C4-E0C80FB8A172}" type="presParOf" srcId="{9F35CB37-7EE9-49E2-8238-4701534E898B}" destId="{1C666EED-2BF0-4AF1-905D-28BE0FE66DA4}" srcOrd="0" destOrd="0" presId="urn:microsoft.com/office/officeart/2005/8/layout/hierarchy2"/>
-    <dgm:cxn modelId="{0B760301-6D74-46DA-8F61-085C7983E75A}" type="presParOf" srcId="{9F35CB37-7EE9-49E2-8238-4701534E898B}" destId="{881B4D2D-F995-4060-A79E-67EC3E681FE4}" srcOrd="1" destOrd="0" presId="urn:microsoft.com/office/officeart/2005/8/layout/hierarchy2"/>
-    <dgm:cxn modelId="{2FC0817C-0A5C-473B-9E0B-9EF265ED4615}" type="presParOf" srcId="{FE3D7BCE-BE25-4617-B61C-2780630080A2}" destId="{B44981D4-967E-45DD-84A8-A753EA1D4614}" srcOrd="4" destOrd="0" presId="urn:microsoft.com/office/officeart/2005/8/layout/hierarchy2"/>
-    <dgm:cxn modelId="{4A97255D-82F3-47EB-A64C-BC109E9C4BD7}" type="presParOf" srcId="{B44981D4-967E-45DD-84A8-A753EA1D4614}" destId="{8B21F8B1-BDD8-494E-8CCE-755A5747C55A}" srcOrd="0" destOrd="0" presId="urn:microsoft.com/office/officeart/2005/8/layout/hierarchy2"/>
-    <dgm:cxn modelId="{CEAFC3B1-31B1-4ED1-950D-6F8081DFA06A}" type="presParOf" srcId="{FE3D7BCE-BE25-4617-B61C-2780630080A2}" destId="{B06ABC28-02EF-4505-9167-5AA7900851CD}" srcOrd="5" destOrd="0" presId="urn:microsoft.com/office/officeart/2005/8/layout/hierarchy2"/>
-    <dgm:cxn modelId="{42261572-11A4-404E-A5EC-638D3E18008B}" type="presParOf" srcId="{B06ABC28-02EF-4505-9167-5AA7900851CD}" destId="{8D2986EE-9B31-47E2-9096-A50A20F9DE48}" srcOrd="0" destOrd="0" presId="urn:microsoft.com/office/officeart/2005/8/layout/hierarchy2"/>
-    <dgm:cxn modelId="{1845F0F4-6570-4C82-87B3-DBF132A0A0A7}" type="presParOf" srcId="{B06ABC28-02EF-4505-9167-5AA7900851CD}" destId="{1BFE3AA9-B0DF-420C-83F9-2680F703FD85}" srcOrd="1" destOrd="0" presId="urn:microsoft.com/office/officeart/2005/8/layout/hierarchy2"/>
-    <dgm:cxn modelId="{D324B12D-A798-4855-815E-C32AAC63CAE0}" type="presParOf" srcId="{B5B69000-BCC2-4AAC-B905-4C68ECD6C703}" destId="{61F1FF00-BC3F-4A57-9566-DDFCAC9C9750}" srcOrd="4" destOrd="0" presId="urn:microsoft.com/office/officeart/2005/8/layout/hierarchy2"/>
-    <dgm:cxn modelId="{7BA20091-3E6D-4351-A24A-3E4B36CFD4E7}" type="presParOf" srcId="{61F1FF00-BC3F-4A57-9566-DDFCAC9C9750}" destId="{0DAC1CFE-2FCC-4A05-A380-AF0120AD5298}" srcOrd="0" destOrd="0" presId="urn:microsoft.com/office/officeart/2005/8/layout/hierarchy2"/>
-    <dgm:cxn modelId="{3B039F1E-8A03-4A1F-89EC-4F73A739DCD2}" type="presParOf" srcId="{B5B69000-BCC2-4AAC-B905-4C68ECD6C703}" destId="{CC518F81-999F-487C-AACB-F940862B5501}" srcOrd="5" destOrd="0" presId="urn:microsoft.com/office/officeart/2005/8/layout/hierarchy2"/>
-    <dgm:cxn modelId="{DF9A9545-D59D-4815-87FC-67BDD4D9AB3D}" type="presParOf" srcId="{CC518F81-999F-487C-AACB-F940862B5501}" destId="{6FF3C980-1C70-4481-B259-85907CF9C800}" srcOrd="0" destOrd="0" presId="urn:microsoft.com/office/officeart/2005/8/layout/hierarchy2"/>
-    <dgm:cxn modelId="{CC45948F-0FB5-48BF-90E4-8372A02C34DC}" type="presParOf" srcId="{CC518F81-999F-487C-AACB-F940862B5501}" destId="{C9084D9C-78B5-494C-9134-73B2655733A6}" srcOrd="1" destOrd="0" presId="urn:microsoft.com/office/officeart/2005/8/layout/hierarchy2"/>
-    <dgm:cxn modelId="{60F19206-C237-40D4-97BA-5818CB55BBA1}" type="presParOf" srcId="{C9084D9C-78B5-494C-9134-73B2655733A6}" destId="{59DF0F68-80F5-4B98-AA84-B699D604E993}" srcOrd="0" destOrd="0" presId="urn:microsoft.com/office/officeart/2005/8/layout/hierarchy2"/>
-    <dgm:cxn modelId="{E9B3CBE3-F7E9-41EF-ADE2-AA43CEABADE4}" type="presParOf" srcId="{59DF0F68-80F5-4B98-AA84-B699D604E993}" destId="{5B8BE0B3-DD55-4B88-B35A-391EFDA02890}" srcOrd="0" destOrd="0" presId="urn:microsoft.com/office/officeart/2005/8/layout/hierarchy2"/>
-    <dgm:cxn modelId="{347C550C-0B0C-43AD-B19D-38896D74DFE1}" type="presParOf" srcId="{C9084D9C-78B5-494C-9134-73B2655733A6}" destId="{9363D195-11F6-4B64-9EBE-3F84537680BB}" srcOrd="1" destOrd="0" presId="urn:microsoft.com/office/officeart/2005/8/layout/hierarchy2"/>
-    <dgm:cxn modelId="{E2DAF34B-F19D-47E5-AF33-3158AA39B275}" type="presParOf" srcId="{9363D195-11F6-4B64-9EBE-3F84537680BB}" destId="{A4470538-262B-4975-9F79-6F089272E1BF}" srcOrd="0" destOrd="0" presId="urn:microsoft.com/office/officeart/2005/8/layout/hierarchy2"/>
-    <dgm:cxn modelId="{32D637D6-D708-4513-94BD-0152D9337D0E}" type="presParOf" srcId="{9363D195-11F6-4B64-9EBE-3F84537680BB}" destId="{783ED20D-80C0-458E-A6C3-1EBFC46D7364}" srcOrd="1" destOrd="0" presId="urn:microsoft.com/office/officeart/2005/8/layout/hierarchy2"/>
-    <dgm:cxn modelId="{24D80789-D121-4641-B562-5C79E62437C7}" type="presParOf" srcId="{C9084D9C-78B5-494C-9134-73B2655733A6}" destId="{5C7354E3-93CA-4777-B262-042B52981176}" srcOrd="2" destOrd="0" presId="urn:microsoft.com/office/officeart/2005/8/layout/hierarchy2"/>
-    <dgm:cxn modelId="{2189445D-BEC1-4734-80AB-D7A23C375E8C}" type="presParOf" srcId="{5C7354E3-93CA-4777-B262-042B52981176}" destId="{02FE2460-585B-4EC9-9D5B-CFCA93139899}" srcOrd="0" destOrd="0" presId="urn:microsoft.com/office/officeart/2005/8/layout/hierarchy2"/>
-    <dgm:cxn modelId="{579C20EB-77BE-4AFD-AA08-EE70DCA07788}" type="presParOf" srcId="{C9084D9C-78B5-494C-9134-73B2655733A6}" destId="{267E13BB-0C25-49FE-BE7E-6A60F42C9F04}" srcOrd="3" destOrd="0" presId="urn:microsoft.com/office/officeart/2005/8/layout/hierarchy2"/>
-    <dgm:cxn modelId="{0F635348-CFA1-496E-8048-F07BA6559CC6}" type="presParOf" srcId="{267E13BB-0C25-49FE-BE7E-6A60F42C9F04}" destId="{D4C26FFA-067D-42F1-9A5C-3B2984D2A963}" srcOrd="0" destOrd="0" presId="urn:microsoft.com/office/officeart/2005/8/layout/hierarchy2"/>
-    <dgm:cxn modelId="{B87CC540-5FB4-4A76-AAE9-2FE3B40EFD79}" type="presParOf" srcId="{267E13BB-0C25-49FE-BE7E-6A60F42C9F04}" destId="{78E3D62B-10EF-4E61-8513-4297B6477A49}" srcOrd="1" destOrd="0" presId="urn:microsoft.com/office/officeart/2005/8/layout/hierarchy2"/>
-    <dgm:cxn modelId="{F7BB5646-9BDF-40BE-BFE2-B5D89D65F14E}" type="presParOf" srcId="{C9084D9C-78B5-494C-9134-73B2655733A6}" destId="{371BC649-23F7-4424-B5F1-E89C10486ACA}" srcOrd="4" destOrd="0" presId="urn:microsoft.com/office/officeart/2005/8/layout/hierarchy2"/>
-    <dgm:cxn modelId="{84344036-8D9C-4A80-934E-C3722964C983}" type="presParOf" srcId="{371BC649-23F7-4424-B5F1-E89C10486ACA}" destId="{57C26E31-7CE9-4494-A37B-4BD8CD14235C}" srcOrd="0" destOrd="0" presId="urn:microsoft.com/office/officeart/2005/8/layout/hierarchy2"/>
-    <dgm:cxn modelId="{6BACF259-009B-41AC-B34F-CC6854D9A150}" type="presParOf" srcId="{C9084D9C-78B5-494C-9134-73B2655733A6}" destId="{70E22D0A-4A26-42B9-825C-14D2F429187B}" srcOrd="5" destOrd="0" presId="urn:microsoft.com/office/officeart/2005/8/layout/hierarchy2"/>
-    <dgm:cxn modelId="{C2AE05DE-B32C-48ED-BA92-1FEA9D9385CE}" type="presParOf" srcId="{70E22D0A-4A26-42B9-825C-14D2F429187B}" destId="{524BBACA-2DEB-42FF-B9D5-83233FD62B4A}" srcOrd="0" destOrd="0" presId="urn:microsoft.com/office/officeart/2005/8/layout/hierarchy2"/>
-    <dgm:cxn modelId="{3BE0D239-3A64-4A34-AF29-0550DB803DFE}" type="presParOf" srcId="{70E22D0A-4A26-42B9-825C-14D2F429187B}" destId="{877F8119-EC26-4951-B3B8-AF563B818670}" srcOrd="1" destOrd="0" presId="urn:microsoft.com/office/officeart/2005/8/layout/hierarchy2"/>
-    <dgm:cxn modelId="{7C3AFE2C-5391-4C99-954B-5C5DB986B147}" type="presParOf" srcId="{B5B69000-BCC2-4AAC-B905-4C68ECD6C703}" destId="{3DD25111-0EE9-4BF4-8B7A-D57B0B7D302F}" srcOrd="6" destOrd="0" presId="urn:microsoft.com/office/officeart/2005/8/layout/hierarchy2"/>
-    <dgm:cxn modelId="{A766EF05-C7B3-44E0-BC97-D4F379952873}" type="presParOf" srcId="{3DD25111-0EE9-4BF4-8B7A-D57B0B7D302F}" destId="{1C3802AC-0701-454C-99F2-13A991783144}" srcOrd="0" destOrd="0" presId="urn:microsoft.com/office/officeart/2005/8/layout/hierarchy2"/>
-    <dgm:cxn modelId="{13D56AF3-A1B9-4F51-8C0C-8548DF0217C7}" type="presParOf" srcId="{B5B69000-BCC2-4AAC-B905-4C68ECD6C703}" destId="{714B5AA7-8668-42D7-99F8-D8EE35F03453}" srcOrd="7" destOrd="0" presId="urn:microsoft.com/office/officeart/2005/8/layout/hierarchy2"/>
-    <dgm:cxn modelId="{3E5B9709-912D-4AA6-8547-F14931B332F9}" type="presParOf" srcId="{714B5AA7-8668-42D7-99F8-D8EE35F03453}" destId="{3725D9E4-68EE-43B6-88CD-DEFAE9F998E5}" srcOrd="0" destOrd="0" presId="urn:microsoft.com/office/officeart/2005/8/layout/hierarchy2"/>
-    <dgm:cxn modelId="{9DB5E946-EDCD-41B1-9933-06DBE7BFF171}" type="presParOf" srcId="{714B5AA7-8668-42D7-99F8-D8EE35F03453}" destId="{BD03EE7A-9CE6-4909-BCD6-6D0A4AA93549}" srcOrd="1" destOrd="0" presId="urn:microsoft.com/office/officeart/2005/8/layout/hierarchy2"/>
-    <dgm:cxn modelId="{24187DBE-2723-46B4-948A-2C9F85842773}" type="presParOf" srcId="{BD03EE7A-9CE6-4909-BCD6-6D0A4AA93549}" destId="{6E333359-5847-4158-A58E-1FEF578A23DF}" srcOrd="0" destOrd="0" presId="urn:microsoft.com/office/officeart/2005/8/layout/hierarchy2"/>
-    <dgm:cxn modelId="{4A599619-E945-4BE2-A77B-291A0383C3E7}" type="presParOf" srcId="{6E333359-5847-4158-A58E-1FEF578A23DF}" destId="{2AA20CAB-659D-49A2-9B2C-2CFA697152B7}" srcOrd="0" destOrd="0" presId="urn:microsoft.com/office/officeart/2005/8/layout/hierarchy2"/>
-    <dgm:cxn modelId="{561C8DF4-27FD-4BAE-8E0D-93EE863B5A21}" type="presParOf" srcId="{BD03EE7A-9CE6-4909-BCD6-6D0A4AA93549}" destId="{D6495E3C-02E4-40A6-BC0B-4396852ABAD0}" srcOrd="1" destOrd="0" presId="urn:microsoft.com/office/officeart/2005/8/layout/hierarchy2"/>
-    <dgm:cxn modelId="{92173982-E8CE-4090-B5D2-2FC362B99757}" type="presParOf" srcId="{D6495E3C-02E4-40A6-BC0B-4396852ABAD0}" destId="{F3F2D7F5-0846-4B32-8256-A5FA7D7986A3}" srcOrd="0" destOrd="0" presId="urn:microsoft.com/office/officeart/2005/8/layout/hierarchy2"/>
-    <dgm:cxn modelId="{2C195152-5A98-4025-B7F7-CF0A5DE2DC1D}" type="presParOf" srcId="{D6495E3C-02E4-40A6-BC0B-4396852ABAD0}" destId="{6EF8C4FA-8F0B-40F4-857C-369DF41BA08F}" srcOrd="1" destOrd="0" presId="urn:microsoft.com/office/officeart/2005/8/layout/hierarchy2"/>
+    <dgm:cxn modelId="{D0143A3F-D0FB-42FC-9EF8-05C38230B9B4}" type="presOf" srcId="{FCE5C284-1885-4B47-BAB7-EF245ADC8DB6}" destId="{3725D9E4-68EE-43B6-88CD-DEFAE9F998E5}" srcOrd="0" destOrd="0" presId="urn:microsoft.com/office/officeart/2005/8/layout/hierarchy2"/>
+    <dgm:cxn modelId="{3AC0D704-680B-411F-8898-91B4D532D007}" type="presOf" srcId="{56303F42-5FD7-41DB-9554-34A6AFEE8DA5}" destId="{59054939-2692-44E0-9EA8-CB7E1D4E452D}" srcOrd="1" destOrd="0" presId="urn:microsoft.com/office/officeart/2005/8/layout/hierarchy2"/>
+    <dgm:cxn modelId="{33CDBE41-524C-46EF-AD87-24E817D9D60A}" type="presOf" srcId="{CA4A747D-8274-44D4-B529-69655E91EB71}" destId="{F9CDF268-E5C6-4D2F-AC74-0ECD3DE70D96}" srcOrd="1" destOrd="0" presId="urn:microsoft.com/office/officeart/2005/8/layout/hierarchy2"/>
+    <dgm:cxn modelId="{C8251B6E-9841-4724-B5F6-7C1C240DAF4B}" type="presOf" srcId="{CB17FF71-3E66-4E95-9C8E-9467D054F523}" destId="{AAFD4D7A-A382-47AC-B7EB-B3AF13A61925}" srcOrd="0" destOrd="0" presId="urn:microsoft.com/office/officeart/2005/8/layout/hierarchy2"/>
+    <dgm:cxn modelId="{63D77809-7D90-49DA-83EC-EB3CD948944C}" type="presOf" srcId="{369CEC80-7B48-4588-B10C-7DF4A38FA6A3}" destId="{A9177028-D0BA-4775-ACD7-3400D7C5A6B2}" srcOrd="0" destOrd="0" presId="urn:microsoft.com/office/officeart/2005/8/layout/hierarchy2"/>
+    <dgm:cxn modelId="{A2AFF84B-6758-424A-AF54-93B33C63F041}" type="presOf" srcId="{36B7712E-041C-437A-871F-AC35335469B7}" destId="{0C7F4F99-E752-47B7-9FF5-677097DAC1B2}" srcOrd="0" destOrd="0" presId="urn:microsoft.com/office/officeart/2005/8/layout/hierarchy2"/>
+    <dgm:cxn modelId="{B8E11D09-F9ED-4513-85A6-67AE42FC46EE}" type="presOf" srcId="{AC86DBE0-4DD4-4DBE-BD88-3D617DEDC98A}" destId="{61F1FF00-BC3F-4A57-9566-DDFCAC9C9750}" srcOrd="0" destOrd="0" presId="urn:microsoft.com/office/officeart/2005/8/layout/hierarchy2"/>
+    <dgm:cxn modelId="{7E4C190E-08FF-4B53-8F76-8E8D84A67DF7}" type="presOf" srcId="{D38711FE-DEFD-4902-A6BB-209CD50502DA}" destId="{3D164B73-8795-47C6-A6FE-A58F14F2EE05}" srcOrd="0" destOrd="0" presId="urn:microsoft.com/office/officeart/2005/8/layout/hierarchy2"/>
+    <dgm:cxn modelId="{2F485D04-CE37-4EE7-B340-85873D668714}" type="presOf" srcId="{A845C32A-7838-472F-BA68-3F9D64458992}" destId="{164A9CEA-DE98-4FA4-87CB-85FB7D01157D}" srcOrd="0" destOrd="0" presId="urn:microsoft.com/office/officeart/2005/8/layout/hierarchy2"/>
+    <dgm:cxn modelId="{CE66277E-9F75-4850-9368-629A86144012}" type="presOf" srcId="{7F011F7E-379B-46AE-954F-8BDC29352FDD}" destId="{1C666EED-2BF0-4AF1-905D-28BE0FE66DA4}" srcOrd="0" destOrd="0" presId="urn:microsoft.com/office/officeart/2005/8/layout/hierarchy2"/>
+    <dgm:cxn modelId="{58F82638-0775-4DC0-8470-1ED95DE07DF9}" type="presOf" srcId="{E8FD8519-1045-4681-8FAB-C51282ECFE49}" destId="{A0968D67-EA3C-4DB1-9074-C65DA457FB8F}" srcOrd="1" destOrd="0" presId="urn:microsoft.com/office/officeart/2005/8/layout/hierarchy2"/>
+    <dgm:cxn modelId="{7B61CAAF-9A65-4523-AC80-9D4C4D9EC942}" type="presParOf" srcId="{D640F691-D5ED-4F6B-9011-A78549123426}" destId="{37782469-718A-4DBF-A59C-1CEB510A126B}" srcOrd="0" destOrd="0" presId="urn:microsoft.com/office/officeart/2005/8/layout/hierarchy2"/>
+    <dgm:cxn modelId="{6C86555C-3559-4C71-8058-2513DF57993B}" type="presParOf" srcId="{37782469-718A-4DBF-A59C-1CEB510A126B}" destId="{F8B0446A-FFEA-43B7-A155-845C3037BD2F}" srcOrd="0" destOrd="0" presId="urn:microsoft.com/office/officeart/2005/8/layout/hierarchy2"/>
+    <dgm:cxn modelId="{5C61DB9B-AA8C-449A-A947-64335B0876D2}" type="presParOf" srcId="{37782469-718A-4DBF-A59C-1CEB510A126B}" destId="{B5B69000-BCC2-4AAC-B905-4C68ECD6C703}" srcOrd="1" destOrd="0" presId="urn:microsoft.com/office/officeart/2005/8/layout/hierarchy2"/>
+    <dgm:cxn modelId="{A8F9FCF9-96A4-48D1-B091-C3C81E050E6B}" type="presParOf" srcId="{B5B69000-BCC2-4AAC-B905-4C68ECD6C703}" destId="{C495A39B-60F6-4491-8AE1-372AA770850C}" srcOrd="0" destOrd="0" presId="urn:microsoft.com/office/officeart/2005/8/layout/hierarchy2"/>
+    <dgm:cxn modelId="{A88E9A5C-BBF5-4739-AAFD-F203B1102E6B}" type="presParOf" srcId="{C495A39B-60F6-4491-8AE1-372AA770850C}" destId="{7665EFEA-D229-4C29-A34A-85DE29192CD8}" srcOrd="0" destOrd="0" presId="urn:microsoft.com/office/officeart/2005/8/layout/hierarchy2"/>
+    <dgm:cxn modelId="{AE67BE63-E35C-46B7-A036-C4117A65C229}" type="presParOf" srcId="{B5B69000-BCC2-4AAC-B905-4C68ECD6C703}" destId="{47AD0550-272D-4F19-B922-D4DBCFFE47F6}" srcOrd="1" destOrd="0" presId="urn:microsoft.com/office/officeart/2005/8/layout/hierarchy2"/>
+    <dgm:cxn modelId="{6AD4BCA6-0D74-425F-A29B-1E9F8E3BD6DC}" type="presParOf" srcId="{47AD0550-272D-4F19-B922-D4DBCFFE47F6}" destId="{E3A2D5EC-E133-4612-971A-A7DA17DAA804}" srcOrd="0" destOrd="0" presId="urn:microsoft.com/office/officeart/2005/8/layout/hierarchy2"/>
+    <dgm:cxn modelId="{9DD0D444-38C9-427D-933E-8D6F9DB7ADC1}" type="presParOf" srcId="{47AD0550-272D-4F19-B922-D4DBCFFE47F6}" destId="{BB3EAFAB-4B0A-484A-BB94-DCC3D7439FD8}" srcOrd="1" destOrd="0" presId="urn:microsoft.com/office/officeart/2005/8/layout/hierarchy2"/>
+    <dgm:cxn modelId="{CDCD12DC-6E91-44A8-ABCC-6C87F2926387}" type="presParOf" srcId="{BB3EAFAB-4B0A-484A-BB94-DCC3D7439FD8}" destId="{8CD5737A-C01C-4847-96B7-FE269D7E06D0}" srcOrd="0" destOrd="0" presId="urn:microsoft.com/office/officeart/2005/8/layout/hierarchy2"/>
+    <dgm:cxn modelId="{35514188-DC37-4718-92A5-A63FC4A17FDE}" type="presParOf" srcId="{8CD5737A-C01C-4847-96B7-FE269D7E06D0}" destId="{40098653-8957-461D-844B-4C3D676B21D1}" srcOrd="0" destOrd="0" presId="urn:microsoft.com/office/officeart/2005/8/layout/hierarchy2"/>
+    <dgm:cxn modelId="{72DB0EF4-5FEB-447A-B190-1A009A82ED42}" type="presParOf" srcId="{BB3EAFAB-4B0A-484A-BB94-DCC3D7439FD8}" destId="{51001455-467E-431A-995A-A56FA4529C22}" srcOrd="1" destOrd="0" presId="urn:microsoft.com/office/officeart/2005/8/layout/hierarchy2"/>
+    <dgm:cxn modelId="{28580326-0743-44B9-950E-DB03622A4158}" type="presParOf" srcId="{51001455-467E-431A-995A-A56FA4529C22}" destId="{242B01D6-626D-4F86-9E50-73E343CF83C9}" srcOrd="0" destOrd="0" presId="urn:microsoft.com/office/officeart/2005/8/layout/hierarchy2"/>
+    <dgm:cxn modelId="{73543948-5F95-4351-B5EB-D921A0BCF715}" type="presParOf" srcId="{51001455-467E-431A-995A-A56FA4529C22}" destId="{78349606-42CB-41A6-A898-CC6A5AA90D20}" srcOrd="1" destOrd="0" presId="urn:microsoft.com/office/officeart/2005/8/layout/hierarchy2"/>
+    <dgm:cxn modelId="{A7F09B9C-1FAC-40FE-B5E5-EE43D51C4939}" type="presParOf" srcId="{BB3EAFAB-4B0A-484A-BB94-DCC3D7439FD8}" destId="{936BB599-40BC-420F-9E28-95CE136055AA}" srcOrd="2" destOrd="0" presId="urn:microsoft.com/office/officeart/2005/8/layout/hierarchy2"/>
+    <dgm:cxn modelId="{DEB98A0D-01C7-4206-8775-BEE96EFCD1AE}" type="presParOf" srcId="{936BB599-40BC-420F-9E28-95CE136055AA}" destId="{603164F3-9FCD-40F1-B2CE-2266507AC23D}" srcOrd="0" destOrd="0" presId="urn:microsoft.com/office/officeart/2005/8/layout/hierarchy2"/>
+    <dgm:cxn modelId="{6F2308A3-CE79-4F8F-A235-B0BB5BB2239E}" type="presParOf" srcId="{BB3EAFAB-4B0A-484A-BB94-DCC3D7439FD8}" destId="{CCAEB764-DA48-4C08-8215-30C9B57A4B18}" srcOrd="3" destOrd="0" presId="urn:microsoft.com/office/officeart/2005/8/layout/hierarchy2"/>
+    <dgm:cxn modelId="{AB364543-F2CD-476C-9908-1E526F7332D1}" type="presParOf" srcId="{CCAEB764-DA48-4C08-8215-30C9B57A4B18}" destId="{164A9CEA-DE98-4FA4-87CB-85FB7D01157D}" srcOrd="0" destOrd="0" presId="urn:microsoft.com/office/officeart/2005/8/layout/hierarchy2"/>
+    <dgm:cxn modelId="{7C01D34C-63E1-4A82-87E7-339D26D3A80C}" type="presParOf" srcId="{CCAEB764-DA48-4C08-8215-30C9B57A4B18}" destId="{C89238A4-5B7E-4E8F-8789-2F9E83103194}" srcOrd="1" destOrd="0" presId="urn:microsoft.com/office/officeart/2005/8/layout/hierarchy2"/>
+    <dgm:cxn modelId="{E9872763-8952-4CCA-87C9-ACEE551A65A1}" type="presParOf" srcId="{BB3EAFAB-4B0A-484A-BB94-DCC3D7439FD8}" destId="{55532B01-29B0-4786-95C6-ECCB23ABE438}" srcOrd="4" destOrd="0" presId="urn:microsoft.com/office/officeart/2005/8/layout/hierarchy2"/>
+    <dgm:cxn modelId="{F7D64346-D849-489D-BEF2-2D80DBAD38B9}" type="presParOf" srcId="{55532B01-29B0-4786-95C6-ECCB23ABE438}" destId="{59054939-2692-44E0-9EA8-CB7E1D4E452D}" srcOrd="0" destOrd="0" presId="urn:microsoft.com/office/officeart/2005/8/layout/hierarchy2"/>
+    <dgm:cxn modelId="{EBE6DB15-A24A-4DDC-A9D4-A435A45BA8AC}" type="presParOf" srcId="{BB3EAFAB-4B0A-484A-BB94-DCC3D7439FD8}" destId="{7E3B3F84-A61F-4F9B-837D-C2BB4F2B202A}" srcOrd="5" destOrd="0" presId="urn:microsoft.com/office/officeart/2005/8/layout/hierarchy2"/>
+    <dgm:cxn modelId="{D8045785-4042-4B18-860B-246E868E8166}" type="presParOf" srcId="{7E3B3F84-A61F-4F9B-837D-C2BB4F2B202A}" destId="{F1547B8E-DE41-4400-8004-ADBF969E1605}" srcOrd="0" destOrd="0" presId="urn:microsoft.com/office/officeart/2005/8/layout/hierarchy2"/>
+    <dgm:cxn modelId="{7963C861-7B9E-495A-8926-CCDABC023936}" type="presParOf" srcId="{7E3B3F84-A61F-4F9B-837D-C2BB4F2B202A}" destId="{9E1AE36E-45DC-46A6-9C94-BE621C268F45}" srcOrd="1" destOrd="0" presId="urn:microsoft.com/office/officeart/2005/8/layout/hierarchy2"/>
+    <dgm:cxn modelId="{F7E78D89-2849-481C-AF3F-D5A1997BDB7B}" type="presParOf" srcId="{9E1AE36E-45DC-46A6-9C94-BE621C268F45}" destId="{715ECC8B-BF3E-4418-BF4F-9B84C2C21EFB}" srcOrd="0" destOrd="0" presId="urn:microsoft.com/office/officeart/2005/8/layout/hierarchy2"/>
+    <dgm:cxn modelId="{8C0FB954-D2C4-4901-A556-41CE603B5C16}" type="presParOf" srcId="{715ECC8B-BF3E-4418-BF4F-9B84C2C21EFB}" destId="{F9CDF268-E5C6-4D2F-AC74-0ECD3DE70D96}" srcOrd="0" destOrd="0" presId="urn:microsoft.com/office/officeart/2005/8/layout/hierarchy2"/>
+    <dgm:cxn modelId="{A3033D72-F39D-4FAF-8E4E-802AE8C59431}" type="presParOf" srcId="{9E1AE36E-45DC-46A6-9C94-BE621C268F45}" destId="{A79C47FD-7908-4038-8699-0AC4BC34A34E}" srcOrd="1" destOrd="0" presId="urn:microsoft.com/office/officeart/2005/8/layout/hierarchy2"/>
+    <dgm:cxn modelId="{FEAF45D9-1EE2-4FA0-A4A3-38EF80332827}" type="presParOf" srcId="{A79C47FD-7908-4038-8699-0AC4BC34A34E}" destId="{784ECD4C-C623-497B-A65B-6B3B54FB4AE2}" srcOrd="0" destOrd="0" presId="urn:microsoft.com/office/officeart/2005/8/layout/hierarchy2"/>
+    <dgm:cxn modelId="{CE955101-F016-4470-AC38-F03D445CA689}" type="presParOf" srcId="{A79C47FD-7908-4038-8699-0AC4BC34A34E}" destId="{80478619-0203-4D46-BB01-1C2D0AC8F818}" srcOrd="1" destOrd="0" presId="urn:microsoft.com/office/officeart/2005/8/layout/hierarchy2"/>
+    <dgm:cxn modelId="{3FF48F42-1E2D-4694-B800-0A3AA5C17D6C}" type="presParOf" srcId="{BB3EAFAB-4B0A-484A-BB94-DCC3D7439FD8}" destId="{3D164B73-8795-47C6-A6FE-A58F14F2EE05}" srcOrd="6" destOrd="0" presId="urn:microsoft.com/office/officeart/2005/8/layout/hierarchy2"/>
+    <dgm:cxn modelId="{961C26E8-F495-4CE7-BDF1-AF516C891FA0}" type="presParOf" srcId="{3D164B73-8795-47C6-A6FE-A58F14F2EE05}" destId="{87200F9D-1BE2-49A6-ADF8-16CEE26FB6EE}" srcOrd="0" destOrd="0" presId="urn:microsoft.com/office/officeart/2005/8/layout/hierarchy2"/>
+    <dgm:cxn modelId="{8DA3E93D-9A91-41E4-9459-7CA1175DDD77}" type="presParOf" srcId="{BB3EAFAB-4B0A-484A-BB94-DCC3D7439FD8}" destId="{F71C06C9-A3AF-4BC8-89AD-DD4D68F92A2C}" srcOrd="7" destOrd="0" presId="urn:microsoft.com/office/officeart/2005/8/layout/hierarchy2"/>
+    <dgm:cxn modelId="{46A85276-CBF7-4FE5-AC64-43E3F5981008}" type="presParOf" srcId="{F71C06C9-A3AF-4BC8-89AD-DD4D68F92A2C}" destId="{1B427857-ACC1-4226-B740-2B9E49D45250}" srcOrd="0" destOrd="0" presId="urn:microsoft.com/office/officeart/2005/8/layout/hierarchy2"/>
+    <dgm:cxn modelId="{E82AC6A1-58AE-46F5-AF9E-ECFFFA68D33E}" type="presParOf" srcId="{F71C06C9-A3AF-4BC8-89AD-DD4D68F92A2C}" destId="{B02DB616-D2FE-4D62-9D15-34381685B48C}" srcOrd="1" destOrd="0" presId="urn:microsoft.com/office/officeart/2005/8/layout/hierarchy2"/>
+    <dgm:cxn modelId="{A52DE1C8-62CA-4026-9EF6-B774A0EA14BB}" type="presParOf" srcId="{BB3EAFAB-4B0A-484A-BB94-DCC3D7439FD8}" destId="{042089DD-EB9C-4BC3-8AD5-83C9A1C855BD}" srcOrd="8" destOrd="0" presId="urn:microsoft.com/office/officeart/2005/8/layout/hierarchy2"/>
+    <dgm:cxn modelId="{7E0E8B62-636F-49C0-B7BE-A9F7A83B060C}" type="presParOf" srcId="{042089DD-EB9C-4BC3-8AD5-83C9A1C855BD}" destId="{A0968D67-EA3C-4DB1-9074-C65DA457FB8F}" srcOrd="0" destOrd="0" presId="urn:microsoft.com/office/officeart/2005/8/layout/hierarchy2"/>
+    <dgm:cxn modelId="{80F9B8FC-300D-440D-AC84-7F46801E3DBB}" type="presParOf" srcId="{BB3EAFAB-4B0A-484A-BB94-DCC3D7439FD8}" destId="{F7212BE6-1750-4FC5-8856-1019D71AE8B6}" srcOrd="9" destOrd="0" presId="urn:microsoft.com/office/officeart/2005/8/layout/hierarchy2"/>
+    <dgm:cxn modelId="{D1E0B9F6-E04B-40B0-A12D-DDA861A8A6C9}" type="presParOf" srcId="{F7212BE6-1750-4FC5-8856-1019D71AE8B6}" destId="{34C4D328-1305-4411-BA01-832D34DC3E4A}" srcOrd="0" destOrd="0" presId="urn:microsoft.com/office/officeart/2005/8/layout/hierarchy2"/>
+    <dgm:cxn modelId="{DB9BBA89-1BB0-41F3-8131-0B2E979924A2}" type="presParOf" srcId="{F7212BE6-1750-4FC5-8856-1019D71AE8B6}" destId="{B69B6B89-863D-4394-B17C-0BA89F59A643}" srcOrd="1" destOrd="0" presId="urn:microsoft.com/office/officeart/2005/8/layout/hierarchy2"/>
+    <dgm:cxn modelId="{65991367-DC1A-4CE2-8616-8B5F9503AF1C}" type="presParOf" srcId="{B5B69000-BCC2-4AAC-B905-4C68ECD6C703}" destId="{A9177028-D0BA-4775-ACD7-3400D7C5A6B2}" srcOrd="2" destOrd="0" presId="urn:microsoft.com/office/officeart/2005/8/layout/hierarchy2"/>
+    <dgm:cxn modelId="{EEECFD8F-BF5E-49E2-9322-52B8A2156376}" type="presParOf" srcId="{A9177028-D0BA-4775-ACD7-3400D7C5A6B2}" destId="{9D398AA2-F8D1-4D50-8900-48A2CF531AC5}" srcOrd="0" destOrd="0" presId="urn:microsoft.com/office/officeart/2005/8/layout/hierarchy2"/>
+    <dgm:cxn modelId="{826F596F-DCA0-42AC-99E9-E8286AECD8E0}" type="presParOf" srcId="{B5B69000-BCC2-4AAC-B905-4C68ECD6C703}" destId="{C911C63F-4986-436F-97F2-BF661FF1269A}" srcOrd="3" destOrd="0" presId="urn:microsoft.com/office/officeart/2005/8/layout/hierarchy2"/>
+    <dgm:cxn modelId="{CF47E749-2974-43C1-A2CC-803E99393987}" type="presParOf" srcId="{C911C63F-4986-436F-97F2-BF661FF1269A}" destId="{AAFD4D7A-A382-47AC-B7EB-B3AF13A61925}" srcOrd="0" destOrd="0" presId="urn:microsoft.com/office/officeart/2005/8/layout/hierarchy2"/>
+    <dgm:cxn modelId="{6DDA02BC-8BCF-4848-ACCD-5A4A7C54CA0B}" type="presParOf" srcId="{C911C63F-4986-436F-97F2-BF661FF1269A}" destId="{FE3D7BCE-BE25-4617-B61C-2780630080A2}" srcOrd="1" destOrd="0" presId="urn:microsoft.com/office/officeart/2005/8/layout/hierarchy2"/>
+    <dgm:cxn modelId="{4832D67B-6DC1-441B-AC6D-53821E4DD19A}" type="presParOf" srcId="{FE3D7BCE-BE25-4617-B61C-2780630080A2}" destId="{4C49C468-20E7-4CD7-9BD0-B71C380F4F7F}" srcOrd="0" destOrd="0" presId="urn:microsoft.com/office/officeart/2005/8/layout/hierarchy2"/>
+    <dgm:cxn modelId="{73AEA6EE-C248-4659-9801-D8FF88D9E8F6}" type="presParOf" srcId="{4C49C468-20E7-4CD7-9BD0-B71C380F4F7F}" destId="{6BC2687A-A3A1-443A-8083-CC3DABEA6916}" srcOrd="0" destOrd="0" presId="urn:microsoft.com/office/officeart/2005/8/layout/hierarchy2"/>
+    <dgm:cxn modelId="{0BA9C6AA-D630-442E-97BF-53BECC25014F}" type="presParOf" srcId="{FE3D7BCE-BE25-4617-B61C-2780630080A2}" destId="{20DD18EC-0012-48D5-8EF9-FEF349A20C9F}" srcOrd="1" destOrd="0" presId="urn:microsoft.com/office/officeart/2005/8/layout/hierarchy2"/>
+    <dgm:cxn modelId="{17A5EEE3-9854-49F4-B5F7-043ECCDA30F5}" type="presParOf" srcId="{20DD18EC-0012-48D5-8EF9-FEF349A20C9F}" destId="{867C6E9F-C735-4031-AF14-A8DAAEA08FE5}" srcOrd="0" destOrd="0" presId="urn:microsoft.com/office/officeart/2005/8/layout/hierarchy2"/>
+    <dgm:cxn modelId="{D0175608-F09B-4DBA-87E1-D54C6FE9ABFD}" type="presParOf" srcId="{20DD18EC-0012-48D5-8EF9-FEF349A20C9F}" destId="{92546DD4-C661-431E-AC32-AFB604FF99F6}" srcOrd="1" destOrd="0" presId="urn:microsoft.com/office/officeart/2005/8/layout/hierarchy2"/>
+    <dgm:cxn modelId="{F93C7181-AABC-4F89-ABBE-799CB104DF1E}" type="presParOf" srcId="{FE3D7BCE-BE25-4617-B61C-2780630080A2}" destId="{0C7F4F99-E752-47B7-9FF5-677097DAC1B2}" srcOrd="2" destOrd="0" presId="urn:microsoft.com/office/officeart/2005/8/layout/hierarchy2"/>
+    <dgm:cxn modelId="{C5D3CDC7-8F29-4538-A801-C668212B9BE1}" type="presParOf" srcId="{0C7F4F99-E752-47B7-9FF5-677097DAC1B2}" destId="{B21F9445-23FC-4F5B-BE88-D4BDBE48CC00}" srcOrd="0" destOrd="0" presId="urn:microsoft.com/office/officeart/2005/8/layout/hierarchy2"/>
+    <dgm:cxn modelId="{683B8BEA-D288-4038-BF8B-2C19EA12252D}" type="presParOf" srcId="{FE3D7BCE-BE25-4617-B61C-2780630080A2}" destId="{81F0E3F0-B3BA-4D5C-9949-A17B3D5058B0}" srcOrd="3" destOrd="0" presId="urn:microsoft.com/office/officeart/2005/8/layout/hierarchy2"/>
+    <dgm:cxn modelId="{DA706352-DFAA-4A64-AF12-601A8AF44D05}" type="presParOf" srcId="{81F0E3F0-B3BA-4D5C-9949-A17B3D5058B0}" destId="{B6F2DC62-24B2-44BC-A08D-16352338BB84}" srcOrd="0" destOrd="0" presId="urn:microsoft.com/office/officeart/2005/8/layout/hierarchy2"/>
+    <dgm:cxn modelId="{3E4B66C4-C6A6-4165-B303-876A2F74EC56}" type="presParOf" srcId="{81F0E3F0-B3BA-4D5C-9949-A17B3D5058B0}" destId="{D069164C-D52E-4E10-9103-E8BE57FBB918}" srcOrd="1" destOrd="0" presId="urn:microsoft.com/office/officeart/2005/8/layout/hierarchy2"/>
+    <dgm:cxn modelId="{5BB4ED70-BD0D-4E09-AFFD-EB6DE263B453}" type="presParOf" srcId="{D069164C-D52E-4E10-9103-E8BE57FBB918}" destId="{0E0C3E86-A4FD-4E58-9869-5B3CB7EC8C6E}" srcOrd="0" destOrd="0" presId="urn:microsoft.com/office/officeart/2005/8/layout/hierarchy2"/>
+    <dgm:cxn modelId="{C5755CCC-0FF3-4E2E-A013-DA08846B0DAC}" type="presParOf" srcId="{0E0C3E86-A4FD-4E58-9869-5B3CB7EC8C6E}" destId="{6679454B-7484-4A77-9F8B-2A6BF1A3AC30}" srcOrd="0" destOrd="0" presId="urn:microsoft.com/office/officeart/2005/8/layout/hierarchy2"/>
+    <dgm:cxn modelId="{E445306A-25D3-4F1A-B068-A1D0F31C446F}" type="presParOf" srcId="{D069164C-D52E-4E10-9103-E8BE57FBB918}" destId="{9F35CB37-7EE9-49E2-8238-4701534E898B}" srcOrd="1" destOrd="0" presId="urn:microsoft.com/office/officeart/2005/8/layout/hierarchy2"/>
+    <dgm:cxn modelId="{98A23398-E649-4765-AC64-891984E0A73E}" type="presParOf" srcId="{9F35CB37-7EE9-49E2-8238-4701534E898B}" destId="{1C666EED-2BF0-4AF1-905D-28BE0FE66DA4}" srcOrd="0" destOrd="0" presId="urn:microsoft.com/office/officeart/2005/8/layout/hierarchy2"/>
+    <dgm:cxn modelId="{532E859D-D5A6-4E69-B7AA-8891A8844500}" type="presParOf" srcId="{9F35CB37-7EE9-49E2-8238-4701534E898B}" destId="{881B4D2D-F995-4060-A79E-67EC3E681FE4}" srcOrd="1" destOrd="0" presId="urn:microsoft.com/office/officeart/2005/8/layout/hierarchy2"/>
+    <dgm:cxn modelId="{F0C7CA7D-C9E4-4B1C-868C-B3F9170E2310}" type="presParOf" srcId="{FE3D7BCE-BE25-4617-B61C-2780630080A2}" destId="{B44981D4-967E-45DD-84A8-A753EA1D4614}" srcOrd="4" destOrd="0" presId="urn:microsoft.com/office/officeart/2005/8/layout/hierarchy2"/>
+    <dgm:cxn modelId="{014D9A18-14F4-4457-8115-A7F502EFA9C1}" type="presParOf" srcId="{B44981D4-967E-45DD-84A8-A753EA1D4614}" destId="{8B21F8B1-BDD8-494E-8CCE-755A5747C55A}" srcOrd="0" destOrd="0" presId="urn:microsoft.com/office/officeart/2005/8/layout/hierarchy2"/>
+    <dgm:cxn modelId="{B42BC1B4-A824-4B77-BA44-F65FF0BD4A11}" type="presParOf" srcId="{FE3D7BCE-BE25-4617-B61C-2780630080A2}" destId="{B06ABC28-02EF-4505-9167-5AA7900851CD}" srcOrd="5" destOrd="0" presId="urn:microsoft.com/office/officeart/2005/8/layout/hierarchy2"/>
+    <dgm:cxn modelId="{6354191C-8D6E-4398-AD3F-302478A427C7}" type="presParOf" srcId="{B06ABC28-02EF-4505-9167-5AA7900851CD}" destId="{8D2986EE-9B31-47E2-9096-A50A20F9DE48}" srcOrd="0" destOrd="0" presId="urn:microsoft.com/office/officeart/2005/8/layout/hierarchy2"/>
+    <dgm:cxn modelId="{BA3C68CD-81E4-41F3-B223-5D1EC16954A8}" type="presParOf" srcId="{B06ABC28-02EF-4505-9167-5AA7900851CD}" destId="{1BFE3AA9-B0DF-420C-83F9-2680F703FD85}" srcOrd="1" destOrd="0" presId="urn:microsoft.com/office/officeart/2005/8/layout/hierarchy2"/>
+    <dgm:cxn modelId="{C1C2A44D-77A4-45C1-87E1-BBD9FD0BB18F}" type="presParOf" srcId="{B5B69000-BCC2-4AAC-B905-4C68ECD6C703}" destId="{61F1FF00-BC3F-4A57-9566-DDFCAC9C9750}" srcOrd="4" destOrd="0" presId="urn:microsoft.com/office/officeart/2005/8/layout/hierarchy2"/>
+    <dgm:cxn modelId="{481BE8A1-8CC6-49EC-9ABA-BE0C86011AF2}" type="presParOf" srcId="{61F1FF00-BC3F-4A57-9566-DDFCAC9C9750}" destId="{0DAC1CFE-2FCC-4A05-A380-AF0120AD5298}" srcOrd="0" destOrd="0" presId="urn:microsoft.com/office/officeart/2005/8/layout/hierarchy2"/>
+    <dgm:cxn modelId="{FF36AF0E-24C7-4D4F-82DC-5F4C8BCAB40D}" type="presParOf" srcId="{B5B69000-BCC2-4AAC-B905-4C68ECD6C703}" destId="{CC518F81-999F-487C-AACB-F940862B5501}" srcOrd="5" destOrd="0" presId="urn:microsoft.com/office/officeart/2005/8/layout/hierarchy2"/>
+    <dgm:cxn modelId="{A2CCFC63-2147-4A49-B4FF-01DAD9B2EDC7}" type="presParOf" srcId="{CC518F81-999F-487C-AACB-F940862B5501}" destId="{6FF3C980-1C70-4481-B259-85907CF9C800}" srcOrd="0" destOrd="0" presId="urn:microsoft.com/office/officeart/2005/8/layout/hierarchy2"/>
+    <dgm:cxn modelId="{52926DFD-C239-48F3-8A34-C34F30656622}" type="presParOf" srcId="{CC518F81-999F-487C-AACB-F940862B5501}" destId="{C9084D9C-78B5-494C-9134-73B2655733A6}" srcOrd="1" destOrd="0" presId="urn:microsoft.com/office/officeart/2005/8/layout/hierarchy2"/>
+    <dgm:cxn modelId="{E097488F-61E8-49E2-B546-91C1B7FB706A}" type="presParOf" srcId="{C9084D9C-78B5-494C-9134-73B2655733A6}" destId="{59DF0F68-80F5-4B98-AA84-B699D604E993}" srcOrd="0" destOrd="0" presId="urn:microsoft.com/office/officeart/2005/8/layout/hierarchy2"/>
+    <dgm:cxn modelId="{634B4FEE-0804-484D-AC07-7D3BD7CC88A6}" type="presParOf" srcId="{59DF0F68-80F5-4B98-AA84-B699D604E993}" destId="{5B8BE0B3-DD55-4B88-B35A-391EFDA02890}" srcOrd="0" destOrd="0" presId="urn:microsoft.com/office/officeart/2005/8/layout/hierarchy2"/>
+    <dgm:cxn modelId="{0870FECD-5457-4D67-9A90-522F8D48ED45}" type="presParOf" srcId="{C9084D9C-78B5-494C-9134-73B2655733A6}" destId="{9363D195-11F6-4B64-9EBE-3F84537680BB}" srcOrd="1" destOrd="0" presId="urn:microsoft.com/office/officeart/2005/8/layout/hierarchy2"/>
+    <dgm:cxn modelId="{8E8BDAF9-40D7-45EE-95F6-3C8D09116053}" type="presParOf" srcId="{9363D195-11F6-4B64-9EBE-3F84537680BB}" destId="{A4470538-262B-4975-9F79-6F089272E1BF}" srcOrd="0" destOrd="0" presId="urn:microsoft.com/office/officeart/2005/8/layout/hierarchy2"/>
+    <dgm:cxn modelId="{971039E7-8244-4F65-96DC-C79025C52433}" type="presParOf" srcId="{9363D195-11F6-4B64-9EBE-3F84537680BB}" destId="{783ED20D-80C0-458E-A6C3-1EBFC46D7364}" srcOrd="1" destOrd="0" presId="urn:microsoft.com/office/officeart/2005/8/layout/hierarchy2"/>
+    <dgm:cxn modelId="{20FE1D15-3031-4381-8823-5B7922BC48BD}" type="presParOf" srcId="{C9084D9C-78B5-494C-9134-73B2655733A6}" destId="{5C7354E3-93CA-4777-B262-042B52981176}" srcOrd="2" destOrd="0" presId="urn:microsoft.com/office/officeart/2005/8/layout/hierarchy2"/>
+    <dgm:cxn modelId="{B019811D-BE00-4E3E-AAC0-18ADF35215AC}" type="presParOf" srcId="{5C7354E3-93CA-4777-B262-042B52981176}" destId="{02FE2460-585B-4EC9-9D5B-CFCA93139899}" srcOrd="0" destOrd="0" presId="urn:microsoft.com/office/officeart/2005/8/layout/hierarchy2"/>
+    <dgm:cxn modelId="{F33A5873-7026-4D1C-97FC-23BA76FC8A77}" type="presParOf" srcId="{C9084D9C-78B5-494C-9134-73B2655733A6}" destId="{267E13BB-0C25-49FE-BE7E-6A60F42C9F04}" srcOrd="3" destOrd="0" presId="urn:microsoft.com/office/officeart/2005/8/layout/hierarchy2"/>
+    <dgm:cxn modelId="{E7C1A851-2B60-491A-8FF8-C045A14AF6B8}" type="presParOf" srcId="{267E13BB-0C25-49FE-BE7E-6A60F42C9F04}" destId="{D4C26FFA-067D-42F1-9A5C-3B2984D2A963}" srcOrd="0" destOrd="0" presId="urn:microsoft.com/office/officeart/2005/8/layout/hierarchy2"/>
+    <dgm:cxn modelId="{E95129F9-7807-401F-AD94-121B5AA37A80}" type="presParOf" srcId="{267E13BB-0C25-49FE-BE7E-6A60F42C9F04}" destId="{78E3D62B-10EF-4E61-8513-4297B6477A49}" srcOrd="1" destOrd="0" presId="urn:microsoft.com/office/officeart/2005/8/layout/hierarchy2"/>
+    <dgm:cxn modelId="{1B6DA56D-6E3F-49C9-82D1-903CFAB8220A}" type="presParOf" srcId="{C9084D9C-78B5-494C-9134-73B2655733A6}" destId="{371BC649-23F7-4424-B5F1-E89C10486ACA}" srcOrd="4" destOrd="0" presId="urn:microsoft.com/office/officeart/2005/8/layout/hierarchy2"/>
+    <dgm:cxn modelId="{976D87D3-755C-46E6-BBB7-03D496A5DFE4}" type="presParOf" srcId="{371BC649-23F7-4424-B5F1-E89C10486ACA}" destId="{57C26E31-7CE9-4494-A37B-4BD8CD14235C}" srcOrd="0" destOrd="0" presId="urn:microsoft.com/office/officeart/2005/8/layout/hierarchy2"/>
+    <dgm:cxn modelId="{4E047B05-E6D3-4102-BDD1-1CD18C3DBADE}" type="presParOf" srcId="{C9084D9C-78B5-494C-9134-73B2655733A6}" destId="{70E22D0A-4A26-42B9-825C-14D2F429187B}" srcOrd="5" destOrd="0" presId="urn:microsoft.com/office/officeart/2005/8/layout/hierarchy2"/>
+    <dgm:cxn modelId="{7A1111DA-8737-4D05-BC05-7C38C75732AA}" type="presParOf" srcId="{70E22D0A-4A26-42B9-825C-14D2F429187B}" destId="{524BBACA-2DEB-42FF-B9D5-83233FD62B4A}" srcOrd="0" destOrd="0" presId="urn:microsoft.com/office/officeart/2005/8/layout/hierarchy2"/>
+    <dgm:cxn modelId="{15F44280-0933-445A-BC49-4476E8E1140B}" type="presParOf" srcId="{70E22D0A-4A26-42B9-825C-14D2F429187B}" destId="{877F8119-EC26-4951-B3B8-AF563B818670}" srcOrd="1" destOrd="0" presId="urn:microsoft.com/office/officeart/2005/8/layout/hierarchy2"/>
+    <dgm:cxn modelId="{42A0B5E0-DE82-42CF-AB11-487372097C45}" type="presParOf" srcId="{B5B69000-BCC2-4AAC-B905-4C68ECD6C703}" destId="{3DD25111-0EE9-4BF4-8B7A-D57B0B7D302F}" srcOrd="6" destOrd="0" presId="urn:microsoft.com/office/officeart/2005/8/layout/hierarchy2"/>
+    <dgm:cxn modelId="{047B13A8-1CA6-4195-A83B-969C8CC7A58A}" type="presParOf" srcId="{3DD25111-0EE9-4BF4-8B7A-D57B0B7D302F}" destId="{1C3802AC-0701-454C-99F2-13A991783144}" srcOrd="0" destOrd="0" presId="urn:microsoft.com/office/officeart/2005/8/layout/hierarchy2"/>
+    <dgm:cxn modelId="{80B3486E-F4F3-4F27-80AC-1003379F027F}" type="presParOf" srcId="{B5B69000-BCC2-4AAC-B905-4C68ECD6C703}" destId="{714B5AA7-8668-42D7-99F8-D8EE35F03453}" srcOrd="7" destOrd="0" presId="urn:microsoft.com/office/officeart/2005/8/layout/hierarchy2"/>
+    <dgm:cxn modelId="{53FB8FFD-D922-4E5B-B767-602FD49EA8AB}" type="presParOf" srcId="{714B5AA7-8668-42D7-99F8-D8EE35F03453}" destId="{3725D9E4-68EE-43B6-88CD-DEFAE9F998E5}" srcOrd="0" destOrd="0" presId="urn:microsoft.com/office/officeart/2005/8/layout/hierarchy2"/>
+    <dgm:cxn modelId="{A4B8FFA9-0BD1-4980-9605-A22B8978D52D}" type="presParOf" srcId="{714B5AA7-8668-42D7-99F8-D8EE35F03453}" destId="{BD03EE7A-9CE6-4909-BCD6-6D0A4AA93549}" srcOrd="1" destOrd="0" presId="urn:microsoft.com/office/officeart/2005/8/layout/hierarchy2"/>
+    <dgm:cxn modelId="{A425825E-9166-44DD-833C-5F6577D680F4}" type="presParOf" srcId="{BD03EE7A-9CE6-4909-BCD6-6D0A4AA93549}" destId="{6E333359-5847-4158-A58E-1FEF578A23DF}" srcOrd="0" destOrd="0" presId="urn:microsoft.com/office/officeart/2005/8/layout/hierarchy2"/>
+    <dgm:cxn modelId="{325A23E1-0B92-4744-B42E-D638A6722636}" type="presParOf" srcId="{6E333359-5847-4158-A58E-1FEF578A23DF}" destId="{2AA20CAB-659D-49A2-9B2C-2CFA697152B7}" srcOrd="0" destOrd="0" presId="urn:microsoft.com/office/officeart/2005/8/layout/hierarchy2"/>
+    <dgm:cxn modelId="{007A5726-0C04-41EC-8720-A398A0398A88}" type="presParOf" srcId="{BD03EE7A-9CE6-4909-BCD6-6D0A4AA93549}" destId="{D6495E3C-02E4-40A6-BC0B-4396852ABAD0}" srcOrd="1" destOrd="0" presId="urn:microsoft.com/office/officeart/2005/8/layout/hierarchy2"/>
+    <dgm:cxn modelId="{FD9902E8-BD59-4242-B005-AA3F53476E95}" type="presParOf" srcId="{D6495E3C-02E4-40A6-BC0B-4396852ABAD0}" destId="{F3F2D7F5-0846-4B32-8256-A5FA7D7986A3}" srcOrd="0" destOrd="0" presId="urn:microsoft.com/office/officeart/2005/8/layout/hierarchy2"/>
+    <dgm:cxn modelId="{0685C3FE-ED50-4C49-886B-AF3396AC2DEB}" type="presParOf" srcId="{D6495E3C-02E4-40A6-BC0B-4396852ABAD0}" destId="{6EF8C4FA-8F0B-40F4-857C-369DF41BA08F}" srcOrd="1" destOrd="0" presId="urn:microsoft.com/office/officeart/2005/8/layout/hierarchy2"/>
   </dgm:cxnLst>
   <dgm:bg/>
   <dgm:whole/>
   <dgm:extLst>
     <a:ext uri="http://schemas.microsoft.com/office/drawing/2008/diagram">
-      <dsp:dataModelExt xmlns:dsp="http://schemas.microsoft.com/office/drawing/2008/diagram" relId="rId14" minVer="http://schemas.openxmlformats.org/drawingml/2006/diagram"/>
+      <dsp:dataModelExt xmlns:dsp="http://schemas.microsoft.com/office/drawing/2008/diagram" relId="rId13" minVer="http://schemas.openxmlformats.org/drawingml/2006/diagram"/>
     </a:ext>
   </dgm:extLst>
 </dgm:dataModel>
@@ -16672,7 +16187,7 @@
   <a:extraClrSchemeLst/>
   <a:extLst>
     <a:ext uri="{05A4C25C-085E-4340-85A3-A5531E510DB2}">
-      <thm15:themeFamily xmlns:thm15="http://schemas.microsoft.com/office/thememl/2012/main" xmlns="" name="Office Theme" id="{62F939B6-93AF-4DB8-9C6B-D6C7DFDC589F}" vid="{4A3C46E8-61CC-4603-A589-7422A47A8E4A}"/>
+      <thm15:themeFamily xmlns:thm15="http://schemas.microsoft.com/office/thememl/2012/main" name="Office Theme" id="{62F939B6-93AF-4DB8-9C6B-D6C7DFDC589F}" vid="{4A3C46E8-61CC-4603-A589-7422A47A8E4A}"/>
     </a:ext>
   </a:extLst>
 </a:theme>

</xml_diff>